<commit_message>
Added Pset2A solutions and fixed floating point error in AlphabetGenerator.java
</commit_message>
<xml_diff>
--- a/Course Materials/Problem_set_2/50001 - Problem Set 2 - Part A.docx
+++ b/Course Materials/Problem_set_2/50001 - Problem Set 2 - Part A.docx
@@ -1,6 +1,6 @@
 
 <file path=word/document.xml><?xml version="1.0" encoding="utf-8"?>
-<w:document xmlns:wpc="http://schemas.microsoft.com/office/word/2010/wordprocessingCanvas" xmlns:mo="http://schemas.microsoft.com/office/mac/office/2008/main" xmlns:mc="http://schemas.openxmlformats.org/markup-compatibility/2006" xmlns:mv="urn:schemas-microsoft-com:mac:vml" xmlns:o="urn:schemas-microsoft-com:office:office" xmlns:r="http://schemas.openxmlformats.org/officeDocument/2006/relationships" xmlns:m="http://schemas.openxmlformats.org/officeDocument/2006/math" xmlns:v="urn:schemas-microsoft-com:vml" xmlns:wp14="http://schemas.microsoft.com/office/word/2010/wordprocessingDrawing" xmlns:wp="http://schemas.openxmlformats.org/drawingml/2006/wordprocessingDrawing" xmlns:w10="urn:schemas-microsoft-com:office:word" xmlns:w="http://schemas.openxmlformats.org/wordprocessingml/2006/main" xmlns:w14="http://schemas.microsoft.com/office/word/2010/wordml" xmlns:wpg="http://schemas.microsoft.com/office/word/2010/wordprocessingGroup" xmlns:wpi="http://schemas.microsoft.com/office/word/2010/wordprocessingInk" xmlns:wne="http://schemas.microsoft.com/office/word/2006/wordml" xmlns:wps="http://schemas.microsoft.com/office/word/2010/wordprocessingShape" mc:Ignorable="w14 wp14">
+<w:document xmlns:wpc="http://schemas.microsoft.com/office/word/2010/wordprocessingCanvas" xmlns:cx="http://schemas.microsoft.com/office/drawing/2014/chartex" xmlns:cx1="http://schemas.microsoft.com/office/drawing/2015/9/8/chartex" xmlns:cx2="http://schemas.microsoft.com/office/drawing/2015/10/21/chartex" xmlns:cx3="http://schemas.microsoft.com/office/drawing/2016/5/9/chartex" xmlns:cx4="http://schemas.microsoft.com/office/drawing/2016/5/10/chartex" xmlns:cx5="http://schemas.microsoft.com/office/drawing/2016/5/11/chartex" xmlns:cx6="http://schemas.microsoft.com/office/drawing/2016/5/12/chartex" xmlns:cx7="http://schemas.microsoft.com/office/drawing/2016/5/13/chartex" xmlns:cx8="http://schemas.microsoft.com/office/drawing/2016/5/14/chartex" xmlns:mc="http://schemas.openxmlformats.org/markup-compatibility/2006" xmlns:aink="http://schemas.microsoft.com/office/drawing/2016/ink" xmlns:am3d="http://schemas.microsoft.com/office/drawing/2017/model3d" xmlns:o="urn:schemas-microsoft-com:office:office" xmlns:r="http://schemas.openxmlformats.org/officeDocument/2006/relationships" xmlns:m="http://schemas.openxmlformats.org/officeDocument/2006/math" xmlns:v="urn:schemas-microsoft-com:vml" xmlns:wp14="http://schemas.microsoft.com/office/word/2010/wordprocessingDrawing" xmlns:wp="http://schemas.openxmlformats.org/drawingml/2006/wordprocessingDrawing" xmlns:w10="urn:schemas-microsoft-com:office:word" xmlns:w="http://schemas.openxmlformats.org/wordprocessingml/2006/main" xmlns:w14="http://schemas.microsoft.com/office/word/2010/wordml" xmlns:w15="http://schemas.microsoft.com/office/word/2012/wordml" xmlns:w16cex="http://schemas.microsoft.com/office/word/2018/wordml/cex" xmlns:w16cid="http://schemas.microsoft.com/office/word/2016/wordml/cid" xmlns:w16="http://schemas.microsoft.com/office/word/2018/wordml" xmlns:w16se="http://schemas.microsoft.com/office/word/2015/wordml/symex" xmlns:wpg="http://schemas.microsoft.com/office/word/2010/wordprocessingGroup" xmlns:wpi="http://schemas.microsoft.com/office/word/2010/wordprocessingInk" xmlns:wne="http://schemas.microsoft.com/office/word/2006/wordml" xmlns:wps="http://schemas.microsoft.com/office/word/2010/wordprocessingShape" mc:Ignorable="w14 w15 w16se w16cid w16 w16cex wp14">
   <w:body>
     <w:p>
       <w:pPr>
@@ -11,6 +11,14 @@
           <w:szCs w:val="24"/>
         </w:rPr>
       </w:pPr>
+      <w:r>
+        <w:rPr>
+          <w:b/>
+          <w:sz w:val="24"/>
+          <w:szCs w:val="24"/>
+        </w:rPr>
+        <w:t xml:space="preserve"> </w:t>
+      </w:r>
       <w:r>
         <w:rPr>
           <w:b/>
@@ -129,7 +137,16 @@
                 <w:sz w:val="24"/>
                 <w:szCs w:val="24"/>
               </w:rPr>
-              <w:t xml:space="preserve"> voc</w:t>
+              <w:t xml:space="preserve"> </w:t>
+            </w:r>
+            <w:proofErr w:type="spellStart"/>
+            <w:r>
+              <w:rPr>
+                <w:b/>
+                <w:sz w:val="24"/>
+                <w:szCs w:val="24"/>
+              </w:rPr>
+              <w:t>voc</w:t>
             </w:r>
             <w:r>
               <w:rPr>
@@ -137,7 +154,34 @@
                 <w:sz w:val="24"/>
                 <w:szCs w:val="24"/>
               </w:rPr>
-              <w:t xml:space="preserve">areum link found at eDimension for the starter code and to submit. </w:t>
+              <w:t>areum</w:t>
+            </w:r>
+            <w:proofErr w:type="spellEnd"/>
+            <w:r>
+              <w:rPr>
+                <w:b/>
+                <w:sz w:val="24"/>
+                <w:szCs w:val="24"/>
+              </w:rPr>
+              <w:t xml:space="preserve"> link found at </w:t>
+            </w:r>
+            <w:proofErr w:type="spellStart"/>
+            <w:r>
+              <w:rPr>
+                <w:b/>
+                <w:sz w:val="24"/>
+                <w:szCs w:val="24"/>
+              </w:rPr>
+              <w:t>eDimension</w:t>
+            </w:r>
+            <w:proofErr w:type="spellEnd"/>
+            <w:r>
+              <w:rPr>
+                <w:b/>
+                <w:sz w:val="24"/>
+                <w:szCs w:val="24"/>
+              </w:rPr>
+              <w:t xml:space="preserve"> for the starter code and to submit. </w:t>
             </w:r>
           </w:p>
           <w:p>
@@ -160,7 +204,25 @@
                 <w:sz w:val="24"/>
                 <w:szCs w:val="24"/>
               </w:rPr>
-              <w:t xml:space="preserve">The Vocareum link is for submission only. Please work on the problems in Android studio, and this includes writing code for the test cases. </w:t>
+              <w:t xml:space="preserve">The </w:t>
+            </w:r>
+            <w:proofErr w:type="spellStart"/>
+            <w:r>
+              <w:rPr>
+                <w:b/>
+                <w:sz w:val="24"/>
+                <w:szCs w:val="24"/>
+              </w:rPr>
+              <w:t>Vocareum</w:t>
+            </w:r>
+            <w:proofErr w:type="spellEnd"/>
+            <w:r>
+              <w:rPr>
+                <w:b/>
+                <w:sz w:val="24"/>
+                <w:szCs w:val="24"/>
+              </w:rPr>
+              <w:t xml:space="preserve"> link is for submission only. Please work on the problems in Android studio, and this includes writing code for the test cases. </w:t>
             </w:r>
           </w:p>
           <w:p>
@@ -183,7 +245,25 @@
                 <w:sz w:val="24"/>
                 <w:szCs w:val="24"/>
               </w:rPr>
-              <w:t xml:space="preserve">To prevent hard-coding, test cases used in Vocareum </w:t>
+              <w:t xml:space="preserve">To prevent hard-coding, test cases used in </w:t>
+            </w:r>
+            <w:proofErr w:type="spellStart"/>
+            <w:r>
+              <w:rPr>
+                <w:b/>
+                <w:sz w:val="24"/>
+                <w:szCs w:val="24"/>
+              </w:rPr>
+              <w:t>Vocareum</w:t>
+            </w:r>
+            <w:proofErr w:type="spellEnd"/>
+            <w:r>
+              <w:rPr>
+                <w:b/>
+                <w:sz w:val="24"/>
+                <w:szCs w:val="24"/>
+              </w:rPr>
+              <w:t xml:space="preserve"> </w:t>
             </w:r>
             <w:r>
               <w:rPr>
@@ -334,6 +414,7 @@
         </w:rPr>
         <w:t xml:space="preserve">public </w:t>
       </w:r>
+      <w:proofErr w:type="gramStart"/>
       <w:r>
         <w:rPr>
           <w:rFonts w:ascii="Menlo" w:hAnsi="Menlo" w:cs="Courier"/>
@@ -341,6 +422,7 @@
         </w:rPr>
         <w:t>Octagon(</w:t>
       </w:r>
+      <w:proofErr w:type="gramEnd"/>
       <w:r>
         <w:rPr>
           <w:rFonts w:ascii="Menlo" w:hAnsi="Menlo" w:cs="Courier"/>
@@ -365,6 +447,7 @@
         <w:br/>
         <w:t xml:space="preserve">        </w:t>
       </w:r>
+      <w:proofErr w:type="spellStart"/>
       <w:r>
         <w:rPr>
           <w:rFonts w:ascii="Menlo" w:hAnsi="Menlo" w:cs="Courier"/>
@@ -388,7 +471,17 @@
           <w:bCs/>
           <w:color w:val="660E7A"/>
         </w:rPr>
-        <w:t xml:space="preserve">side </w:t>
+        <w:t>side</w:t>
+      </w:r>
+      <w:proofErr w:type="spellEnd"/>
+      <w:r>
+        <w:rPr>
+          <w:rFonts w:ascii="Menlo" w:hAnsi="Menlo" w:cs="Courier"/>
+          <w:b/>
+          <w:bCs/>
+          <w:color w:val="660E7A"/>
+        </w:rPr>
+        <w:t xml:space="preserve"> </w:t>
       </w:r>
       <w:r>
         <w:rPr>
@@ -422,12 +515,21 @@
         </w:rPr>
         <w:t xml:space="preserve">public double </w:t>
       </w:r>
-      <w:r>
-        <w:rPr>
-          <w:rFonts w:ascii="Menlo" w:hAnsi="Menlo" w:cs="Courier"/>
-          <w:color w:val="000000"/>
-        </w:rPr>
-        <w:t>getSide() {</w:t>
+      <w:proofErr w:type="spellStart"/>
+      <w:r>
+        <w:rPr>
+          <w:rFonts w:ascii="Menlo" w:hAnsi="Menlo" w:cs="Courier"/>
+          <w:color w:val="000000"/>
+        </w:rPr>
+        <w:t>getSide</w:t>
+      </w:r>
+      <w:proofErr w:type="spellEnd"/>
+      <w:r>
+        <w:rPr>
+          <w:rFonts w:ascii="Menlo" w:hAnsi="Menlo" w:cs="Courier"/>
+          <w:color w:val="000000"/>
+        </w:rPr>
+        <w:t>() {</w:t>
       </w:r>
       <w:r>
         <w:rPr>
@@ -553,8 +655,9 @@
           <w:sz w:val="22"/>
           <w:szCs w:val="22"/>
         </w:rPr>
-        <w:t>main(String[] args) {</w:t>
-      </w:r>
+        <w:t xml:space="preserve">main(String[] </w:t>
+      </w:r>
+      <w:proofErr w:type="spellStart"/>
       <w:r>
         <w:rPr>
           <w:rFonts w:ascii="Menlo" w:hAnsi="Menlo"/>
@@ -562,8 +665,47 @@
           <w:sz w:val="22"/>
           <w:szCs w:val="22"/>
         </w:rPr>
-        <w:br/>
-        <w:t xml:space="preserve">        ArrayList&lt;Octagon&gt; l = </w:t>
+        <w:t>args</w:t>
+      </w:r>
+      <w:proofErr w:type="spellEnd"/>
+      <w:r>
+        <w:rPr>
+          <w:rFonts w:ascii="Menlo" w:hAnsi="Menlo"/>
+          <w:color w:val="000000"/>
+          <w:sz w:val="22"/>
+          <w:szCs w:val="22"/>
+        </w:rPr>
+        <w:t>) {</w:t>
+      </w:r>
+      <w:r>
+        <w:rPr>
+          <w:rFonts w:ascii="Menlo" w:hAnsi="Menlo"/>
+          <w:color w:val="000000"/>
+          <w:sz w:val="22"/>
+          <w:szCs w:val="22"/>
+        </w:rPr>
+        <w:br/>
+        <w:t xml:space="preserve">        </w:t>
+      </w:r>
+      <w:proofErr w:type="spellStart"/>
+      <w:r>
+        <w:rPr>
+          <w:rFonts w:ascii="Menlo" w:hAnsi="Menlo"/>
+          <w:color w:val="000000"/>
+          <w:sz w:val="22"/>
+          <w:szCs w:val="22"/>
+        </w:rPr>
+        <w:t>ArrayList</w:t>
+      </w:r>
+      <w:proofErr w:type="spellEnd"/>
+      <w:r>
+        <w:rPr>
+          <w:rFonts w:ascii="Menlo" w:hAnsi="Menlo"/>
+          <w:color w:val="000000"/>
+          <w:sz w:val="22"/>
+          <w:szCs w:val="22"/>
+        </w:rPr>
+        <w:t xml:space="preserve">&lt;Octagon&gt; l = </w:t>
       </w:r>
       <w:r>
         <w:rPr>
@@ -576,6 +718,7 @@
         </w:rPr>
         <w:t xml:space="preserve">new </w:t>
       </w:r>
+      <w:proofErr w:type="spellStart"/>
       <w:r>
         <w:rPr>
           <w:rFonts w:ascii="Menlo" w:hAnsi="Menlo"/>
@@ -583,8 +726,9 @@
           <w:sz w:val="22"/>
           <w:szCs w:val="22"/>
         </w:rPr>
-        <w:t>ArrayList&lt;Octagon&gt;();</w:t>
-      </w:r>
+        <w:t>ArrayList</w:t>
+      </w:r>
+      <w:proofErr w:type="spellEnd"/>
       <w:r>
         <w:rPr>
           <w:rFonts w:ascii="Menlo" w:hAnsi="Menlo"/>
@@ -592,8 +736,37 @@
           <w:sz w:val="22"/>
           <w:szCs w:val="22"/>
         </w:rPr>
-        <w:br/>
-        <w:t xml:space="preserve">        l.add(</w:t>
+        <w:t>&lt;Octagon&gt;();</w:t>
+      </w:r>
+      <w:r>
+        <w:rPr>
+          <w:rFonts w:ascii="Menlo" w:hAnsi="Menlo"/>
+          <w:color w:val="000000"/>
+          <w:sz w:val="22"/>
+          <w:szCs w:val="22"/>
+        </w:rPr>
+        <w:br/>
+        <w:t xml:space="preserve">        </w:t>
+      </w:r>
+      <w:proofErr w:type="spellStart"/>
+      <w:r>
+        <w:rPr>
+          <w:rFonts w:ascii="Menlo" w:hAnsi="Menlo"/>
+          <w:color w:val="000000"/>
+          <w:sz w:val="22"/>
+          <w:szCs w:val="22"/>
+        </w:rPr>
+        <w:t>l.add</w:t>
+      </w:r>
+      <w:proofErr w:type="spellEnd"/>
+      <w:r>
+        <w:rPr>
+          <w:rFonts w:ascii="Menlo" w:hAnsi="Menlo"/>
+          <w:color w:val="000000"/>
+          <w:sz w:val="22"/>
+          <w:szCs w:val="22"/>
+        </w:rPr>
+        <w:t>(</w:t>
       </w:r>
       <w:r>
         <w:rPr>
@@ -641,7 +814,27 @@
           <w:szCs w:val="22"/>
         </w:rPr>
         <w:br/>
-        <w:t xml:space="preserve">        l.add(</w:t>
+        <w:t xml:space="preserve">        </w:t>
+      </w:r>
+      <w:proofErr w:type="spellStart"/>
+      <w:r>
+        <w:rPr>
+          <w:rFonts w:ascii="Menlo" w:hAnsi="Menlo"/>
+          <w:color w:val="000000"/>
+          <w:sz w:val="22"/>
+          <w:szCs w:val="22"/>
+        </w:rPr>
+        <w:t>l.add</w:t>
+      </w:r>
+      <w:proofErr w:type="spellEnd"/>
+      <w:r>
+        <w:rPr>
+          <w:rFonts w:ascii="Menlo" w:hAnsi="Menlo"/>
+          <w:color w:val="000000"/>
+          <w:sz w:val="22"/>
+          <w:szCs w:val="22"/>
+        </w:rPr>
+        <w:t>(</w:t>
       </w:r>
       <w:r>
         <w:rPr>
@@ -689,7 +882,27 @@
           <w:szCs w:val="22"/>
         </w:rPr>
         <w:br/>
-        <w:t xml:space="preserve">        l.add(</w:t>
+        <w:t xml:space="preserve">        </w:t>
+      </w:r>
+      <w:proofErr w:type="spellStart"/>
+      <w:r>
+        <w:rPr>
+          <w:rFonts w:ascii="Menlo" w:hAnsi="Menlo"/>
+          <w:color w:val="000000"/>
+          <w:sz w:val="22"/>
+          <w:szCs w:val="22"/>
+        </w:rPr>
+        <w:t>l.add</w:t>
+      </w:r>
+      <w:proofErr w:type="spellEnd"/>
+      <w:r>
+        <w:rPr>
+          <w:rFonts w:ascii="Menlo" w:hAnsi="Menlo"/>
+          <w:color w:val="000000"/>
+          <w:sz w:val="22"/>
+          <w:szCs w:val="22"/>
+        </w:rPr>
+        <w:t>(</w:t>
       </w:r>
       <w:r>
         <w:rPr>
@@ -737,7 +950,17 @@
           <w:szCs w:val="22"/>
         </w:rPr>
         <w:br/>
-        <w:t xml:space="preserve">        Collections.</w:t>
+        <w:t xml:space="preserve">        </w:t>
+      </w:r>
+      <w:proofErr w:type="spellStart"/>
+      <w:r>
+        <w:rPr>
+          <w:rFonts w:ascii="Menlo" w:hAnsi="Menlo"/>
+          <w:color w:val="000000"/>
+          <w:sz w:val="22"/>
+          <w:szCs w:val="22"/>
+        </w:rPr>
+        <w:t>Collections.</w:t>
       </w:r>
       <w:r>
         <w:rPr>
@@ -750,6 +973,7 @@
         </w:rPr>
         <w:t>sort</w:t>
       </w:r>
+      <w:proofErr w:type="spellEnd"/>
       <w:r>
         <w:rPr>
           <w:rFonts w:ascii="Menlo" w:hAnsi="Menlo"/>
@@ -797,7 +1021,17 @@
           <w:szCs w:val="22"/>
         </w:rPr>
         <w:br/>
-        <w:t xml:space="preserve">            System.</w:t>
+        <w:t xml:space="preserve">            </w:t>
+      </w:r>
+      <w:proofErr w:type="spellStart"/>
+      <w:r>
+        <w:rPr>
+          <w:rFonts w:ascii="Menlo" w:hAnsi="Menlo"/>
+          <w:color w:val="000000"/>
+          <w:sz w:val="22"/>
+          <w:szCs w:val="22"/>
+        </w:rPr>
+        <w:t>System.</w:t>
       </w:r>
       <w:r>
         <w:rPr>
@@ -819,7 +1053,37 @@
           <w:sz w:val="22"/>
           <w:szCs w:val="22"/>
         </w:rPr>
-        <w:t>.println(o.getSide());</w:t>
+        <w:t>.println</w:t>
+      </w:r>
+      <w:proofErr w:type="spellEnd"/>
+      <w:r>
+        <w:rPr>
+          <w:rFonts w:ascii="Menlo" w:hAnsi="Menlo"/>
+          <w:color w:val="000000"/>
+          <w:sz w:val="22"/>
+          <w:szCs w:val="22"/>
+        </w:rPr>
+        <w:t>(</w:t>
+      </w:r>
+      <w:proofErr w:type="spellStart"/>
+      <w:r>
+        <w:rPr>
+          <w:rFonts w:ascii="Menlo" w:hAnsi="Menlo"/>
+          <w:color w:val="000000"/>
+          <w:sz w:val="22"/>
+          <w:szCs w:val="22"/>
+        </w:rPr>
+        <w:t>o.getSide</w:t>
+      </w:r>
+      <w:proofErr w:type="spellEnd"/>
+      <w:r>
+        <w:rPr>
+          <w:rFonts w:ascii="Menlo" w:hAnsi="Menlo"/>
+          <w:color w:val="000000"/>
+          <w:sz w:val="22"/>
+          <w:szCs w:val="22"/>
+        </w:rPr>
+        <w:t>());</w:t>
       </w:r>
       <w:r>
         <w:rPr>
@@ -969,6 +1233,7 @@
         </w:rPr>
         <w:t xml:space="preserve">public </w:t>
       </w:r>
+      <w:proofErr w:type="gramStart"/>
       <w:r>
         <w:rPr>
           <w:rFonts w:ascii="Menlo" w:hAnsi="Menlo" w:cs="Courier"/>
@@ -976,6 +1241,7 @@
         </w:rPr>
         <w:t>Octagon(</w:t>
       </w:r>
+      <w:proofErr w:type="gramEnd"/>
       <w:r>
         <w:rPr>
           <w:rFonts w:ascii="Menlo" w:hAnsi="Menlo" w:cs="Courier"/>
@@ -1000,6 +1266,7 @@
         <w:br/>
         <w:t xml:space="preserve">        </w:t>
       </w:r>
+      <w:proofErr w:type="spellStart"/>
       <w:r>
         <w:rPr>
           <w:rFonts w:ascii="Menlo" w:hAnsi="Menlo" w:cs="Courier"/>
@@ -1023,7 +1290,17 @@
           <w:bCs/>
           <w:color w:val="660E7A"/>
         </w:rPr>
-        <w:t xml:space="preserve">side </w:t>
+        <w:t>side</w:t>
+      </w:r>
+      <w:proofErr w:type="spellEnd"/>
+      <w:r>
+        <w:rPr>
+          <w:rFonts w:ascii="Menlo" w:hAnsi="Menlo" w:cs="Courier"/>
+          <w:b/>
+          <w:bCs/>
+          <w:color w:val="660E7A"/>
+        </w:rPr>
+        <w:t xml:space="preserve"> </w:t>
       </w:r>
       <w:r>
         <w:rPr>
@@ -1057,12 +1334,21 @@
         </w:rPr>
         <w:t xml:space="preserve">public double </w:t>
       </w:r>
-      <w:r>
-        <w:rPr>
-          <w:rFonts w:ascii="Menlo" w:hAnsi="Menlo" w:cs="Courier"/>
-          <w:color w:val="000000"/>
-        </w:rPr>
-        <w:t>getSide() {</w:t>
+      <w:proofErr w:type="spellStart"/>
+      <w:r>
+        <w:rPr>
+          <w:rFonts w:ascii="Menlo" w:hAnsi="Menlo" w:cs="Courier"/>
+          <w:color w:val="000000"/>
+        </w:rPr>
+        <w:t>getSide</w:t>
+      </w:r>
+      <w:proofErr w:type="spellEnd"/>
+      <w:r>
+        <w:rPr>
+          <w:rFonts w:ascii="Menlo" w:hAnsi="Menlo" w:cs="Courier"/>
+          <w:color w:val="000000"/>
+        </w:rPr>
+        <w:t>() {</w:t>
       </w:r>
       <w:r>
         <w:rPr>
@@ -1121,7 +1407,15 @@
     </w:p>
     <w:p>
       <w:r>
-        <w:t>Implement a OctagonComparator class to implement the Comparator</w:t>
+        <w:t xml:space="preserve">Implement a </w:t>
+      </w:r>
+      <w:proofErr w:type="spellStart"/>
+      <w:r>
+        <w:t>OctagonComparator</w:t>
+      </w:r>
+      <w:proofErr w:type="spellEnd"/>
+      <w:r>
+        <w:t xml:space="preserve"> class to implement the Comparator</w:t>
       </w:r>
       <w:r>
         <w:t xml:space="preserve">&lt;Octagon&gt; </w:t>
@@ -1152,12 +1446,21 @@
         </w:rPr>
         <w:t xml:space="preserve">public class </w:t>
       </w:r>
-      <w:r>
-        <w:rPr>
-          <w:rFonts w:ascii="Menlo" w:hAnsi="Menlo"/>
-          <w:color w:val="000000"/>
-        </w:rPr>
-        <w:t>TestOctagonComparator {</w:t>
+      <w:proofErr w:type="spellStart"/>
+      <w:r>
+        <w:rPr>
+          <w:rFonts w:ascii="Menlo" w:hAnsi="Menlo"/>
+          <w:color w:val="000000"/>
+        </w:rPr>
+        <w:t>TestOctagonComparator</w:t>
+      </w:r>
+      <w:proofErr w:type="spellEnd"/>
+      <w:r>
+        <w:rPr>
+          <w:rFonts w:ascii="Menlo" w:hAnsi="Menlo"/>
+          <w:color w:val="000000"/>
+        </w:rPr>
+        <w:t xml:space="preserve"> {</w:t>
       </w:r>
       <w:r>
         <w:rPr>
@@ -1181,15 +1484,47 @@
           <w:rFonts w:ascii="Menlo" w:hAnsi="Menlo"/>
           <w:color w:val="000000"/>
         </w:rPr>
-        <w:t>main(String[] args) {</w:t>
-      </w:r>
-      <w:r>
-        <w:rPr>
-          <w:rFonts w:ascii="Menlo" w:hAnsi="Menlo"/>
-          <w:color w:val="000000"/>
-        </w:rPr>
-        <w:br/>
-        <w:t xml:space="preserve">        ArrayList&lt;Octagon&gt; l = </w:t>
+        <w:t xml:space="preserve">main(String[] </w:t>
+      </w:r>
+      <w:proofErr w:type="spellStart"/>
+      <w:r>
+        <w:rPr>
+          <w:rFonts w:ascii="Menlo" w:hAnsi="Menlo"/>
+          <w:color w:val="000000"/>
+        </w:rPr>
+        <w:t>args</w:t>
+      </w:r>
+      <w:proofErr w:type="spellEnd"/>
+      <w:r>
+        <w:rPr>
+          <w:rFonts w:ascii="Menlo" w:hAnsi="Menlo"/>
+          <w:color w:val="000000"/>
+        </w:rPr>
+        <w:t>) {</w:t>
+      </w:r>
+      <w:r>
+        <w:rPr>
+          <w:rFonts w:ascii="Menlo" w:hAnsi="Menlo"/>
+          <w:color w:val="000000"/>
+        </w:rPr>
+        <w:br/>
+        <w:t xml:space="preserve">        </w:t>
+      </w:r>
+      <w:proofErr w:type="spellStart"/>
+      <w:r>
+        <w:rPr>
+          <w:rFonts w:ascii="Menlo" w:hAnsi="Menlo"/>
+          <w:color w:val="000000"/>
+        </w:rPr>
+        <w:t>ArrayList</w:t>
+      </w:r>
+      <w:proofErr w:type="spellEnd"/>
+      <w:r>
+        <w:rPr>
+          <w:rFonts w:ascii="Menlo" w:hAnsi="Menlo"/>
+          <w:color w:val="000000"/>
+        </w:rPr>
+        <w:t xml:space="preserve">&lt;Octagon&gt; l = </w:t>
       </w:r>
       <w:r>
         <w:rPr>
@@ -1200,20 +1535,45 @@
         </w:rPr>
         <w:t xml:space="preserve">new </w:t>
       </w:r>
-      <w:r>
-        <w:rPr>
-          <w:rFonts w:ascii="Menlo" w:hAnsi="Menlo"/>
-          <w:color w:val="000000"/>
-        </w:rPr>
-        <w:t>ArrayList&lt;Octagon&gt;();</w:t>
-      </w:r>
-      <w:r>
-        <w:rPr>
-          <w:rFonts w:ascii="Menlo" w:hAnsi="Menlo"/>
-          <w:color w:val="000000"/>
-        </w:rPr>
-        <w:br/>
-        <w:t xml:space="preserve">        l.add(</w:t>
+      <w:proofErr w:type="spellStart"/>
+      <w:r>
+        <w:rPr>
+          <w:rFonts w:ascii="Menlo" w:hAnsi="Menlo"/>
+          <w:color w:val="000000"/>
+        </w:rPr>
+        <w:t>ArrayList</w:t>
+      </w:r>
+      <w:proofErr w:type="spellEnd"/>
+      <w:r>
+        <w:rPr>
+          <w:rFonts w:ascii="Menlo" w:hAnsi="Menlo"/>
+          <w:color w:val="000000"/>
+        </w:rPr>
+        <w:t>&lt;Octagon&gt;();</w:t>
+      </w:r>
+      <w:r>
+        <w:rPr>
+          <w:rFonts w:ascii="Menlo" w:hAnsi="Menlo"/>
+          <w:color w:val="000000"/>
+        </w:rPr>
+        <w:br/>
+        <w:t xml:space="preserve">        </w:t>
+      </w:r>
+      <w:proofErr w:type="spellStart"/>
+      <w:r>
+        <w:rPr>
+          <w:rFonts w:ascii="Menlo" w:hAnsi="Menlo"/>
+          <w:color w:val="000000"/>
+        </w:rPr>
+        <w:t>l.add</w:t>
+      </w:r>
+      <w:proofErr w:type="spellEnd"/>
+      <w:r>
+        <w:rPr>
+          <w:rFonts w:ascii="Menlo" w:hAnsi="Menlo"/>
+          <w:color w:val="000000"/>
+        </w:rPr>
+        <w:t>(</w:t>
       </w:r>
       <w:r>
         <w:rPr>
@@ -1251,7 +1611,23 @@
           <w:color w:val="000000"/>
         </w:rPr>
         <w:br/>
-        <w:t xml:space="preserve">        l.add(</w:t>
+        <w:t xml:space="preserve">        </w:t>
+      </w:r>
+      <w:proofErr w:type="spellStart"/>
+      <w:r>
+        <w:rPr>
+          <w:rFonts w:ascii="Menlo" w:hAnsi="Menlo"/>
+          <w:color w:val="000000"/>
+        </w:rPr>
+        <w:t>l.add</w:t>
+      </w:r>
+      <w:proofErr w:type="spellEnd"/>
+      <w:r>
+        <w:rPr>
+          <w:rFonts w:ascii="Menlo" w:hAnsi="Menlo"/>
+          <w:color w:val="000000"/>
+        </w:rPr>
+        <w:t>(</w:t>
       </w:r>
       <w:r>
         <w:rPr>
@@ -1289,7 +1665,23 @@
           <w:color w:val="000000"/>
         </w:rPr>
         <w:br/>
-        <w:t xml:space="preserve">        l.add(</w:t>
+        <w:t xml:space="preserve">        </w:t>
+      </w:r>
+      <w:proofErr w:type="spellStart"/>
+      <w:r>
+        <w:rPr>
+          <w:rFonts w:ascii="Menlo" w:hAnsi="Menlo"/>
+          <w:color w:val="000000"/>
+        </w:rPr>
+        <w:t>l.add</w:t>
+      </w:r>
+      <w:proofErr w:type="spellEnd"/>
+      <w:r>
+        <w:rPr>
+          <w:rFonts w:ascii="Menlo" w:hAnsi="Menlo"/>
+          <w:color w:val="000000"/>
+        </w:rPr>
+        <w:t>(</w:t>
       </w:r>
       <w:r>
         <w:rPr>
@@ -1327,7 +1719,15 @@
           <w:color w:val="000000"/>
         </w:rPr>
         <w:br/>
-        <w:t xml:space="preserve">        Collections.</w:t>
+        <w:t xml:space="preserve">        </w:t>
+      </w:r>
+      <w:proofErr w:type="spellStart"/>
+      <w:r>
+        <w:rPr>
+          <w:rFonts w:ascii="Menlo" w:hAnsi="Menlo"/>
+          <w:color w:val="000000"/>
+        </w:rPr>
+        <w:t>Collections.</w:t>
       </w:r>
       <w:r>
         <w:rPr>
@@ -1338,6 +1738,7 @@
         </w:rPr>
         <w:t>sort</w:t>
       </w:r>
+      <w:proofErr w:type="spellEnd"/>
       <w:r>
         <w:rPr>
           <w:rFonts w:ascii="Menlo" w:hAnsi="Menlo"/>
@@ -1354,12 +1755,21 @@
         </w:rPr>
         <w:t xml:space="preserve">new </w:t>
       </w:r>
-      <w:r>
-        <w:rPr>
-          <w:rFonts w:ascii="Menlo" w:hAnsi="Menlo"/>
-          <w:color w:val="000000"/>
-        </w:rPr>
-        <w:t>OctagonComparator());</w:t>
+      <w:proofErr w:type="spellStart"/>
+      <w:r>
+        <w:rPr>
+          <w:rFonts w:ascii="Menlo" w:hAnsi="Menlo"/>
+          <w:color w:val="000000"/>
+        </w:rPr>
+        <w:t>OctagonComparator</w:t>
+      </w:r>
+      <w:proofErr w:type="spellEnd"/>
+      <w:r>
+        <w:rPr>
+          <w:rFonts w:ascii="Menlo" w:hAnsi="Menlo"/>
+          <w:color w:val="000000"/>
+        </w:rPr>
+        <w:t>());</w:t>
       </w:r>
       <w:r>
         <w:rPr>
@@ -1391,7 +1801,15 @@
           <w:color w:val="000000"/>
         </w:rPr>
         <w:br/>
-        <w:t xml:space="preserve">            System.</w:t>
+        <w:t xml:space="preserve">            </w:t>
+      </w:r>
+      <w:proofErr w:type="spellStart"/>
+      <w:r>
+        <w:rPr>
+          <w:rFonts w:ascii="Menlo" w:hAnsi="Menlo"/>
+          <w:color w:val="000000"/>
+        </w:rPr>
+        <w:t>System.</w:t>
       </w:r>
       <w:r>
         <w:rPr>
@@ -1409,7 +1827,31 @@
           <w:rFonts w:ascii="Menlo" w:hAnsi="Menlo"/>
           <w:color w:val="000000"/>
         </w:rPr>
-        <w:t>.println(o.getSide());</w:t>
+        <w:t>.println</w:t>
+      </w:r>
+      <w:proofErr w:type="spellEnd"/>
+      <w:r>
+        <w:rPr>
+          <w:rFonts w:ascii="Menlo" w:hAnsi="Menlo"/>
+          <w:color w:val="000000"/>
+        </w:rPr>
+        <w:t>(</w:t>
+      </w:r>
+      <w:proofErr w:type="spellStart"/>
+      <w:r>
+        <w:rPr>
+          <w:rFonts w:ascii="Menlo" w:hAnsi="Menlo"/>
+          <w:color w:val="000000"/>
+        </w:rPr>
+        <w:t>o.getSide</w:t>
+      </w:r>
+      <w:proofErr w:type="spellEnd"/>
+      <w:r>
+        <w:rPr>
+          <w:rFonts w:ascii="Menlo" w:hAnsi="Menlo"/>
+          <w:color w:val="000000"/>
+        </w:rPr>
+        <w:t>());</w:t>
       </w:r>
       <w:r>
         <w:rPr>
@@ -1450,6 +1892,7 @@
     </w:p>
     <w:p>
       <w:r>
+        <w:lastRenderedPageBreak/>
         <w:t>3</w:t>
       </w:r>
       <w:r>
@@ -1502,7 +1945,39 @@
           <w:rFonts w:eastAsia="Times New Roman" w:cs="Courier New"/>
           <w:lang w:eastAsia="en-SG"/>
         </w:rPr>
-        <w:t>The starting code has been provided.  Modify AirPollutionAlert class to implement interface Subject. You only need to modify AirPollutionAlert class according to the Observer design pattern.  Do not modify Subscriber class.</w:t>
+        <w:t xml:space="preserve">The starting code has been provided.  Modify </w:t>
+      </w:r>
+      <w:proofErr w:type="spellStart"/>
+      <w:r>
+        <w:rPr>
+          <w:rFonts w:eastAsia="Times New Roman" w:cs="Courier New"/>
+          <w:lang w:eastAsia="en-SG"/>
+        </w:rPr>
+        <w:t>AirPollutionAlert</w:t>
+      </w:r>
+      <w:proofErr w:type="spellEnd"/>
+      <w:r>
+        <w:rPr>
+          <w:rFonts w:eastAsia="Times New Roman" w:cs="Courier New"/>
+          <w:lang w:eastAsia="en-SG"/>
+        </w:rPr>
+        <w:t xml:space="preserve"> class to implement interface Subject. You only need to modify </w:t>
+      </w:r>
+      <w:proofErr w:type="spellStart"/>
+      <w:r>
+        <w:rPr>
+          <w:rFonts w:eastAsia="Times New Roman" w:cs="Courier New"/>
+          <w:lang w:eastAsia="en-SG"/>
+        </w:rPr>
+        <w:t>AirPollutionAlert</w:t>
+      </w:r>
+      <w:proofErr w:type="spellEnd"/>
+      <w:r>
+        <w:rPr>
+          <w:rFonts w:eastAsia="Times New Roman" w:cs="Courier New"/>
+          <w:lang w:eastAsia="en-SG"/>
+        </w:rPr>
+        <w:t xml:space="preserve"> class according to the Observer design pattern.  Do not modify Subscriber class.</w:t>
       </w:r>
     </w:p>
     <w:p>
@@ -1590,8 +2065,16 @@
         <w:rPr>
           <w:rFonts w:ascii="Courier New" w:hAnsi="Courier New" w:cs="Courier New"/>
         </w:rPr>
-        <w:t>public class Test{</w:t>
-      </w:r>
+        <w:t xml:space="preserve">public class </w:t>
+      </w:r>
+      <w:proofErr w:type="gramStart"/>
+      <w:r>
+        <w:rPr>
+          <w:rFonts w:ascii="Courier New" w:hAnsi="Courier New" w:cs="Courier New"/>
+        </w:rPr>
+        <w:t>Test{</w:t>
+      </w:r>
+      <w:proofErr w:type="gramEnd"/>
     </w:p>
     <w:p>
       <w:pPr>
@@ -1609,7 +2092,35 @@
           <w:rFonts w:ascii="Courier New" w:hAnsi="Courier New" w:cs="Courier New"/>
         </w:rPr>
         <w:tab/>
-        <w:t>public static void main(String[] args) {</w:t>
+        <w:t xml:space="preserve">public static void </w:t>
+      </w:r>
+      <w:proofErr w:type="gramStart"/>
+      <w:r>
+        <w:rPr>
+          <w:rFonts w:ascii="Courier New" w:hAnsi="Courier New" w:cs="Courier New"/>
+        </w:rPr>
+        <w:t>main(</w:t>
+      </w:r>
+      <w:proofErr w:type="gramEnd"/>
+      <w:r>
+        <w:rPr>
+          <w:rFonts w:ascii="Courier New" w:hAnsi="Courier New" w:cs="Courier New"/>
+        </w:rPr>
+        <w:t xml:space="preserve">String[] </w:t>
+      </w:r>
+      <w:proofErr w:type="spellStart"/>
+      <w:r>
+        <w:rPr>
+          <w:rFonts w:ascii="Courier New" w:hAnsi="Courier New" w:cs="Courier New"/>
+        </w:rPr>
+        <w:t>args</w:t>
+      </w:r>
+      <w:proofErr w:type="spellEnd"/>
+      <w:r>
+        <w:rPr>
+          <w:rFonts w:ascii="Courier New" w:hAnsi="Courier New" w:cs="Courier New"/>
+        </w:rPr>
+        <w:t>) {</w:t>
       </w:r>
     </w:p>
     <w:p>
@@ -1634,7 +2145,56 @@
           <w:rFonts w:ascii="Courier New" w:hAnsi="Courier New" w:cs="Courier New"/>
         </w:rPr>
         <w:tab/>
-        <w:t>AirPollutionAlert singaporeAlert = new AirPollutionAlert();</w:t>
+      </w:r>
+      <w:proofErr w:type="spellStart"/>
+      <w:r>
+        <w:rPr>
+          <w:rFonts w:ascii="Courier New" w:hAnsi="Courier New" w:cs="Courier New"/>
+        </w:rPr>
+        <w:t>AirPollutionAlert</w:t>
+      </w:r>
+      <w:proofErr w:type="spellEnd"/>
+      <w:r>
+        <w:rPr>
+          <w:rFonts w:ascii="Courier New" w:hAnsi="Courier New" w:cs="Courier New"/>
+        </w:rPr>
+        <w:t xml:space="preserve"> </w:t>
+      </w:r>
+      <w:proofErr w:type="spellStart"/>
+      <w:r>
+        <w:rPr>
+          <w:rFonts w:ascii="Courier New" w:hAnsi="Courier New" w:cs="Courier New"/>
+        </w:rPr>
+        <w:t>singaporeAlert</w:t>
+      </w:r>
+      <w:proofErr w:type="spellEnd"/>
+      <w:r>
+        <w:rPr>
+          <w:rFonts w:ascii="Courier New" w:hAnsi="Courier New" w:cs="Courier New"/>
+        </w:rPr>
+        <w:t xml:space="preserve"> = new </w:t>
+      </w:r>
+      <w:proofErr w:type="spellStart"/>
+      <w:proofErr w:type="gramStart"/>
+      <w:r>
+        <w:rPr>
+          <w:rFonts w:ascii="Courier New" w:hAnsi="Courier New" w:cs="Courier New"/>
+        </w:rPr>
+        <w:t>AirPollutionAlert</w:t>
+      </w:r>
+      <w:proofErr w:type="spellEnd"/>
+      <w:r>
+        <w:rPr>
+          <w:rFonts w:ascii="Courier New" w:hAnsi="Courier New" w:cs="Courier New"/>
+        </w:rPr>
+        <w:t>(</w:t>
+      </w:r>
+      <w:proofErr w:type="gramEnd"/>
+      <w:r>
+        <w:rPr>
+          <w:rFonts w:ascii="Courier New" w:hAnsi="Courier New" w:cs="Courier New"/>
+        </w:rPr>
+        <w:t>);</w:t>
       </w:r>
     </w:p>
     <w:p>
@@ -1659,7 +2219,29 @@
           <w:rFonts w:ascii="Courier New" w:hAnsi="Courier New" w:cs="Courier New"/>
         </w:rPr>
         <w:tab/>
-        <w:t>Subscriber man = new Subscriber("man",singaporeAlert);</w:t>
+        <w:t>Subscriber man = new Subscriber("man</w:t>
+      </w:r>
+      <w:proofErr w:type="gramStart"/>
+      <w:r>
+        <w:rPr>
+          <w:rFonts w:ascii="Courier New" w:hAnsi="Courier New" w:cs="Courier New"/>
+        </w:rPr>
+        <w:t>",</w:t>
+      </w:r>
+      <w:proofErr w:type="spellStart"/>
+      <w:r>
+        <w:rPr>
+          <w:rFonts w:ascii="Courier New" w:hAnsi="Courier New" w:cs="Courier New"/>
+        </w:rPr>
+        <w:t>singaporeAlert</w:t>
+      </w:r>
+      <w:proofErr w:type="spellEnd"/>
+      <w:proofErr w:type="gramEnd"/>
+      <w:r>
+        <w:rPr>
+          <w:rFonts w:ascii="Courier New" w:hAnsi="Courier New" w:cs="Courier New"/>
+        </w:rPr>
+        <w:t>);</w:t>
       </w:r>
     </w:p>
     <w:p>
@@ -1684,7 +2266,63 @@
           <w:rFonts w:ascii="Courier New" w:hAnsi="Courier New" w:cs="Courier New"/>
         </w:rPr>
         <w:tab/>
-        <w:t>Subscriber simon = new Subscriber("simon", singaporeAlert);</w:t>
+        <w:t xml:space="preserve">Subscriber </w:t>
+      </w:r>
+      <w:proofErr w:type="spellStart"/>
+      <w:r>
+        <w:rPr>
+          <w:rFonts w:ascii="Courier New" w:hAnsi="Courier New" w:cs="Courier New"/>
+        </w:rPr>
+        <w:t>simon</w:t>
+      </w:r>
+      <w:proofErr w:type="spellEnd"/>
+      <w:r>
+        <w:rPr>
+          <w:rFonts w:ascii="Courier New" w:hAnsi="Courier New" w:cs="Courier New"/>
+        </w:rPr>
+        <w:t xml:space="preserve"> = new </w:t>
+      </w:r>
+      <w:proofErr w:type="gramStart"/>
+      <w:r>
+        <w:rPr>
+          <w:rFonts w:ascii="Courier New" w:hAnsi="Courier New" w:cs="Courier New"/>
+        </w:rPr>
+        <w:t>Subscriber(</w:t>
+      </w:r>
+      <w:proofErr w:type="gramEnd"/>
+      <w:r>
+        <w:rPr>
+          <w:rFonts w:ascii="Courier New" w:hAnsi="Courier New" w:cs="Courier New"/>
+        </w:rPr>
+        <w:t>"</w:t>
+      </w:r>
+      <w:proofErr w:type="spellStart"/>
+      <w:r>
+        <w:rPr>
+          <w:rFonts w:ascii="Courier New" w:hAnsi="Courier New" w:cs="Courier New"/>
+        </w:rPr>
+        <w:t>simon</w:t>
+      </w:r>
+      <w:proofErr w:type="spellEnd"/>
+      <w:r>
+        <w:rPr>
+          <w:rFonts w:ascii="Courier New" w:hAnsi="Courier New" w:cs="Courier New"/>
+        </w:rPr>
+        <w:t xml:space="preserve">", </w:t>
+      </w:r>
+      <w:proofErr w:type="spellStart"/>
+      <w:r>
+        <w:rPr>
+          <w:rFonts w:ascii="Courier New" w:hAnsi="Courier New" w:cs="Courier New"/>
+        </w:rPr>
+        <w:t>singaporeAlert</w:t>
+      </w:r>
+      <w:proofErr w:type="spellEnd"/>
+      <w:r>
+        <w:rPr>
+          <w:rFonts w:ascii="Courier New" w:hAnsi="Courier New" w:cs="Courier New"/>
+        </w:rPr>
+        <w:t>);</w:t>
       </w:r>
     </w:p>
     <w:p>
@@ -1733,8 +2371,29 @@
           <w:rFonts w:ascii="Courier New" w:hAnsi="Courier New" w:cs="Courier New"/>
         </w:rPr>
         <w:tab/>
-        <w:t>singaporeAlert.setAirPollutionIndex(200);</w:t>
-      </w:r>
+      </w:r>
+      <w:proofErr w:type="spellStart"/>
+      <w:r>
+        <w:rPr>
+          <w:rFonts w:ascii="Courier New" w:hAnsi="Courier New" w:cs="Courier New"/>
+        </w:rPr>
+        <w:t>singaporeAlert.setAirPollutionIndex</w:t>
+      </w:r>
+      <w:proofErr w:type="spellEnd"/>
+      <w:r>
+        <w:rPr>
+          <w:rFonts w:ascii="Courier New" w:hAnsi="Courier New" w:cs="Courier New"/>
+        </w:rPr>
+        <w:t>(200</w:t>
+      </w:r>
+      <w:proofErr w:type="gramStart"/>
+      <w:r>
+        <w:rPr>
+          <w:rFonts w:ascii="Courier New" w:hAnsi="Courier New" w:cs="Courier New"/>
+        </w:rPr>
+        <w:t>);</w:t>
+      </w:r>
+      <w:proofErr w:type="gramEnd"/>
     </w:p>
     <w:p>
       <w:pPr>
@@ -1758,8 +2417,29 @@
           <w:rFonts w:ascii="Courier New" w:hAnsi="Courier New" w:cs="Courier New"/>
         </w:rPr>
         <w:tab/>
-        <w:t>singaporeAlert.setAirPollutionIndex(50);</w:t>
-      </w:r>
+      </w:r>
+      <w:proofErr w:type="spellStart"/>
+      <w:r>
+        <w:rPr>
+          <w:rFonts w:ascii="Courier New" w:hAnsi="Courier New" w:cs="Courier New"/>
+        </w:rPr>
+        <w:t>singaporeAlert.setAirPollutionIndex</w:t>
+      </w:r>
+      <w:proofErr w:type="spellEnd"/>
+      <w:r>
+        <w:rPr>
+          <w:rFonts w:ascii="Courier New" w:hAnsi="Courier New" w:cs="Courier New"/>
+        </w:rPr>
+        <w:t>(50</w:t>
+      </w:r>
+      <w:proofErr w:type="gramStart"/>
+      <w:r>
+        <w:rPr>
+          <w:rFonts w:ascii="Courier New" w:hAnsi="Courier New" w:cs="Courier New"/>
+        </w:rPr>
+        <w:t>);</w:t>
+      </w:r>
+      <w:proofErr w:type="gramEnd"/>
     </w:p>
     <w:p>
       <w:pPr>
@@ -1783,8 +2463,29 @@
           <w:rFonts w:ascii="Courier New" w:hAnsi="Courier New" w:cs="Courier New"/>
         </w:rPr>
         <w:tab/>
-        <w:t>singaporeAlert.setAirPollutionIndex(120);</w:t>
-      </w:r>
+      </w:r>
+      <w:proofErr w:type="spellStart"/>
+      <w:r>
+        <w:rPr>
+          <w:rFonts w:ascii="Courier New" w:hAnsi="Courier New" w:cs="Courier New"/>
+        </w:rPr>
+        <w:t>singaporeAlert.setAirPollutionIndex</w:t>
+      </w:r>
+      <w:proofErr w:type="spellEnd"/>
+      <w:r>
+        <w:rPr>
+          <w:rFonts w:ascii="Courier New" w:hAnsi="Courier New" w:cs="Courier New"/>
+        </w:rPr>
+        <w:t>(120</w:t>
+      </w:r>
+      <w:proofErr w:type="gramStart"/>
+      <w:r>
+        <w:rPr>
+          <w:rFonts w:ascii="Courier New" w:hAnsi="Courier New" w:cs="Courier New"/>
+        </w:rPr>
+        <w:t>);</w:t>
+      </w:r>
+      <w:proofErr w:type="gramEnd"/>
     </w:p>
     <w:p>
       <w:pPr>
@@ -1832,8 +2533,29 @@
           <w:rFonts w:ascii="Courier New" w:hAnsi="Courier New" w:cs="Courier New"/>
         </w:rPr>
         <w:tab/>
-        <w:t>singaporeAlert.unregister(man);</w:t>
-      </w:r>
+      </w:r>
+      <w:proofErr w:type="spellStart"/>
+      <w:r>
+        <w:rPr>
+          <w:rFonts w:ascii="Courier New" w:hAnsi="Courier New" w:cs="Courier New"/>
+        </w:rPr>
+        <w:t>singaporeAlert.unregister</w:t>
+      </w:r>
+      <w:proofErr w:type="spellEnd"/>
+      <w:r>
+        <w:rPr>
+          <w:rFonts w:ascii="Courier New" w:hAnsi="Courier New" w:cs="Courier New"/>
+        </w:rPr>
+        <w:t>(man</w:t>
+      </w:r>
+      <w:proofErr w:type="gramStart"/>
+      <w:r>
+        <w:rPr>
+          <w:rFonts w:ascii="Courier New" w:hAnsi="Courier New" w:cs="Courier New"/>
+        </w:rPr>
+        <w:t>);</w:t>
+      </w:r>
+      <w:proofErr w:type="gramEnd"/>
     </w:p>
     <w:p>
       <w:pPr>
@@ -1857,8 +2579,29 @@
           <w:rFonts w:ascii="Courier New" w:hAnsi="Courier New" w:cs="Courier New"/>
         </w:rPr>
         <w:tab/>
-        <w:t>singaporeAlert.setAirPollutionIndex(300);</w:t>
-      </w:r>
+      </w:r>
+      <w:proofErr w:type="spellStart"/>
+      <w:r>
+        <w:rPr>
+          <w:rFonts w:ascii="Courier New" w:hAnsi="Courier New" w:cs="Courier New"/>
+        </w:rPr>
+        <w:t>singaporeAlert.setAirPollutionIndex</w:t>
+      </w:r>
+      <w:proofErr w:type="spellEnd"/>
+      <w:r>
+        <w:rPr>
+          <w:rFonts w:ascii="Courier New" w:hAnsi="Courier New" w:cs="Courier New"/>
+        </w:rPr>
+        <w:t>(300</w:t>
+      </w:r>
+      <w:proofErr w:type="gramStart"/>
+      <w:r>
+        <w:rPr>
+          <w:rFonts w:ascii="Courier New" w:hAnsi="Courier New" w:cs="Courier New"/>
+        </w:rPr>
+        <w:t>);</w:t>
+      </w:r>
+      <w:proofErr w:type="gramEnd"/>
     </w:p>
     <w:p>
       <w:pPr>
@@ -1978,12 +2721,21 @@
           <w:rFonts w:ascii="Courier New" w:hAnsi="Courier New" w:cs="Courier New"/>
         </w:rPr>
       </w:pPr>
-      <w:r>
-        <w:rPr>
-          <w:rFonts w:ascii="Courier New" w:hAnsi="Courier New" w:cs="Courier New"/>
-          <w:color w:val="000000"/>
-        </w:rPr>
-        <w:t>simon received notification: 200.0</w:t>
+      <w:proofErr w:type="spellStart"/>
+      <w:r>
+        <w:rPr>
+          <w:rFonts w:ascii="Courier New" w:hAnsi="Courier New" w:cs="Courier New"/>
+          <w:color w:val="000000"/>
+        </w:rPr>
+        <w:t>simon</w:t>
+      </w:r>
+      <w:proofErr w:type="spellEnd"/>
+      <w:r>
+        <w:rPr>
+          <w:rFonts w:ascii="Courier New" w:hAnsi="Courier New" w:cs="Courier New"/>
+          <w:color w:val="000000"/>
+        </w:rPr>
+        <w:t xml:space="preserve"> received notification: 200.0</w:t>
       </w:r>
     </w:p>
     <w:p>
@@ -2016,12 +2768,21 @@
           <w:rFonts w:ascii="Courier New" w:hAnsi="Courier New" w:cs="Courier New"/>
         </w:rPr>
       </w:pPr>
-      <w:r>
-        <w:rPr>
-          <w:rFonts w:ascii="Courier New" w:hAnsi="Courier New" w:cs="Courier New"/>
-          <w:color w:val="000000"/>
-        </w:rPr>
-        <w:t>simon received notification: 120.0</w:t>
+      <w:proofErr w:type="spellStart"/>
+      <w:r>
+        <w:rPr>
+          <w:rFonts w:ascii="Courier New" w:hAnsi="Courier New" w:cs="Courier New"/>
+          <w:color w:val="000000"/>
+        </w:rPr>
+        <w:t>simon</w:t>
+      </w:r>
+      <w:proofErr w:type="spellEnd"/>
+      <w:r>
+        <w:rPr>
+          <w:rFonts w:ascii="Courier New" w:hAnsi="Courier New" w:cs="Courier New"/>
+          <w:color w:val="000000"/>
+        </w:rPr>
+        <w:t xml:space="preserve"> received notification: 120.0</w:t>
       </w:r>
     </w:p>
     <w:p>
@@ -2035,12 +2796,21 @@
           <w:rFonts w:ascii="Courier New" w:hAnsi="Courier New" w:cs="Courier New"/>
         </w:rPr>
       </w:pPr>
-      <w:r>
-        <w:rPr>
-          <w:rFonts w:ascii="Courier New" w:hAnsi="Courier New" w:cs="Courier New"/>
-          <w:color w:val="000000"/>
-        </w:rPr>
-        <w:t>simon received notification: 300.0</w:t>
+      <w:proofErr w:type="spellStart"/>
+      <w:r>
+        <w:rPr>
+          <w:rFonts w:ascii="Courier New" w:hAnsi="Courier New" w:cs="Courier New"/>
+          <w:color w:val="000000"/>
+        </w:rPr>
+        <w:t>simon</w:t>
+      </w:r>
+      <w:proofErr w:type="spellEnd"/>
+      <w:r>
+        <w:rPr>
+          <w:rFonts w:ascii="Courier New" w:hAnsi="Courier New" w:cs="Courier New"/>
+          <w:color w:val="000000"/>
+        </w:rPr>
+        <w:t xml:space="preserve"> received notification: 300.0</w:t>
       </w:r>
     </w:p>
     <w:p/>
@@ -2052,6 +2822,7 @@
     <w:p/>
     <w:p>
       <w:r>
+        <w:lastRenderedPageBreak/>
         <w:t>4</w:t>
       </w:r>
       <w:r>
@@ -2092,7 +2863,7 @@
                     </pic:cNvPicPr>
                   </pic:nvPicPr>
                   <pic:blipFill>
-                    <a:blip r:embed="rId8">
+                    <a:blip r:embed="rId7">
                       <a:extLst>
                         <a:ext uri="{28A0092B-C50C-407E-A947-70E740481C1C}">
                           <a14:useLocalDpi xmlns:a14="http://schemas.microsoft.com/office/drawing/2010/main" val="0"/>
@@ -2126,18 +2897,33 @@
     </w:p>
     <w:p>
       <w:r>
-        <w:t>Interface I1 contains a method int p1();</w:t>
-      </w:r>
-    </w:p>
-    <w:p>
-      <w:r>
-        <w:t>Interface I2 contains a method int p2();</w:t>
-      </w:r>
-    </w:p>
-    <w:p>
-      <w:r>
-        <w:t>Interface I3 contains a method int p3();</w:t>
-      </w:r>
+        <w:t>Interface I1 contains a method int p1(</w:t>
+      </w:r>
+      <w:proofErr w:type="gramStart"/>
+      <w:r>
+        <w:t>);</w:t>
+      </w:r>
+      <w:proofErr w:type="gramEnd"/>
+    </w:p>
+    <w:p>
+      <w:r>
+        <w:t>Interface I2 contains a method int p2(</w:t>
+      </w:r>
+      <w:proofErr w:type="gramStart"/>
+      <w:r>
+        <w:t>);</w:t>
+      </w:r>
+      <w:proofErr w:type="gramEnd"/>
+    </w:p>
+    <w:p>
+      <w:r>
+        <w:t>Interface I3 contains a method int p3(</w:t>
+      </w:r>
+      <w:proofErr w:type="gramStart"/>
+      <w:r>
+        <w:t>);</w:t>
+      </w:r>
+      <w:proofErr w:type="gramEnd"/>
     </w:p>
     <w:p>
       <w:r>
@@ -2155,8 +2941,13 @@
     </w:p>
     <w:p>
       <w:r>
-        <w:t>Interface I5 contains a method int p5();</w:t>
-      </w:r>
+        <w:t>Interface I5 contains a method int p5(</w:t>
+      </w:r>
+      <w:proofErr w:type="gramStart"/>
+      <w:r>
+        <w:t>);</w:t>
+      </w:r>
+      <w:proofErr w:type="gramEnd"/>
     </w:p>
     <w:p>
       <w:r>
@@ -2204,6 +2995,7 @@
     <w:p/>
     <w:p>
       <w:r>
+        <w:lastRenderedPageBreak/>
         <w:t>5</w:t>
       </w:r>
       <w:r>
@@ -2235,7 +3027,15 @@
         <w:t xml:space="preserve">method </w:t>
       </w:r>
       <w:r>
-        <w:t>for finding palindromes. For each string your program should produce an answer of the form “&lt;the input string&gt; is a palindrome</w:t>
+        <w:t xml:space="preserve">for finding palindromes. For each </w:t>
+      </w:r>
+      <w:proofErr w:type="gramStart"/>
+      <w:r>
+        <w:t>string</w:t>
+      </w:r>
+      <w:proofErr w:type="gramEnd"/>
+      <w:r>
+        <w:t xml:space="preserve"> your program should produce an answer of the form “&lt;the input string&gt; is a palindrome</w:t>
       </w:r>
       <w:r>
         <w:t>.</w:t>
@@ -2264,16 +3064,26 @@
       </w:r>
     </w:p>
     <w:p>
-      <w:r>
-        <w:t>abdcba is not a palindrome</w:t>
+      <w:proofErr w:type="spellStart"/>
+      <w:r>
+        <w:t>abdcba</w:t>
+      </w:r>
+      <w:proofErr w:type="spellEnd"/>
+      <w:r>
+        <w:t xml:space="preserve"> is not a palindrome</w:t>
       </w:r>
       <w:r>
         <w:t>.</w:t>
       </w:r>
     </w:p>
     <w:p>
-      <w:r>
-        <w:t>ZZaZZ is a palindrome</w:t>
+      <w:proofErr w:type="spellStart"/>
+      <w:r>
+        <w:t>ZZaZZ</w:t>
+      </w:r>
+      <w:proofErr w:type="spellEnd"/>
+      <w:r>
+        <w:t xml:space="preserve"> is a palindrome</w:t>
       </w:r>
       <w:r>
         <w:t>.</w:t>
@@ -2314,6 +3124,7 @@
     <w:p/>
     <w:p>
       <w:r>
+        <w:lastRenderedPageBreak/>
         <w:t>6</w:t>
       </w:r>
       <w:r>
@@ -2331,7 +3142,15 @@
         <w:t>recursive</w:t>
       </w:r>
       <w:r>
-        <w:t xml:space="preserve"> method ‘permute()’ that computes all possible orderings of the characters in a string, i.e., all permutations that use all the characters from the original string.</w:t>
+        <w:t xml:space="preserve"> method ‘</w:t>
+      </w:r>
+      <w:proofErr w:type="gramStart"/>
+      <w:r>
+        <w:t>permute(</w:t>
+      </w:r>
+      <w:proofErr w:type="gramEnd"/>
+      <w:r>
+        <w:t>)’ that computes all possible orderings of the characters in a string, i.e., all permutations that use all the characters from the original string.</w:t>
       </w:r>
     </w:p>
     <w:p>
@@ -2341,7 +3160,47 @@
     </w:p>
     <w:p>
       <w:r>
-        <w:t>‘tha’, ’aht’, ’tah’, ’ath’, ’hta’, ’hat’</w:t>
+        <w:t>‘</w:t>
+      </w:r>
+      <w:proofErr w:type="spellStart"/>
+      <w:r>
+        <w:t>tha</w:t>
+      </w:r>
+      <w:proofErr w:type="spellEnd"/>
+      <w:r>
+        <w:t>’, ’</w:t>
+      </w:r>
+      <w:proofErr w:type="spellStart"/>
+      <w:r>
+        <w:t>aht</w:t>
+      </w:r>
+      <w:proofErr w:type="spellEnd"/>
+      <w:r>
+        <w:t>’, ’</w:t>
+      </w:r>
+      <w:proofErr w:type="spellStart"/>
+      <w:r>
+        <w:t>tah</w:t>
+      </w:r>
+      <w:proofErr w:type="spellEnd"/>
+      <w:r>
+        <w:t>’, ’</w:t>
+      </w:r>
+      <w:proofErr w:type="spellStart"/>
+      <w:r>
+        <w:t>ath</w:t>
+      </w:r>
+      <w:proofErr w:type="spellEnd"/>
+      <w:r>
+        <w:t>’, ’</w:t>
+      </w:r>
+      <w:proofErr w:type="spellStart"/>
+      <w:r>
+        <w:t>hta</w:t>
+      </w:r>
+      <w:proofErr w:type="spellEnd"/>
+      <w:r>
+        <w:t>’, ’hat’</w:t>
       </w:r>
     </w:p>
     <w:p>
@@ -2459,12 +3318,21 @@
         </w:rPr>
         <w:t xml:space="preserve">private </w:t>
       </w:r>
-      <w:r>
-        <w:rPr>
-          <w:rFonts w:ascii="Menlo" w:hAnsi="Menlo" w:cs="Courier"/>
-          <w:color w:val="000000"/>
-        </w:rPr>
-        <w:t xml:space="preserve">ArrayList&lt;String&gt; </w:t>
+      <w:proofErr w:type="spellStart"/>
+      <w:r>
+        <w:rPr>
+          <w:rFonts w:ascii="Menlo" w:hAnsi="Menlo" w:cs="Courier"/>
+          <w:color w:val="000000"/>
+        </w:rPr>
+        <w:t>ArrayList</w:t>
+      </w:r>
+      <w:proofErr w:type="spellEnd"/>
+      <w:r>
+        <w:rPr>
+          <w:rFonts w:ascii="Menlo" w:hAnsi="Menlo" w:cs="Courier"/>
+          <w:color w:val="000000"/>
+        </w:rPr>
+        <w:t xml:space="preserve">&lt;String&gt; </w:t>
       </w:r>
       <w:r>
         <w:rPr>
@@ -2491,12 +3359,21 @@
         </w:rPr>
         <w:t xml:space="preserve">new </w:t>
       </w:r>
-      <w:r>
-        <w:rPr>
-          <w:rFonts w:ascii="Menlo" w:hAnsi="Menlo" w:cs="Courier"/>
-          <w:color w:val="000000"/>
-        </w:rPr>
-        <w:t>ArrayList&lt;String&gt;();</w:t>
+      <w:proofErr w:type="spellStart"/>
+      <w:r>
+        <w:rPr>
+          <w:rFonts w:ascii="Menlo" w:hAnsi="Menlo" w:cs="Courier"/>
+          <w:color w:val="000000"/>
+        </w:rPr>
+        <w:t>ArrayList</w:t>
+      </w:r>
+      <w:proofErr w:type="spellEnd"/>
+      <w:r>
+        <w:rPr>
+          <w:rFonts w:ascii="Menlo" w:hAnsi="Menlo" w:cs="Courier"/>
+          <w:color w:val="000000"/>
+        </w:rPr>
+        <w:t>&lt;String&gt;();</w:t>
       </w:r>
       <w:r>
         <w:rPr>
@@ -2704,12 +3581,37 @@
         </w:rPr>
         <w:t xml:space="preserve">public </w:t>
       </w:r>
-      <w:r>
-        <w:rPr>
-          <w:rFonts w:ascii="Menlo" w:hAnsi="Menlo" w:cs="Courier"/>
-          <w:color w:val="000000"/>
-        </w:rPr>
-        <w:t>ArrayList&lt;String&gt; getA(){</w:t>
+      <w:proofErr w:type="spellStart"/>
+      <w:r>
+        <w:rPr>
+          <w:rFonts w:ascii="Menlo" w:hAnsi="Menlo" w:cs="Courier"/>
+          <w:color w:val="000000"/>
+        </w:rPr>
+        <w:t>ArrayList</w:t>
+      </w:r>
+      <w:proofErr w:type="spellEnd"/>
+      <w:r>
+        <w:rPr>
+          <w:rFonts w:ascii="Menlo" w:hAnsi="Menlo" w:cs="Courier"/>
+          <w:color w:val="000000"/>
+        </w:rPr>
+        <w:t xml:space="preserve">&lt;String&gt; </w:t>
+      </w:r>
+      <w:proofErr w:type="spellStart"/>
+      <w:r>
+        <w:rPr>
+          <w:rFonts w:ascii="Menlo" w:hAnsi="Menlo" w:cs="Courier"/>
+          <w:color w:val="000000"/>
+        </w:rPr>
+        <w:t>getA</w:t>
+      </w:r>
+      <w:proofErr w:type="spellEnd"/>
+      <w:r>
+        <w:rPr>
+          <w:rFonts w:ascii="Menlo" w:hAnsi="Menlo" w:cs="Courier"/>
+          <w:color w:val="000000"/>
+        </w:rPr>
+        <w:t>(){</w:t>
       </w:r>
       <w:r>
         <w:rPr>
@@ -2804,12 +3706,21 @@
         </w:rPr>
         <w:t xml:space="preserve">public class </w:t>
       </w:r>
-      <w:r>
-        <w:rPr>
-          <w:rFonts w:ascii="Menlo" w:hAnsi="Menlo" w:cs="Courier"/>
-          <w:color w:val="000000"/>
-        </w:rPr>
-        <w:t>TestPermutation {</w:t>
+      <w:proofErr w:type="spellStart"/>
+      <w:r>
+        <w:rPr>
+          <w:rFonts w:ascii="Menlo" w:hAnsi="Menlo" w:cs="Courier"/>
+          <w:color w:val="000000"/>
+        </w:rPr>
+        <w:t>TestPermutation</w:t>
+      </w:r>
+      <w:proofErr w:type="spellEnd"/>
+      <w:r>
+        <w:rPr>
+          <w:rFonts w:ascii="Menlo" w:hAnsi="Menlo" w:cs="Courier"/>
+          <w:color w:val="000000"/>
+        </w:rPr>
+        <w:t xml:space="preserve"> {</w:t>
       </w:r>
       <w:r>
         <w:rPr>
@@ -2833,15 +3744,47 @@
           <w:rFonts w:ascii="Menlo" w:hAnsi="Menlo" w:cs="Courier"/>
           <w:color w:val="000000"/>
         </w:rPr>
-        <w:t>main(String[] args) {</w:t>
-      </w:r>
-      <w:r>
-        <w:rPr>
-          <w:rFonts w:ascii="Menlo" w:hAnsi="Menlo" w:cs="Courier"/>
-          <w:color w:val="000000"/>
-        </w:rPr>
-        <w:br/>
-        <w:t xml:space="preserve">        ArrayList&lt;String&gt; v;</w:t>
+        <w:t xml:space="preserve">main(String[] </w:t>
+      </w:r>
+      <w:proofErr w:type="spellStart"/>
+      <w:r>
+        <w:rPr>
+          <w:rFonts w:ascii="Menlo" w:hAnsi="Menlo" w:cs="Courier"/>
+          <w:color w:val="000000"/>
+        </w:rPr>
+        <w:t>args</w:t>
+      </w:r>
+      <w:proofErr w:type="spellEnd"/>
+      <w:r>
+        <w:rPr>
+          <w:rFonts w:ascii="Menlo" w:hAnsi="Menlo" w:cs="Courier"/>
+          <w:color w:val="000000"/>
+        </w:rPr>
+        <w:t>) {</w:t>
+      </w:r>
+      <w:r>
+        <w:rPr>
+          <w:rFonts w:ascii="Menlo" w:hAnsi="Menlo" w:cs="Courier"/>
+          <w:color w:val="000000"/>
+        </w:rPr>
+        <w:br/>
+        <w:t xml:space="preserve">        </w:t>
+      </w:r>
+      <w:proofErr w:type="spellStart"/>
+      <w:r>
+        <w:rPr>
+          <w:rFonts w:ascii="Menlo" w:hAnsi="Menlo" w:cs="Courier"/>
+          <w:color w:val="000000"/>
+        </w:rPr>
+        <w:t>ArrayList</w:t>
+      </w:r>
+      <w:proofErr w:type="spellEnd"/>
+      <w:r>
+        <w:rPr>
+          <w:rFonts w:ascii="Menlo" w:hAnsi="Menlo" w:cs="Courier"/>
+          <w:color w:val="000000"/>
+        </w:rPr>
+        <w:t>&lt;String&gt; v;</w:t>
       </w:r>
       <w:r>
         <w:rPr>
@@ -2896,23 +3839,63 @@
           <w:color w:val="000000"/>
         </w:rPr>
         <w:br/>
-        <w:t xml:space="preserve">        p.permute();</w:t>
-      </w:r>
-      <w:r>
-        <w:rPr>
-          <w:rFonts w:ascii="Menlo" w:hAnsi="Menlo" w:cs="Courier"/>
-          <w:color w:val="000000"/>
-        </w:rPr>
-        <w:br/>
-        <w:t xml:space="preserve">        v = p.getA();</w:t>
-      </w:r>
-      <w:r>
-        <w:rPr>
-          <w:rFonts w:ascii="Menlo" w:hAnsi="Menlo" w:cs="Courier"/>
-          <w:color w:val="000000"/>
-        </w:rPr>
-        <w:br/>
-        <w:t xml:space="preserve">        System.</w:t>
+        <w:t xml:space="preserve">        </w:t>
+      </w:r>
+      <w:proofErr w:type="spellStart"/>
+      <w:r>
+        <w:rPr>
+          <w:rFonts w:ascii="Menlo" w:hAnsi="Menlo" w:cs="Courier"/>
+          <w:color w:val="000000"/>
+        </w:rPr>
+        <w:t>p.permute</w:t>
+      </w:r>
+      <w:proofErr w:type="spellEnd"/>
+      <w:r>
+        <w:rPr>
+          <w:rFonts w:ascii="Menlo" w:hAnsi="Menlo" w:cs="Courier"/>
+          <w:color w:val="000000"/>
+        </w:rPr>
+        <w:t>();</w:t>
+      </w:r>
+      <w:r>
+        <w:rPr>
+          <w:rFonts w:ascii="Menlo" w:hAnsi="Menlo" w:cs="Courier"/>
+          <w:color w:val="000000"/>
+        </w:rPr>
+        <w:br/>
+        <w:t xml:space="preserve">        v = </w:t>
+      </w:r>
+      <w:proofErr w:type="spellStart"/>
+      <w:r>
+        <w:rPr>
+          <w:rFonts w:ascii="Menlo" w:hAnsi="Menlo" w:cs="Courier"/>
+          <w:color w:val="000000"/>
+        </w:rPr>
+        <w:t>p.getA</w:t>
+      </w:r>
+      <w:proofErr w:type="spellEnd"/>
+      <w:r>
+        <w:rPr>
+          <w:rFonts w:ascii="Menlo" w:hAnsi="Menlo" w:cs="Courier"/>
+          <w:color w:val="000000"/>
+        </w:rPr>
+        <w:t>();</w:t>
+      </w:r>
+      <w:r>
+        <w:rPr>
+          <w:rFonts w:ascii="Menlo" w:hAnsi="Menlo" w:cs="Courier"/>
+          <w:color w:val="000000"/>
+        </w:rPr>
+        <w:br/>
+        <w:t xml:space="preserve">        </w:t>
+      </w:r>
+      <w:proofErr w:type="spellStart"/>
+      <w:r>
+        <w:rPr>
+          <w:rFonts w:ascii="Menlo" w:hAnsi="Menlo" w:cs="Courier"/>
+          <w:color w:val="000000"/>
+        </w:rPr>
+        <w:t>System.</w:t>
       </w:r>
       <w:r>
         <w:rPr>
@@ -2930,7 +3913,15 @@
           <w:rFonts w:ascii="Menlo" w:hAnsi="Menlo" w:cs="Courier"/>
           <w:color w:val="000000"/>
         </w:rPr>
-        <w:t>.println(v);</w:t>
+        <w:t>.println</w:t>
+      </w:r>
+      <w:proofErr w:type="spellEnd"/>
+      <w:r>
+        <w:rPr>
+          <w:rFonts w:ascii="Menlo" w:hAnsi="Menlo" w:cs="Courier"/>
+          <w:color w:val="000000"/>
+        </w:rPr>
+        <w:t>(v);</w:t>
       </w:r>
       <w:r>
         <w:rPr>
@@ -3032,13 +4023,94 @@
           <w:rFonts w:ascii="Menlo" w:hAnsi="Menlo" w:cs="Courier"/>
           <w:color w:val="000000"/>
         </w:rPr>
-        <w:t>[hat, hta, aht, ath, tha, tah]</w:t>
+        <w:t xml:space="preserve">[hat, </w:t>
+      </w:r>
+      <w:proofErr w:type="spellStart"/>
+      <w:r>
+        <w:rPr>
+          <w:rFonts w:ascii="Menlo" w:hAnsi="Menlo" w:cs="Courier"/>
+          <w:color w:val="000000"/>
+        </w:rPr>
+        <w:t>hta</w:t>
+      </w:r>
+      <w:proofErr w:type="spellEnd"/>
+      <w:r>
+        <w:rPr>
+          <w:rFonts w:ascii="Menlo" w:hAnsi="Menlo" w:cs="Courier"/>
+          <w:color w:val="000000"/>
+        </w:rPr>
+        <w:t xml:space="preserve">, </w:t>
+      </w:r>
+      <w:proofErr w:type="spellStart"/>
+      <w:r>
+        <w:rPr>
+          <w:rFonts w:ascii="Menlo" w:hAnsi="Menlo" w:cs="Courier"/>
+          <w:color w:val="000000"/>
+        </w:rPr>
+        <w:t>aht</w:t>
+      </w:r>
+      <w:proofErr w:type="spellEnd"/>
+      <w:r>
+        <w:rPr>
+          <w:rFonts w:ascii="Menlo" w:hAnsi="Menlo" w:cs="Courier"/>
+          <w:color w:val="000000"/>
+        </w:rPr>
+        <w:t xml:space="preserve">, </w:t>
+      </w:r>
+      <w:proofErr w:type="spellStart"/>
+      <w:r>
+        <w:rPr>
+          <w:rFonts w:ascii="Menlo" w:hAnsi="Menlo" w:cs="Courier"/>
+          <w:color w:val="000000"/>
+        </w:rPr>
+        <w:t>ath</w:t>
+      </w:r>
+      <w:proofErr w:type="spellEnd"/>
+      <w:r>
+        <w:rPr>
+          <w:rFonts w:ascii="Menlo" w:hAnsi="Menlo" w:cs="Courier"/>
+          <w:color w:val="000000"/>
+        </w:rPr>
+        <w:t xml:space="preserve">, </w:t>
+      </w:r>
+      <w:proofErr w:type="spellStart"/>
+      <w:r>
+        <w:rPr>
+          <w:rFonts w:ascii="Menlo" w:hAnsi="Menlo" w:cs="Courier"/>
+          <w:color w:val="000000"/>
+        </w:rPr>
+        <w:t>tha</w:t>
+      </w:r>
+      <w:proofErr w:type="spellEnd"/>
+      <w:r>
+        <w:rPr>
+          <w:rFonts w:ascii="Menlo" w:hAnsi="Menlo" w:cs="Courier"/>
+          <w:color w:val="000000"/>
+        </w:rPr>
+        <w:t xml:space="preserve">, </w:t>
+      </w:r>
+      <w:proofErr w:type="spellStart"/>
+      <w:r>
+        <w:rPr>
+          <w:rFonts w:ascii="Menlo" w:hAnsi="Menlo" w:cs="Courier"/>
+          <w:color w:val="000000"/>
+        </w:rPr>
+        <w:t>tah</w:t>
+      </w:r>
+      <w:proofErr w:type="spellEnd"/>
+      <w:r>
+        <w:rPr>
+          <w:rFonts w:ascii="Menlo" w:hAnsi="Menlo" w:cs="Courier"/>
+          <w:color w:val="000000"/>
+        </w:rPr>
+        <w:t>]</w:t>
       </w:r>
     </w:p>
     <w:p/>
     <w:p/>
     <w:p>
       <w:r>
+        <w:lastRenderedPageBreak/>
         <w:t>7</w:t>
       </w:r>
       <w:r>
@@ -3050,25 +4122,49 @@
     </w:p>
     <w:p>
       <w:r>
-        <w:t xml:space="preserve">A robot starts from the upper left corner of a grid (0,0) and attempts to move to spot (r,c). At every step, the robot can only move in two directions: right and down. Some spots are “blocked”, such that the robot cannot step on these positions. Design a static method </w:t>
-      </w:r>
+        <w:t>A robot starts from the upper left corner of a grid (0,0) and attempts to move to spot (</w:t>
+      </w:r>
+      <w:proofErr w:type="spellStart"/>
+      <w:proofErr w:type="gramStart"/>
+      <w:r>
+        <w:t>r,c</w:t>
+      </w:r>
+      <w:proofErr w:type="spellEnd"/>
+      <w:proofErr w:type="gramEnd"/>
+      <w:r>
+        <w:t xml:space="preserve">). At every step, the robot can only move in two directions: right and down. Some spots are “blocked”, such that the robot cannot step on these positions. Design a static method </w:t>
+      </w:r>
+      <w:proofErr w:type="spellStart"/>
       <w:r>
         <w:rPr>
           <w:b/>
         </w:rPr>
         <w:t>getPath</w:t>
       </w:r>
+      <w:proofErr w:type="spellEnd"/>
       <w:r>
         <w:t xml:space="preserve"> (inside a new class </w:t>
       </w:r>
+      <w:proofErr w:type="spellStart"/>
       <w:r>
         <w:rPr>
           <w:b/>
         </w:rPr>
         <w:t>GetPath</w:t>
       </w:r>
-      <w:r>
-        <w:t xml:space="preserve">) to find a path for the robot to move from the top left (0,0) to a spot (r,c), </w:t>
+      <w:proofErr w:type="spellEnd"/>
+      <w:r>
+        <w:t>) to find a path for the robot to move from the top left (0,0) to a spot (</w:t>
+      </w:r>
+      <w:proofErr w:type="spellStart"/>
+      <w:proofErr w:type="gramStart"/>
+      <w:r>
+        <w:t>r,c</w:t>
+      </w:r>
+      <w:proofErr w:type="spellEnd"/>
+      <w:proofErr w:type="gramEnd"/>
+      <w:r>
+        <w:t xml:space="preserve">), </w:t>
       </w:r>
       <w:r>
         <w:rPr>
@@ -3105,7 +4201,39 @@
     </w:p>
     <w:p>
       <w:r>
-        <w:t>In the method: public static boolean getPath (int r, int c, ArrayList&lt;Point&gt; path, final int [][] grid)</w:t>
+        <w:t xml:space="preserve">In the method: public static </w:t>
+      </w:r>
+      <w:proofErr w:type="spellStart"/>
+      <w:r>
+        <w:t>boolean</w:t>
+      </w:r>
+      <w:proofErr w:type="spellEnd"/>
+      <w:r>
+        <w:t xml:space="preserve"> </w:t>
+      </w:r>
+      <w:proofErr w:type="spellStart"/>
+      <w:r>
+        <w:t>getPath</w:t>
+      </w:r>
+      <w:proofErr w:type="spellEnd"/>
+      <w:r>
+        <w:t xml:space="preserve"> (int r, int c, </w:t>
+      </w:r>
+      <w:proofErr w:type="spellStart"/>
+      <w:r>
+        <w:t>ArrayList</w:t>
+      </w:r>
+      <w:proofErr w:type="spellEnd"/>
+      <w:r>
+        <w:t xml:space="preserve">&lt;Point&gt; path, final int </w:t>
+      </w:r>
+      <w:proofErr w:type="gramStart"/>
+      <w:r>
+        <w:t>[][</w:t>
+      </w:r>
+      <w:proofErr w:type="gramEnd"/>
+      <w:r>
+        <w:t>] grid)</w:t>
       </w:r>
     </w:p>
     <w:p>
@@ -3119,7 +4247,15 @@
         <w:t>r, c</w:t>
       </w:r>
       <w:r>
-        <w:t xml:space="preserve"> specify the destination spot. The method returns </w:t>
+        <w:t xml:space="preserve"> </w:t>
+      </w:r>
+      <w:proofErr w:type="gramStart"/>
+      <w:r>
+        <w:t>specify</w:t>
+      </w:r>
+      <w:proofErr w:type="gramEnd"/>
+      <w:r>
+        <w:t xml:space="preserve"> the destination spot. The method returns </w:t>
       </w:r>
       <w:r>
         <w:rPr>
@@ -3193,7 +4329,7 @@
                     </pic:cNvPicPr>
                   </pic:nvPicPr>
                   <pic:blipFill>
-                    <a:blip r:embed="rId9">
+                    <a:blip r:embed="rId8">
                       <a:extLst>
                         <a:ext uri="{28A0092B-C50C-407E-A947-70E740481C1C}">
                           <a14:useLocalDpi xmlns:a14="http://schemas.microsoft.com/office/drawing/2010/main" val="0"/>
@@ -3405,6 +4541,7 @@
         <w:br/>
         <w:t xml:space="preserve">        </w:t>
       </w:r>
+      <w:proofErr w:type="spellStart"/>
       <w:r>
         <w:rPr>
           <w:rFonts w:ascii="Menlo" w:hAnsi="Menlo" w:cs="Courier"/>
@@ -3430,6 +4567,7 @@
         </w:rPr>
         <w:t>x</w:t>
       </w:r>
+      <w:proofErr w:type="spellEnd"/>
       <w:r>
         <w:rPr>
           <w:rFonts w:ascii="Menlo" w:hAnsi="Menlo" w:cs="Courier"/>
@@ -3445,6 +4583,7 @@
         <w:br/>
         <w:t xml:space="preserve">        </w:t>
       </w:r>
+      <w:proofErr w:type="spellStart"/>
       <w:r>
         <w:rPr>
           <w:rFonts w:ascii="Menlo" w:hAnsi="Menlo" w:cs="Courier"/>
@@ -3470,6 +4609,7 @@
         </w:rPr>
         <w:t>y</w:t>
       </w:r>
+      <w:proofErr w:type="spellEnd"/>
       <w:r>
         <w:rPr>
           <w:rFonts w:ascii="Menlo" w:hAnsi="Menlo" w:cs="Courier"/>
@@ -3514,7 +4654,23 @@
           <w:rFonts w:ascii="Menlo" w:hAnsi="Menlo" w:cs="Courier"/>
           <w:color w:val="000000"/>
         </w:rPr>
-        <w:t>String toString() {</w:t>
+        <w:t xml:space="preserve">String </w:t>
+      </w:r>
+      <w:proofErr w:type="spellStart"/>
+      <w:r>
+        <w:rPr>
+          <w:rFonts w:ascii="Menlo" w:hAnsi="Menlo" w:cs="Courier"/>
+          <w:color w:val="000000"/>
+        </w:rPr>
+        <w:t>toString</w:t>
+      </w:r>
+      <w:proofErr w:type="spellEnd"/>
+      <w:r>
+        <w:rPr>
+          <w:rFonts w:ascii="Menlo" w:hAnsi="Menlo" w:cs="Courier"/>
+          <w:color w:val="000000"/>
+        </w:rPr>
+        <w:t>() {</w:t>
       </w:r>
       <w:r>
         <w:rPr>
@@ -3671,8 +4827,6 @@
           <w:color w:val="000000"/>
         </w:rPr>
       </w:pPr>
-      <w:bookmarkStart w:id="0" w:name="_GoBack"/>
-      <w:bookmarkEnd w:id="0"/>
     </w:p>
     <w:p>
       <w:pPr>
@@ -3708,14 +4862,24 @@
           <w:bCs/>
           <w:color w:val="000080"/>
         </w:rPr>
+        <w:lastRenderedPageBreak/>
         <w:t xml:space="preserve">public class </w:t>
       </w:r>
-      <w:r>
-        <w:rPr>
-          <w:rFonts w:ascii="Menlo" w:hAnsi="Menlo" w:cs="Courier"/>
-          <w:color w:val="000000"/>
-        </w:rPr>
-        <w:t>TestRobot {</w:t>
+      <w:proofErr w:type="spellStart"/>
+      <w:r>
+        <w:rPr>
+          <w:rFonts w:ascii="Menlo" w:hAnsi="Menlo" w:cs="Courier"/>
+          <w:color w:val="000000"/>
+        </w:rPr>
+        <w:t>TestRobot</w:t>
+      </w:r>
+      <w:proofErr w:type="spellEnd"/>
+      <w:r>
+        <w:rPr>
+          <w:rFonts w:ascii="Menlo" w:hAnsi="Menlo" w:cs="Courier"/>
+          <w:color w:val="000000"/>
+        </w:rPr>
+        <w:t xml:space="preserve"> {</w:t>
       </w:r>
       <w:r>
         <w:rPr>
@@ -3746,7 +4910,23 @@
           <w:rFonts w:ascii="Menlo" w:hAnsi="Menlo" w:cs="Courier"/>
           <w:color w:val="000000"/>
         </w:rPr>
-        <w:t>main(String[] args) {</w:t>
+        <w:t xml:space="preserve">main(String[] </w:t>
+      </w:r>
+      <w:proofErr w:type="spellStart"/>
+      <w:r>
+        <w:rPr>
+          <w:rFonts w:ascii="Menlo" w:hAnsi="Menlo" w:cs="Courier"/>
+          <w:color w:val="000000"/>
+        </w:rPr>
+        <w:t>args</w:t>
+      </w:r>
+      <w:proofErr w:type="spellEnd"/>
+      <w:r>
+        <w:rPr>
+          <w:rFonts w:ascii="Menlo" w:hAnsi="Menlo" w:cs="Courier"/>
+          <w:color w:val="000000"/>
+        </w:rPr>
+        <w:t>) {</w:t>
       </w:r>
       <w:r>
         <w:rPr>
@@ -4063,7 +5243,23 @@
           <w:color w:val="000000"/>
         </w:rPr>
         <w:br/>
-        <w:t xml:space="preserve">        ArrayList&lt;Point&gt; path = </w:t>
+        <w:t xml:space="preserve">        </w:t>
+      </w:r>
+      <w:proofErr w:type="spellStart"/>
+      <w:r>
+        <w:rPr>
+          <w:rFonts w:ascii="Menlo" w:hAnsi="Menlo" w:cs="Courier"/>
+          <w:color w:val="000000"/>
+        </w:rPr>
+        <w:t>ArrayList</w:t>
+      </w:r>
+      <w:proofErr w:type="spellEnd"/>
+      <w:r>
+        <w:rPr>
+          <w:rFonts w:ascii="Menlo" w:hAnsi="Menlo" w:cs="Courier"/>
+          <w:color w:val="000000"/>
+        </w:rPr>
+        <w:t xml:space="preserve">&lt;Point&gt; path = </w:t>
       </w:r>
       <w:r>
         <w:rPr>
@@ -4074,12 +5270,21 @@
         </w:rPr>
         <w:t xml:space="preserve">new </w:t>
       </w:r>
-      <w:r>
-        <w:rPr>
-          <w:rFonts w:ascii="Menlo" w:hAnsi="Menlo" w:cs="Courier"/>
-          <w:color w:val="000000"/>
-        </w:rPr>
-        <w:t>ArrayList&lt;&gt;();</w:t>
+      <w:proofErr w:type="spellStart"/>
+      <w:r>
+        <w:rPr>
+          <w:rFonts w:ascii="Menlo" w:hAnsi="Menlo" w:cs="Courier"/>
+          <w:color w:val="000000"/>
+        </w:rPr>
+        <w:t>ArrayList</w:t>
+      </w:r>
+      <w:proofErr w:type="spellEnd"/>
+      <w:r>
+        <w:rPr>
+          <w:rFonts w:ascii="Menlo" w:hAnsi="Menlo" w:cs="Courier"/>
+          <w:color w:val="000000"/>
+        </w:rPr>
+        <w:t>&lt;&gt;();</w:t>
       </w:r>
       <w:r>
         <w:rPr>
@@ -4096,6 +5301,7 @@
         <w:br/>
         <w:t xml:space="preserve">        </w:t>
       </w:r>
+      <w:proofErr w:type="spellStart"/>
       <w:r>
         <w:rPr>
           <w:rFonts w:ascii="Menlo" w:hAnsi="Menlo" w:cs="Courier"/>
@@ -4103,14 +5309,32 @@
           <w:bCs/>
           <w:color w:val="000080"/>
         </w:rPr>
-        <w:t xml:space="preserve">boolean </w:t>
-      </w:r>
-      <w:r>
-        <w:rPr>
-          <w:rFonts w:ascii="Menlo" w:hAnsi="Menlo" w:cs="Courier"/>
-          <w:color w:val="000000"/>
-        </w:rPr>
-        <w:t>success = GetPath.</w:t>
+        <w:t>boolean</w:t>
+      </w:r>
+      <w:proofErr w:type="spellEnd"/>
+      <w:r>
+        <w:rPr>
+          <w:rFonts w:ascii="Menlo" w:hAnsi="Menlo" w:cs="Courier"/>
+          <w:b/>
+          <w:bCs/>
+          <w:color w:val="000080"/>
+        </w:rPr>
+        <w:t xml:space="preserve"> </w:t>
+      </w:r>
+      <w:r>
+        <w:rPr>
+          <w:rFonts w:ascii="Menlo" w:hAnsi="Menlo" w:cs="Courier"/>
+          <w:color w:val="000000"/>
+        </w:rPr>
+        <w:t xml:space="preserve">success = </w:t>
+      </w:r>
+      <w:proofErr w:type="spellStart"/>
+      <w:r>
+        <w:rPr>
+          <w:rFonts w:ascii="Menlo" w:hAnsi="Menlo" w:cs="Courier"/>
+          <w:color w:val="000000"/>
+        </w:rPr>
+        <w:t>GetPath.</w:t>
       </w:r>
       <w:r>
         <w:rPr>
@@ -4121,6 +5345,7 @@
         </w:rPr>
         <w:t>getPath</w:t>
       </w:r>
+      <w:proofErr w:type="spellEnd"/>
       <w:r>
         <w:rPr>
           <w:rFonts w:ascii="Menlo" w:hAnsi="Menlo" w:cs="Courier"/>
@@ -4169,7 +5394,15 @@
           <w:color w:val="000000"/>
         </w:rPr>
         <w:br/>
-        <w:t xml:space="preserve">        System.</w:t>
+        <w:t xml:space="preserve">        </w:t>
+      </w:r>
+      <w:proofErr w:type="spellStart"/>
+      <w:r>
+        <w:rPr>
+          <w:rFonts w:ascii="Menlo" w:hAnsi="Menlo" w:cs="Courier"/>
+          <w:color w:val="000000"/>
+        </w:rPr>
+        <w:t>System.</w:t>
       </w:r>
       <w:r>
         <w:rPr>
@@ -4187,7 +5420,15 @@
           <w:rFonts w:ascii="Menlo" w:hAnsi="Menlo" w:cs="Courier"/>
           <w:color w:val="000000"/>
         </w:rPr>
-        <w:t>.println(success);</w:t>
+        <w:t>.println</w:t>
+      </w:r>
+      <w:proofErr w:type="spellEnd"/>
+      <w:r>
+        <w:rPr>
+          <w:rFonts w:ascii="Menlo" w:hAnsi="Menlo" w:cs="Courier"/>
+          <w:color w:val="000000"/>
+        </w:rPr>
+        <w:t>(success);</w:t>
       </w:r>
       <w:r>
         <w:rPr>
@@ -4219,7 +5460,15 @@
           <w:color w:val="000000"/>
         </w:rPr>
         <w:br/>
-        <w:t xml:space="preserve">            System.</w:t>
+        <w:t xml:space="preserve">            </w:t>
+      </w:r>
+      <w:proofErr w:type="spellStart"/>
+      <w:r>
+        <w:rPr>
+          <w:rFonts w:ascii="Menlo" w:hAnsi="Menlo" w:cs="Courier"/>
+          <w:color w:val="000000"/>
+        </w:rPr>
+        <w:t>System.</w:t>
       </w:r>
       <w:r>
         <w:rPr>
@@ -4237,29 +5486,15 @@
           <w:rFonts w:ascii="Menlo" w:hAnsi="Menlo" w:cs="Courier"/>
           <w:color w:val="000000"/>
         </w:rPr>
-        <w:t>.println(path);</w:t>
-      </w:r>
-      <w:r>
-        <w:rPr>
-          <w:rFonts w:ascii="Menlo" w:hAnsi="Menlo" w:cs="Courier"/>
-          <w:color w:val="000000"/>
-        </w:rPr>
-        <w:br/>
-        <w:t xml:space="preserve">        path.clear();</w:t>
-      </w:r>
-      <w:r>
-        <w:rPr>
-          <w:rFonts w:ascii="Menlo" w:hAnsi="Menlo" w:cs="Courier"/>
-          <w:color w:val="000000"/>
-        </w:rPr>
-        <w:br/>
-      </w:r>
-      <w:r>
-        <w:rPr>
-          <w:rFonts w:ascii="Menlo" w:hAnsi="Menlo" w:cs="Courier"/>
-          <w:color w:val="000000"/>
-        </w:rPr>
-        <w:br/>
+        <w:t>.println</w:t>
+      </w:r>
+      <w:proofErr w:type="spellEnd"/>
+      <w:r>
+        <w:rPr>
+          <w:rFonts w:ascii="Menlo" w:hAnsi="Menlo" w:cs="Courier"/>
+          <w:color w:val="000000"/>
+        </w:rPr>
+        <w:t>(path);</w:t>
       </w:r>
       <w:r>
         <w:rPr>
@@ -4269,6 +5504,44 @@
         <w:br/>
         <w:t xml:space="preserve">        </w:t>
       </w:r>
+      <w:proofErr w:type="spellStart"/>
+      <w:r>
+        <w:rPr>
+          <w:rFonts w:ascii="Menlo" w:hAnsi="Menlo" w:cs="Courier"/>
+          <w:color w:val="000000"/>
+        </w:rPr>
+        <w:t>path.clear</w:t>
+      </w:r>
+      <w:proofErr w:type="spellEnd"/>
+      <w:r>
+        <w:rPr>
+          <w:rFonts w:ascii="Menlo" w:hAnsi="Menlo" w:cs="Courier"/>
+          <w:color w:val="000000"/>
+        </w:rPr>
+        <w:t>();</w:t>
+      </w:r>
+      <w:r>
+        <w:rPr>
+          <w:rFonts w:ascii="Menlo" w:hAnsi="Menlo" w:cs="Courier"/>
+          <w:color w:val="000000"/>
+        </w:rPr>
+        <w:br/>
+      </w:r>
+      <w:r>
+        <w:rPr>
+          <w:rFonts w:ascii="Menlo" w:hAnsi="Menlo" w:cs="Courier"/>
+          <w:color w:val="000000"/>
+        </w:rPr>
+        <w:br/>
+      </w:r>
+      <w:r>
+        <w:rPr>
+          <w:rFonts w:ascii="Menlo" w:hAnsi="Menlo" w:cs="Courier"/>
+          <w:color w:val="000000"/>
+        </w:rPr>
+        <w:br/>
+        <w:t xml:space="preserve">        </w:t>
+      </w:r>
       <w:r>
         <w:rPr>
           <w:rFonts w:ascii="Menlo" w:hAnsi="Menlo" w:cs="Courier"/>
@@ -4562,7 +5835,15 @@
           <w:color w:val="000000"/>
         </w:rPr>
         <w:br/>
-        <w:t xml:space="preserve">        success = GetPath.</w:t>
+        <w:t xml:space="preserve">        success = </w:t>
+      </w:r>
+      <w:proofErr w:type="spellStart"/>
+      <w:r>
+        <w:rPr>
+          <w:rFonts w:ascii="Menlo" w:hAnsi="Menlo" w:cs="Courier"/>
+          <w:color w:val="000000"/>
+        </w:rPr>
+        <w:t>GetPath.</w:t>
       </w:r>
       <w:r>
         <w:rPr>
@@ -4573,6 +5854,7 @@
         </w:rPr>
         <w:t>getPath</w:t>
       </w:r>
+      <w:proofErr w:type="spellEnd"/>
       <w:r>
         <w:rPr>
           <w:rFonts w:ascii="Menlo" w:hAnsi="Menlo" w:cs="Courier"/>
@@ -4621,7 +5903,15 @@
           <w:color w:val="000000"/>
         </w:rPr>
         <w:br/>
-        <w:t xml:space="preserve">        System.</w:t>
+        <w:t xml:space="preserve">        </w:t>
+      </w:r>
+      <w:proofErr w:type="spellStart"/>
+      <w:r>
+        <w:rPr>
+          <w:rFonts w:ascii="Menlo" w:hAnsi="Menlo" w:cs="Courier"/>
+          <w:color w:val="000000"/>
+        </w:rPr>
+        <w:t>System.</w:t>
       </w:r>
       <w:r>
         <w:rPr>
@@ -4639,7 +5929,15 @@
           <w:rFonts w:ascii="Menlo" w:hAnsi="Menlo" w:cs="Courier"/>
           <w:color w:val="000000"/>
         </w:rPr>
-        <w:t>.println(success);</w:t>
+        <w:t>.println</w:t>
+      </w:r>
+      <w:proofErr w:type="spellEnd"/>
+      <w:r>
+        <w:rPr>
+          <w:rFonts w:ascii="Menlo" w:hAnsi="Menlo" w:cs="Courier"/>
+          <w:color w:val="000000"/>
+        </w:rPr>
+        <w:t>(success);</w:t>
       </w:r>
       <w:r>
         <w:rPr>
@@ -4671,7 +5969,15 @@
           <w:color w:val="000000"/>
         </w:rPr>
         <w:br/>
-        <w:t xml:space="preserve">            System.</w:t>
+        <w:t xml:space="preserve">            </w:t>
+      </w:r>
+      <w:proofErr w:type="spellStart"/>
+      <w:r>
+        <w:rPr>
+          <w:rFonts w:ascii="Menlo" w:hAnsi="Menlo" w:cs="Courier"/>
+          <w:color w:val="000000"/>
+        </w:rPr>
+        <w:t>System.</w:t>
       </w:r>
       <w:r>
         <w:rPr>
@@ -4689,15 +5995,39 @@
           <w:rFonts w:ascii="Menlo" w:hAnsi="Menlo" w:cs="Courier"/>
           <w:color w:val="000000"/>
         </w:rPr>
-        <w:t>.println(path);</w:t>
-      </w:r>
-      <w:r>
-        <w:rPr>
-          <w:rFonts w:ascii="Menlo" w:hAnsi="Menlo" w:cs="Courier"/>
-          <w:color w:val="000000"/>
-        </w:rPr>
-        <w:br/>
-        <w:t xml:space="preserve">        path.clear();</w:t>
+        <w:t>.println</w:t>
+      </w:r>
+      <w:proofErr w:type="spellEnd"/>
+      <w:r>
+        <w:rPr>
+          <w:rFonts w:ascii="Menlo" w:hAnsi="Menlo" w:cs="Courier"/>
+          <w:color w:val="000000"/>
+        </w:rPr>
+        <w:t>(path);</w:t>
+      </w:r>
+      <w:r>
+        <w:rPr>
+          <w:rFonts w:ascii="Menlo" w:hAnsi="Menlo" w:cs="Courier"/>
+          <w:color w:val="000000"/>
+        </w:rPr>
+        <w:br/>
+        <w:t xml:space="preserve">        </w:t>
+      </w:r>
+      <w:proofErr w:type="spellStart"/>
+      <w:r>
+        <w:rPr>
+          <w:rFonts w:ascii="Menlo" w:hAnsi="Menlo" w:cs="Courier"/>
+          <w:color w:val="000000"/>
+        </w:rPr>
+        <w:t>path.clear</w:t>
+      </w:r>
+      <w:proofErr w:type="spellEnd"/>
+      <w:r>
+        <w:rPr>
+          <w:rFonts w:ascii="Menlo" w:hAnsi="Menlo" w:cs="Courier"/>
+          <w:color w:val="000000"/>
+        </w:rPr>
+        <w:t>();</w:t>
       </w:r>
       <w:r>
         <w:rPr>
@@ -4801,7 +6131,21 @@
         <w:rPr>
           <w:iCs/>
         </w:rPr>
-        <w:t>(Note that your output path may not be exactly the same but you should validate that it is a valid path)</w:t>
+        <w:t xml:space="preserve">(Note that your output path may not be exactly the </w:t>
+      </w:r>
+      <w:proofErr w:type="gramStart"/>
+      <w:r>
+        <w:rPr>
+          <w:iCs/>
+        </w:rPr>
+        <w:t>same</w:t>
+      </w:r>
+      <w:proofErr w:type="gramEnd"/>
+      <w:r>
+        <w:rPr>
+          <w:iCs/>
+        </w:rPr>
+        <w:t xml:space="preserve"> but you should validate that it is a valid path)</w:t>
       </w:r>
     </w:p>
     <w:p>
@@ -4821,6 +6165,7 @@
         <w:rPr>
           <w:iCs/>
         </w:rPr>
+        <w:lastRenderedPageBreak/>
         <w:t>8</w:t>
       </w:r>
       <w:r>
@@ -4845,7 +6190,21 @@
         <w:rPr>
           <w:iCs/>
         </w:rPr>
-        <w:t xml:space="preserve">(ArrayIndexOutOfBoundsException) Write a </w:t>
+        <w:t>(</w:t>
+      </w:r>
+      <w:proofErr w:type="spellStart"/>
+      <w:r>
+        <w:rPr>
+          <w:iCs/>
+        </w:rPr>
+        <w:t>ArrayIndexOutOfBoundsException</w:t>
+      </w:r>
+      <w:proofErr w:type="spellEnd"/>
+      <w:r>
+        <w:rPr>
+          <w:iCs/>
+        </w:rPr>
+        <w:t xml:space="preserve">) Write a </w:t>
       </w:r>
       <w:r>
         <w:rPr>
@@ -4867,6 +6226,8 @@
         </w:rPr>
         <w:t xml:space="preserve">public static String </w:t>
       </w:r>
+      <w:proofErr w:type="spellStart"/>
+      <w:proofErr w:type="gramStart"/>
       <w:r>
         <w:rPr>
           <w:iCs/>
@@ -4877,7 +6238,35 @@
         <w:rPr>
           <w:iCs/>
         </w:rPr>
-        <w:t>Exception(int idx, String[] y)</w:t>
+        <w:t>Exception</w:t>
+      </w:r>
+      <w:proofErr w:type="spellEnd"/>
+      <w:r>
+        <w:rPr>
+          <w:iCs/>
+        </w:rPr>
+        <w:t>(</w:t>
+      </w:r>
+      <w:proofErr w:type="gramEnd"/>
+      <w:r>
+        <w:rPr>
+          <w:iCs/>
+        </w:rPr>
+        <w:t xml:space="preserve">int </w:t>
+      </w:r>
+      <w:proofErr w:type="spellStart"/>
+      <w:r>
+        <w:rPr>
+          <w:iCs/>
+        </w:rPr>
+        <w:t>idx</w:t>
+      </w:r>
+      <w:proofErr w:type="spellEnd"/>
+      <w:r>
+        <w:rPr>
+          <w:iCs/>
+        </w:rPr>
+        <w:t>, String[] y)</w:t>
       </w:r>
     </w:p>
     <w:p>
@@ -4957,13 +6346,23 @@
         </w:rPr>
         <w:t xml:space="preserve">public class </w:t>
       </w:r>
+      <w:proofErr w:type="spellStart"/>
       <w:r>
         <w:rPr>
           <w:rFonts w:ascii="Menlo" w:eastAsiaTheme="minorEastAsia" w:hAnsi="Menlo" w:cs="Courier"/>
           <w:color w:val="000000"/>
           <w:lang w:val="en-GB"/>
         </w:rPr>
-        <w:t>TestException {</w:t>
+        <w:t>TestException</w:t>
+      </w:r>
+      <w:proofErr w:type="spellEnd"/>
+      <w:r>
+        <w:rPr>
+          <w:rFonts w:ascii="Menlo" w:eastAsiaTheme="minorEastAsia" w:hAnsi="Menlo" w:cs="Courier"/>
+          <w:color w:val="000000"/>
+          <w:lang w:val="en-GB"/>
+        </w:rPr>
+        <w:t xml:space="preserve"> {</w:t>
       </w:r>
       <w:r>
         <w:rPr>
@@ -4990,7 +6389,25 @@
           <w:color w:val="000000"/>
           <w:lang w:val="en-GB"/>
         </w:rPr>
-        <w:t>main(String[] args) {</w:t>
+        <w:t xml:space="preserve">main(String[] </w:t>
+      </w:r>
+      <w:proofErr w:type="spellStart"/>
+      <w:r>
+        <w:rPr>
+          <w:rFonts w:ascii="Menlo" w:eastAsiaTheme="minorEastAsia" w:hAnsi="Menlo" w:cs="Courier"/>
+          <w:color w:val="000000"/>
+          <w:lang w:val="en-GB"/>
+        </w:rPr>
+        <w:t>args</w:t>
+      </w:r>
+      <w:proofErr w:type="spellEnd"/>
+      <w:r>
+        <w:rPr>
+          <w:rFonts w:ascii="Menlo" w:eastAsiaTheme="minorEastAsia" w:hAnsi="Menlo" w:cs="Courier"/>
+          <w:color w:val="000000"/>
+          <w:lang w:val="en-GB"/>
+        </w:rPr>
+        <w:t>) {</w:t>
       </w:r>
       <w:r>
         <w:rPr>
@@ -5072,6 +6489,7 @@
         <w:br/>
         <w:t xml:space="preserve">        String ret = </w:t>
       </w:r>
+      <w:proofErr w:type="spellStart"/>
       <w:r>
         <w:rPr>
           <w:rFonts w:ascii="Menlo" w:eastAsiaTheme="minorEastAsia" w:hAnsi="Menlo" w:cs="Courier"/>
@@ -5082,6 +6500,7 @@
         </w:rPr>
         <w:t>tstException</w:t>
       </w:r>
+      <w:proofErr w:type="spellEnd"/>
       <w:r>
         <w:rPr>
           <w:rFonts w:ascii="Menlo" w:eastAsiaTheme="minorEastAsia" w:hAnsi="Menlo" w:cs="Courier"/>
@@ -5121,7 +6540,16 @@
           <w:lang w:val="en-GB"/>
         </w:rPr>
         <w:br/>
-        <w:t xml:space="preserve">        System.</w:t>
+        <w:t xml:space="preserve">        </w:t>
+      </w:r>
+      <w:proofErr w:type="spellStart"/>
+      <w:r>
+        <w:rPr>
+          <w:rFonts w:ascii="Menlo" w:eastAsiaTheme="minorEastAsia" w:hAnsi="Menlo" w:cs="Courier"/>
+          <w:color w:val="000000"/>
+          <w:lang w:val="en-GB"/>
+        </w:rPr>
+        <w:t>System.</w:t>
       </w:r>
       <w:r>
         <w:rPr>
@@ -5141,15 +6569,16 @@
           <w:color w:val="000000"/>
           <w:lang w:val="en-GB"/>
         </w:rPr>
-        <w:t>.println(ret);</w:t>
-      </w:r>
+        <w:t>.println</w:t>
+      </w:r>
+      <w:proofErr w:type="spellEnd"/>
       <w:r>
         <w:rPr>
           <w:rFonts w:ascii="Menlo" w:eastAsiaTheme="minorEastAsia" w:hAnsi="Menlo" w:cs="Courier"/>
           <w:color w:val="000000"/>
           <w:lang w:val="en-GB"/>
         </w:rPr>
-        <w:br/>
+        <w:t>(ret);</w:t>
       </w:r>
       <w:r>
         <w:rPr>
@@ -5158,8 +6587,17 @@
           <w:lang w:val="en-GB"/>
         </w:rPr>
         <w:br/>
+      </w:r>
+      <w:r>
+        <w:rPr>
+          <w:rFonts w:ascii="Menlo" w:eastAsiaTheme="minorEastAsia" w:hAnsi="Menlo" w:cs="Courier"/>
+          <w:color w:val="000000"/>
+          <w:lang w:val="en-GB"/>
+        </w:rPr>
+        <w:br/>
         <w:t xml:space="preserve">        ret = </w:t>
       </w:r>
+      <w:proofErr w:type="spellStart"/>
       <w:r>
         <w:rPr>
           <w:rFonts w:ascii="Menlo" w:eastAsiaTheme="minorEastAsia" w:hAnsi="Menlo" w:cs="Courier"/>
@@ -5170,6 +6608,7 @@
         </w:rPr>
         <w:t>tstException</w:t>
       </w:r>
+      <w:proofErr w:type="spellEnd"/>
       <w:r>
         <w:rPr>
           <w:rFonts w:ascii="Menlo" w:eastAsiaTheme="minorEastAsia" w:hAnsi="Menlo" w:cs="Courier"/>
@@ -5209,7 +6648,16 @@
           <w:lang w:val="en-GB"/>
         </w:rPr>
         <w:br/>
-        <w:t xml:space="preserve">        System.</w:t>
+        <w:t xml:space="preserve">        </w:t>
+      </w:r>
+      <w:proofErr w:type="spellStart"/>
+      <w:r>
+        <w:rPr>
+          <w:rFonts w:ascii="Menlo" w:eastAsiaTheme="minorEastAsia" w:hAnsi="Menlo" w:cs="Courier"/>
+          <w:color w:val="000000"/>
+          <w:lang w:val="en-GB"/>
+        </w:rPr>
+        <w:t>System.</w:t>
       </w:r>
       <w:r>
         <w:rPr>
@@ -5229,7 +6677,16 @@
           <w:color w:val="000000"/>
           <w:lang w:val="en-GB"/>
         </w:rPr>
-        <w:t>.println(ret);</w:t>
+        <w:t>.println</w:t>
+      </w:r>
+      <w:proofErr w:type="spellEnd"/>
+      <w:r>
+        <w:rPr>
+          <w:rFonts w:ascii="Menlo" w:eastAsiaTheme="minorEastAsia" w:hAnsi="Menlo" w:cs="Courier"/>
+          <w:color w:val="000000"/>
+          <w:lang w:val="en-GB"/>
+        </w:rPr>
+        <w:t>(ret);</w:t>
       </w:r>
       <w:r>
         <w:rPr>
@@ -5281,7 +6738,25 @@
           <w:color w:val="000000"/>
           <w:lang w:val="en-GB"/>
         </w:rPr>
-        <w:t>String tstException(</w:t>
+        <w:t xml:space="preserve">String </w:t>
+      </w:r>
+      <w:proofErr w:type="spellStart"/>
+      <w:r>
+        <w:rPr>
+          <w:rFonts w:ascii="Menlo" w:eastAsiaTheme="minorEastAsia" w:hAnsi="Menlo" w:cs="Courier"/>
+          <w:color w:val="000000"/>
+          <w:lang w:val="en-GB"/>
+        </w:rPr>
+        <w:t>tstException</w:t>
+      </w:r>
+      <w:proofErr w:type="spellEnd"/>
+      <w:r>
+        <w:rPr>
+          <w:rFonts w:ascii="Menlo" w:eastAsiaTheme="minorEastAsia" w:hAnsi="Menlo" w:cs="Courier"/>
+          <w:color w:val="000000"/>
+          <w:lang w:val="en-GB"/>
+        </w:rPr>
+        <w:t>(</w:t>
       </w:r>
       <w:r>
         <w:rPr>
@@ -5293,20 +6768,30 @@
         </w:rPr>
         <w:t xml:space="preserve">int </w:t>
       </w:r>
+      <w:proofErr w:type="spellStart"/>
       <w:r>
         <w:rPr>
           <w:rFonts w:ascii="Menlo" w:eastAsiaTheme="minorEastAsia" w:hAnsi="Menlo" w:cs="Courier"/>
           <w:color w:val="000000"/>
           <w:lang w:val="en-GB"/>
         </w:rPr>
-        <w:t>idx, String[] y) {</w:t>
-      </w:r>
+        <w:t>idx</w:t>
+      </w:r>
+      <w:proofErr w:type="spellEnd"/>
       <w:r>
         <w:rPr>
           <w:rFonts w:ascii="Menlo" w:eastAsiaTheme="minorEastAsia" w:hAnsi="Menlo" w:cs="Courier"/>
           <w:color w:val="000000"/>
           <w:lang w:val="en-GB"/>
         </w:rPr>
+        <w:t>, String[] y) {</w:t>
+      </w:r>
+      <w:r>
+        <w:rPr>
+          <w:rFonts w:ascii="Menlo" w:eastAsiaTheme="minorEastAsia" w:hAnsi="Menlo" w:cs="Courier"/>
+          <w:color w:val="000000"/>
+          <w:lang w:val="en-GB"/>
+        </w:rPr>
         <w:br/>
         <w:t xml:space="preserve">        // to be implemented</w:t>
       </w:r>
@@ -5408,8 +6893,8 @@
       </w:pPr>
     </w:p>
     <w:sectPr>
-      <w:footerReference w:type="even" r:id="rId10"/>
-      <w:footerReference w:type="default" r:id="rId11"/>
+      <w:footerReference w:type="even" r:id="rId9"/>
+      <w:footerReference w:type="default" r:id="rId10"/>
       <w:pgSz w:w="11900" w:h="16840"/>
       <w:pgMar w:top="1440" w:right="1800" w:bottom="1440" w:left="1800" w:header="708" w:footer="708" w:gutter="0"/>
       <w:cols w:space="708"/>
@@ -5420,7 +6905,7 @@
 </file>
 
 <file path=word/endnotes.xml><?xml version="1.0" encoding="utf-8"?>
-<w:endnotes xmlns:wpc="http://schemas.microsoft.com/office/word/2010/wordprocessingCanvas" xmlns:mo="http://schemas.microsoft.com/office/mac/office/2008/main" xmlns:mc="http://schemas.openxmlformats.org/markup-compatibility/2006" xmlns:mv="urn:schemas-microsoft-com:mac:vml" xmlns:o="urn:schemas-microsoft-com:office:office" xmlns:r="http://schemas.openxmlformats.org/officeDocument/2006/relationships" xmlns:m="http://schemas.openxmlformats.org/officeDocument/2006/math" xmlns:v="urn:schemas-microsoft-com:vml" xmlns:wp14="http://schemas.microsoft.com/office/word/2010/wordprocessingDrawing" xmlns:wp="http://schemas.openxmlformats.org/drawingml/2006/wordprocessingDrawing" xmlns:w10="urn:schemas-microsoft-com:office:word" xmlns:w="http://schemas.openxmlformats.org/wordprocessingml/2006/main" xmlns:w14="http://schemas.microsoft.com/office/word/2010/wordml" xmlns:wpg="http://schemas.microsoft.com/office/word/2010/wordprocessingGroup" xmlns:wpi="http://schemas.microsoft.com/office/word/2010/wordprocessingInk" xmlns:wne="http://schemas.microsoft.com/office/word/2006/wordml" xmlns:wps="http://schemas.microsoft.com/office/word/2010/wordprocessingShape" mc:Ignorable="w14 wp14">
+<w:endnotes xmlns:wpc="http://schemas.microsoft.com/office/word/2010/wordprocessingCanvas" xmlns:cx="http://schemas.microsoft.com/office/drawing/2014/chartex" xmlns:cx1="http://schemas.microsoft.com/office/drawing/2015/9/8/chartex" xmlns:cx2="http://schemas.microsoft.com/office/drawing/2015/10/21/chartex" xmlns:cx3="http://schemas.microsoft.com/office/drawing/2016/5/9/chartex" xmlns:cx4="http://schemas.microsoft.com/office/drawing/2016/5/10/chartex" xmlns:cx5="http://schemas.microsoft.com/office/drawing/2016/5/11/chartex" xmlns:cx6="http://schemas.microsoft.com/office/drawing/2016/5/12/chartex" xmlns:cx7="http://schemas.microsoft.com/office/drawing/2016/5/13/chartex" xmlns:cx8="http://schemas.microsoft.com/office/drawing/2016/5/14/chartex" xmlns:mc="http://schemas.openxmlformats.org/markup-compatibility/2006" xmlns:aink="http://schemas.microsoft.com/office/drawing/2016/ink" xmlns:am3d="http://schemas.microsoft.com/office/drawing/2017/model3d" xmlns:o="urn:schemas-microsoft-com:office:office" xmlns:r="http://schemas.openxmlformats.org/officeDocument/2006/relationships" xmlns:m="http://schemas.openxmlformats.org/officeDocument/2006/math" xmlns:v="urn:schemas-microsoft-com:vml" xmlns:wp14="http://schemas.microsoft.com/office/word/2010/wordprocessingDrawing" xmlns:wp="http://schemas.openxmlformats.org/drawingml/2006/wordprocessingDrawing" xmlns:w10="urn:schemas-microsoft-com:office:word" xmlns:w="http://schemas.openxmlformats.org/wordprocessingml/2006/main" xmlns:w14="http://schemas.microsoft.com/office/word/2010/wordml" xmlns:w15="http://schemas.microsoft.com/office/word/2012/wordml" xmlns:w16cex="http://schemas.microsoft.com/office/word/2018/wordml/cex" xmlns:w16cid="http://schemas.microsoft.com/office/word/2016/wordml/cid" xmlns:w16="http://schemas.microsoft.com/office/word/2018/wordml" xmlns:w16se="http://schemas.microsoft.com/office/word/2015/wordml/symex" xmlns:wpg="http://schemas.microsoft.com/office/word/2010/wordprocessingGroup" xmlns:wpi="http://schemas.microsoft.com/office/word/2010/wordprocessingInk" xmlns:wne="http://schemas.microsoft.com/office/word/2006/wordml" xmlns:wps="http://schemas.microsoft.com/office/word/2010/wordprocessingShape" mc:Ignorable="w14 w15 w16se w16cid w16 w16cex wp14">
   <w:endnote w:type="separator" w:id="-1">
     <w:p>
       <w:pPr>
@@ -5445,7 +6930,7 @@
 </file>
 
 <file path=word/footer1.xml><?xml version="1.0" encoding="utf-8"?>
-<w:ftr xmlns:wpc="http://schemas.microsoft.com/office/word/2010/wordprocessingCanvas" xmlns:mo="http://schemas.microsoft.com/office/mac/office/2008/main" xmlns:mc="http://schemas.openxmlformats.org/markup-compatibility/2006" xmlns:mv="urn:schemas-microsoft-com:mac:vml" xmlns:o="urn:schemas-microsoft-com:office:office" xmlns:r="http://schemas.openxmlformats.org/officeDocument/2006/relationships" xmlns:m="http://schemas.openxmlformats.org/officeDocument/2006/math" xmlns:v="urn:schemas-microsoft-com:vml" xmlns:wp14="http://schemas.microsoft.com/office/word/2010/wordprocessingDrawing" xmlns:wp="http://schemas.openxmlformats.org/drawingml/2006/wordprocessingDrawing" xmlns:w10="urn:schemas-microsoft-com:office:word" xmlns:w="http://schemas.openxmlformats.org/wordprocessingml/2006/main" xmlns:w14="http://schemas.microsoft.com/office/word/2010/wordml" xmlns:wpg="http://schemas.microsoft.com/office/word/2010/wordprocessingGroup" xmlns:wpi="http://schemas.microsoft.com/office/word/2010/wordprocessingInk" xmlns:wne="http://schemas.microsoft.com/office/word/2006/wordml" xmlns:wps="http://schemas.microsoft.com/office/word/2010/wordprocessingShape" mc:Ignorable="w14 wp14">
+<w:ftr xmlns:wpc="http://schemas.microsoft.com/office/word/2010/wordprocessingCanvas" xmlns:cx="http://schemas.microsoft.com/office/drawing/2014/chartex" xmlns:cx1="http://schemas.microsoft.com/office/drawing/2015/9/8/chartex" xmlns:cx2="http://schemas.microsoft.com/office/drawing/2015/10/21/chartex" xmlns:cx3="http://schemas.microsoft.com/office/drawing/2016/5/9/chartex" xmlns:cx4="http://schemas.microsoft.com/office/drawing/2016/5/10/chartex" xmlns:cx5="http://schemas.microsoft.com/office/drawing/2016/5/11/chartex" xmlns:cx6="http://schemas.microsoft.com/office/drawing/2016/5/12/chartex" xmlns:cx7="http://schemas.microsoft.com/office/drawing/2016/5/13/chartex" xmlns:cx8="http://schemas.microsoft.com/office/drawing/2016/5/14/chartex" xmlns:mc="http://schemas.openxmlformats.org/markup-compatibility/2006" xmlns:aink="http://schemas.microsoft.com/office/drawing/2016/ink" xmlns:am3d="http://schemas.microsoft.com/office/drawing/2017/model3d" xmlns:o="urn:schemas-microsoft-com:office:office" xmlns:r="http://schemas.openxmlformats.org/officeDocument/2006/relationships" xmlns:m="http://schemas.openxmlformats.org/officeDocument/2006/math" xmlns:v="urn:schemas-microsoft-com:vml" xmlns:wp14="http://schemas.microsoft.com/office/word/2010/wordprocessingDrawing" xmlns:wp="http://schemas.openxmlformats.org/drawingml/2006/wordprocessingDrawing" xmlns:w10="urn:schemas-microsoft-com:office:word" xmlns:w="http://schemas.openxmlformats.org/wordprocessingml/2006/main" xmlns:w14="http://schemas.microsoft.com/office/word/2010/wordml" xmlns:w15="http://schemas.microsoft.com/office/word/2012/wordml" xmlns:w16cex="http://schemas.microsoft.com/office/word/2018/wordml/cex" xmlns:w16cid="http://schemas.microsoft.com/office/word/2016/wordml/cid" xmlns:w16="http://schemas.microsoft.com/office/word/2018/wordml" xmlns:w16se="http://schemas.microsoft.com/office/word/2015/wordml/symex" xmlns:wpg="http://schemas.microsoft.com/office/word/2010/wordprocessingGroup" xmlns:wpi="http://schemas.microsoft.com/office/word/2010/wordprocessingInk" xmlns:wne="http://schemas.microsoft.com/office/word/2006/wordml" xmlns:wps="http://schemas.microsoft.com/office/word/2010/wordprocessingShape" mc:Ignorable="w14 w15 w16se w16cid w16 w16cex wp14">
   <w:p>
     <w:pPr>
       <w:pStyle w:val="Footer"/>
@@ -5483,7 +6968,7 @@
 </file>
 
 <file path=word/footer2.xml><?xml version="1.0" encoding="utf-8"?>
-<w:ftr xmlns:wpc="http://schemas.microsoft.com/office/word/2010/wordprocessingCanvas" xmlns:mo="http://schemas.microsoft.com/office/mac/office/2008/main" xmlns:mc="http://schemas.openxmlformats.org/markup-compatibility/2006" xmlns:mv="urn:schemas-microsoft-com:mac:vml" xmlns:o="urn:schemas-microsoft-com:office:office" xmlns:r="http://schemas.openxmlformats.org/officeDocument/2006/relationships" xmlns:m="http://schemas.openxmlformats.org/officeDocument/2006/math" xmlns:v="urn:schemas-microsoft-com:vml" xmlns:wp14="http://schemas.microsoft.com/office/word/2010/wordprocessingDrawing" xmlns:wp="http://schemas.openxmlformats.org/drawingml/2006/wordprocessingDrawing" xmlns:w10="urn:schemas-microsoft-com:office:word" xmlns:w="http://schemas.openxmlformats.org/wordprocessingml/2006/main" xmlns:w14="http://schemas.microsoft.com/office/word/2010/wordml" xmlns:wpg="http://schemas.microsoft.com/office/word/2010/wordprocessingGroup" xmlns:wpi="http://schemas.microsoft.com/office/word/2010/wordprocessingInk" xmlns:wne="http://schemas.microsoft.com/office/word/2006/wordml" xmlns:wps="http://schemas.microsoft.com/office/word/2010/wordprocessingShape" mc:Ignorable="w14 wp14">
+<w:ftr xmlns:wpc="http://schemas.microsoft.com/office/word/2010/wordprocessingCanvas" xmlns:cx="http://schemas.microsoft.com/office/drawing/2014/chartex" xmlns:cx1="http://schemas.microsoft.com/office/drawing/2015/9/8/chartex" xmlns:cx2="http://schemas.microsoft.com/office/drawing/2015/10/21/chartex" xmlns:cx3="http://schemas.microsoft.com/office/drawing/2016/5/9/chartex" xmlns:cx4="http://schemas.microsoft.com/office/drawing/2016/5/10/chartex" xmlns:cx5="http://schemas.microsoft.com/office/drawing/2016/5/11/chartex" xmlns:cx6="http://schemas.microsoft.com/office/drawing/2016/5/12/chartex" xmlns:cx7="http://schemas.microsoft.com/office/drawing/2016/5/13/chartex" xmlns:cx8="http://schemas.microsoft.com/office/drawing/2016/5/14/chartex" xmlns:mc="http://schemas.openxmlformats.org/markup-compatibility/2006" xmlns:aink="http://schemas.microsoft.com/office/drawing/2016/ink" xmlns:am3d="http://schemas.microsoft.com/office/drawing/2017/model3d" xmlns:o="urn:schemas-microsoft-com:office:office" xmlns:r="http://schemas.openxmlformats.org/officeDocument/2006/relationships" xmlns:m="http://schemas.openxmlformats.org/officeDocument/2006/math" xmlns:v="urn:schemas-microsoft-com:vml" xmlns:wp14="http://schemas.microsoft.com/office/word/2010/wordprocessingDrawing" xmlns:wp="http://schemas.openxmlformats.org/drawingml/2006/wordprocessingDrawing" xmlns:w10="urn:schemas-microsoft-com:office:word" xmlns:w="http://schemas.openxmlformats.org/wordprocessingml/2006/main" xmlns:w14="http://schemas.microsoft.com/office/word/2010/wordml" xmlns:w15="http://schemas.microsoft.com/office/word/2012/wordml" xmlns:w16cex="http://schemas.microsoft.com/office/word/2018/wordml/cex" xmlns:w16cid="http://schemas.microsoft.com/office/word/2016/wordml/cid" xmlns:w16="http://schemas.microsoft.com/office/word/2018/wordml" xmlns:w16se="http://schemas.microsoft.com/office/word/2015/wordml/symex" xmlns:wpg="http://schemas.microsoft.com/office/word/2010/wordprocessingGroup" xmlns:wpi="http://schemas.microsoft.com/office/word/2010/wordprocessingInk" xmlns:wne="http://schemas.microsoft.com/office/word/2006/wordml" xmlns:wps="http://schemas.microsoft.com/office/word/2010/wordprocessingShape" mc:Ignorable="w14 w15 w16se w16cid w16 w16cex wp14">
   <w:p>
     <w:pPr>
       <w:pStyle w:val="Footer"/>
@@ -5534,7 +7019,7 @@
 </file>
 
 <file path=word/footnotes.xml><?xml version="1.0" encoding="utf-8"?>
-<w:footnotes xmlns:wpc="http://schemas.microsoft.com/office/word/2010/wordprocessingCanvas" xmlns:mo="http://schemas.microsoft.com/office/mac/office/2008/main" xmlns:mc="http://schemas.openxmlformats.org/markup-compatibility/2006" xmlns:mv="urn:schemas-microsoft-com:mac:vml" xmlns:o="urn:schemas-microsoft-com:office:office" xmlns:r="http://schemas.openxmlformats.org/officeDocument/2006/relationships" xmlns:m="http://schemas.openxmlformats.org/officeDocument/2006/math" xmlns:v="urn:schemas-microsoft-com:vml" xmlns:wp14="http://schemas.microsoft.com/office/word/2010/wordprocessingDrawing" xmlns:wp="http://schemas.openxmlformats.org/drawingml/2006/wordprocessingDrawing" xmlns:w10="urn:schemas-microsoft-com:office:word" xmlns:w="http://schemas.openxmlformats.org/wordprocessingml/2006/main" xmlns:w14="http://schemas.microsoft.com/office/word/2010/wordml" xmlns:wpg="http://schemas.microsoft.com/office/word/2010/wordprocessingGroup" xmlns:wpi="http://schemas.microsoft.com/office/word/2010/wordprocessingInk" xmlns:wne="http://schemas.microsoft.com/office/word/2006/wordml" xmlns:wps="http://schemas.microsoft.com/office/word/2010/wordprocessingShape" mc:Ignorable="w14 wp14">
+<w:footnotes xmlns:wpc="http://schemas.microsoft.com/office/word/2010/wordprocessingCanvas" xmlns:cx="http://schemas.microsoft.com/office/drawing/2014/chartex" xmlns:cx1="http://schemas.microsoft.com/office/drawing/2015/9/8/chartex" xmlns:cx2="http://schemas.microsoft.com/office/drawing/2015/10/21/chartex" xmlns:cx3="http://schemas.microsoft.com/office/drawing/2016/5/9/chartex" xmlns:cx4="http://schemas.microsoft.com/office/drawing/2016/5/10/chartex" xmlns:cx5="http://schemas.microsoft.com/office/drawing/2016/5/11/chartex" xmlns:cx6="http://schemas.microsoft.com/office/drawing/2016/5/12/chartex" xmlns:cx7="http://schemas.microsoft.com/office/drawing/2016/5/13/chartex" xmlns:cx8="http://schemas.microsoft.com/office/drawing/2016/5/14/chartex" xmlns:mc="http://schemas.openxmlformats.org/markup-compatibility/2006" xmlns:aink="http://schemas.microsoft.com/office/drawing/2016/ink" xmlns:am3d="http://schemas.microsoft.com/office/drawing/2017/model3d" xmlns:o="urn:schemas-microsoft-com:office:office" xmlns:r="http://schemas.openxmlformats.org/officeDocument/2006/relationships" xmlns:m="http://schemas.openxmlformats.org/officeDocument/2006/math" xmlns:v="urn:schemas-microsoft-com:vml" xmlns:wp14="http://schemas.microsoft.com/office/word/2010/wordprocessingDrawing" xmlns:wp="http://schemas.openxmlformats.org/drawingml/2006/wordprocessingDrawing" xmlns:w10="urn:schemas-microsoft-com:office:word" xmlns:w="http://schemas.openxmlformats.org/wordprocessingml/2006/main" xmlns:w14="http://schemas.microsoft.com/office/word/2010/wordml" xmlns:w15="http://schemas.microsoft.com/office/word/2012/wordml" xmlns:w16cex="http://schemas.microsoft.com/office/word/2018/wordml/cex" xmlns:w16cid="http://schemas.microsoft.com/office/word/2016/wordml/cid" xmlns:w16="http://schemas.microsoft.com/office/word/2018/wordml" xmlns:w16se="http://schemas.microsoft.com/office/word/2015/wordml/symex" xmlns:wpg="http://schemas.microsoft.com/office/word/2010/wordprocessingGroup" xmlns:wpi="http://schemas.microsoft.com/office/word/2010/wordprocessingInk" xmlns:wne="http://schemas.microsoft.com/office/word/2006/wordml" xmlns:wps="http://schemas.microsoft.com/office/word/2010/wordprocessingShape" mc:Ignorable="w14 w15 w16se w16cid w16 w16cex wp14">
   <w:footnote w:type="separator" w:id="-1">
     <w:p>
       <w:pPr>
@@ -5559,8 +7044,8 @@
 </file>
 
 <file path=word/numbering.xml><?xml version="1.0" encoding="utf-8"?>
-<w:numbering xmlns:wpc="http://schemas.microsoft.com/office/word/2010/wordprocessingCanvas" xmlns:mo="http://schemas.microsoft.com/office/mac/office/2008/main" xmlns:mc="http://schemas.openxmlformats.org/markup-compatibility/2006" xmlns:mv="urn:schemas-microsoft-com:mac:vml" xmlns:o="urn:schemas-microsoft-com:office:office" xmlns:r="http://schemas.openxmlformats.org/officeDocument/2006/relationships" xmlns:m="http://schemas.openxmlformats.org/officeDocument/2006/math" xmlns:v="urn:schemas-microsoft-com:vml" xmlns:wp14="http://schemas.microsoft.com/office/word/2010/wordprocessingDrawing" xmlns:wp="http://schemas.openxmlformats.org/drawingml/2006/wordprocessingDrawing" xmlns:w10="urn:schemas-microsoft-com:office:word" xmlns:w="http://schemas.openxmlformats.org/wordprocessingml/2006/main" xmlns:w14="http://schemas.microsoft.com/office/word/2010/wordml" xmlns:wpg="http://schemas.microsoft.com/office/word/2010/wordprocessingGroup" xmlns:wpi="http://schemas.microsoft.com/office/word/2010/wordprocessingInk" xmlns:wne="http://schemas.microsoft.com/office/word/2006/wordml" xmlns:wps="http://schemas.microsoft.com/office/word/2010/wordprocessingShape" mc:Ignorable="w14 wp14">
-  <w:abstractNum w:abstractNumId="0">
+<w:numbering xmlns:wpc="http://schemas.microsoft.com/office/word/2010/wordprocessingCanvas" xmlns:cx="http://schemas.microsoft.com/office/drawing/2014/chartex" xmlns:cx1="http://schemas.microsoft.com/office/drawing/2015/9/8/chartex" xmlns:cx2="http://schemas.microsoft.com/office/drawing/2015/10/21/chartex" xmlns:cx3="http://schemas.microsoft.com/office/drawing/2016/5/9/chartex" xmlns:cx4="http://schemas.microsoft.com/office/drawing/2016/5/10/chartex" xmlns:cx5="http://schemas.microsoft.com/office/drawing/2016/5/11/chartex" xmlns:cx6="http://schemas.microsoft.com/office/drawing/2016/5/12/chartex" xmlns:cx7="http://schemas.microsoft.com/office/drawing/2016/5/13/chartex" xmlns:cx8="http://schemas.microsoft.com/office/drawing/2016/5/14/chartex" xmlns:mc="http://schemas.openxmlformats.org/markup-compatibility/2006" xmlns:aink="http://schemas.microsoft.com/office/drawing/2016/ink" xmlns:am3d="http://schemas.microsoft.com/office/drawing/2017/model3d" xmlns:o="urn:schemas-microsoft-com:office:office" xmlns:r="http://schemas.openxmlformats.org/officeDocument/2006/relationships" xmlns:m="http://schemas.openxmlformats.org/officeDocument/2006/math" xmlns:v="urn:schemas-microsoft-com:vml" xmlns:wp14="http://schemas.microsoft.com/office/word/2010/wordprocessingDrawing" xmlns:wp="http://schemas.openxmlformats.org/drawingml/2006/wordprocessingDrawing" xmlns:w10="urn:schemas-microsoft-com:office:word" xmlns:w="http://schemas.openxmlformats.org/wordprocessingml/2006/main" xmlns:w14="http://schemas.microsoft.com/office/word/2010/wordml" xmlns:w15="http://schemas.microsoft.com/office/word/2012/wordml" xmlns:w16cex="http://schemas.microsoft.com/office/word/2018/wordml/cex" xmlns:w16cid="http://schemas.microsoft.com/office/word/2016/wordml/cid" xmlns:w16="http://schemas.microsoft.com/office/word/2018/wordml" xmlns:w16se="http://schemas.microsoft.com/office/word/2015/wordml/symex" xmlns:wpg="http://schemas.microsoft.com/office/word/2010/wordprocessingGroup" xmlns:wpi="http://schemas.microsoft.com/office/word/2010/wordprocessingInk" xmlns:wne="http://schemas.microsoft.com/office/word/2006/wordml" xmlns:wps="http://schemas.microsoft.com/office/word/2010/wordprocessingShape" mc:Ignorable="w14 w15 w16se w16cid w16 w16cex wp14">
+  <w:abstractNum w:abstractNumId="0" w15:restartNumberingAfterBreak="0">
     <w:nsid w:val="531C2CD9"/>
     <w:multiLevelType w:val="hybridMultilevel"/>
     <w:tmpl w:val="89BA26B2"/>
@@ -5673,7 +7158,7 @@
       </w:rPr>
     </w:lvl>
   </w:abstractNum>
-  <w:abstractNum w:abstractNumId="1">
+  <w:abstractNum w:abstractNumId="1" w15:restartNumberingAfterBreak="0">
     <w:nsid w:val="673E7F63"/>
     <w:multiLevelType w:val="hybridMultilevel"/>
     <w:tmpl w:val="B450F760"/>
@@ -5769,7 +7254,7 @@
 </file>
 
 <file path=word/styles.xml><?xml version="1.0" encoding="utf-8"?>
-<w:styles xmlns:mc="http://schemas.openxmlformats.org/markup-compatibility/2006" xmlns:r="http://schemas.openxmlformats.org/officeDocument/2006/relationships" xmlns:w="http://schemas.openxmlformats.org/wordprocessingml/2006/main" xmlns:w14="http://schemas.microsoft.com/office/word/2010/wordml" mc:Ignorable="w14">
+<w:styles xmlns:mc="http://schemas.openxmlformats.org/markup-compatibility/2006" xmlns:r="http://schemas.openxmlformats.org/officeDocument/2006/relationships" xmlns:w="http://schemas.openxmlformats.org/wordprocessingml/2006/main" xmlns:w14="http://schemas.microsoft.com/office/word/2010/wordml" xmlns:w15="http://schemas.microsoft.com/office/word/2012/wordml" xmlns:w16cex="http://schemas.microsoft.com/office/word/2018/wordml/cex" xmlns:w16cid="http://schemas.microsoft.com/office/word/2016/wordml/cid" xmlns:w16="http://schemas.microsoft.com/office/word/2018/wordml" xmlns:w16se="http://schemas.microsoft.com/office/word/2015/wordml/symex" mc:Ignorable="w14 w15 w16se w16cid w16 w16cex">
   <w:docDefaults>
     <w:rPrDefault>
       <w:rPr>
@@ -5781,144 +7266,379 @@
     </w:rPrDefault>
     <w:pPrDefault/>
   </w:docDefaults>
-  <w:latentStyles w:defLockedState="0" w:defUIPriority="99" w:defSemiHidden="1" w:defUnhideWhenUsed="1" w:defQFormat="0" w:count="276">
-    <w:lsdException w:name="Normal" w:semiHidden="0" w:uiPriority="0" w:unhideWhenUsed="0" w:qFormat="1"/>
-    <w:lsdException w:name="heading 1" w:semiHidden="0" w:uiPriority="9" w:unhideWhenUsed="0" w:qFormat="1"/>
-    <w:lsdException w:name="heading 2" w:uiPriority="9" w:qFormat="1"/>
-    <w:lsdException w:name="heading 3" w:uiPriority="9" w:qFormat="1"/>
-    <w:lsdException w:name="heading 4" w:uiPriority="9" w:qFormat="1"/>
-    <w:lsdException w:name="heading 5" w:uiPriority="9" w:qFormat="1"/>
-    <w:lsdException w:name="heading 6" w:uiPriority="9" w:qFormat="1"/>
-    <w:lsdException w:name="heading 7" w:uiPriority="9" w:qFormat="1"/>
-    <w:lsdException w:name="heading 8" w:uiPriority="9" w:qFormat="1"/>
-    <w:lsdException w:name="heading 9" w:uiPriority="9" w:qFormat="1"/>
-    <w:lsdException w:name="toc 1" w:uiPriority="39"/>
-    <w:lsdException w:name="toc 2" w:uiPriority="39"/>
-    <w:lsdException w:name="toc 3" w:uiPriority="39"/>
-    <w:lsdException w:name="toc 4" w:uiPriority="39"/>
-    <w:lsdException w:name="toc 5" w:uiPriority="39"/>
-    <w:lsdException w:name="toc 6" w:uiPriority="39"/>
-    <w:lsdException w:name="toc 7" w:uiPriority="39"/>
-    <w:lsdException w:name="toc 8" w:uiPriority="39"/>
-    <w:lsdException w:name="toc 9" w:uiPriority="39"/>
-    <w:lsdException w:name="caption" w:uiPriority="35" w:qFormat="1"/>
-    <w:lsdException w:name="Title" w:semiHidden="0" w:uiPriority="10" w:unhideWhenUsed="0" w:qFormat="1"/>
-    <w:lsdException w:name="Default Paragraph Font" w:uiPriority="1"/>
-    <w:lsdException w:name="Subtitle" w:semiHidden="0" w:uiPriority="11" w:unhideWhenUsed="0" w:qFormat="1"/>
-    <w:lsdException w:name="Strong" w:semiHidden="0" w:uiPriority="22" w:unhideWhenUsed="0" w:qFormat="1"/>
-    <w:lsdException w:name="Emphasis" w:semiHidden="0" w:uiPriority="20" w:unhideWhenUsed="0" w:qFormat="1"/>
-    <w:lsdException w:name="Table Grid" w:semiHidden="0" w:uiPriority="59" w:unhideWhenUsed="0"/>
-    <w:lsdException w:name="Placeholder Text" w:unhideWhenUsed="0"/>
-    <w:lsdException w:name="No Spacing" w:semiHidden="0" w:uiPriority="1" w:unhideWhenUsed="0" w:qFormat="1"/>
-    <w:lsdException w:name="Light Shading" w:semiHidden="0" w:uiPriority="60" w:unhideWhenUsed="0"/>
-    <w:lsdException w:name="Light List" w:semiHidden="0" w:uiPriority="61" w:unhideWhenUsed="0"/>
-    <w:lsdException w:name="Light Grid" w:semiHidden="0" w:uiPriority="62" w:unhideWhenUsed="0"/>
-    <w:lsdException w:name="Medium Shading 1" w:semiHidden="0" w:uiPriority="63" w:unhideWhenUsed="0"/>
-    <w:lsdException w:name="Medium Shading 2" w:semiHidden="0" w:uiPriority="64" w:unhideWhenUsed="0"/>
-    <w:lsdException w:name="Medium List 1" w:semiHidden="0" w:uiPriority="65" w:unhideWhenUsed="0"/>
-    <w:lsdException w:name="Medium List 2" w:semiHidden="0" w:uiPriority="66" w:unhideWhenUsed="0"/>
-    <w:lsdException w:name="Medium Grid 1" w:semiHidden="0" w:uiPriority="67" w:unhideWhenUsed="0"/>
-    <w:lsdException w:name="Medium Grid 2" w:semiHidden="0" w:uiPriority="68" w:unhideWhenUsed="0"/>
-    <w:lsdException w:name="Medium Grid 3" w:semiHidden="0" w:uiPriority="69" w:unhideWhenUsed="0"/>
-    <w:lsdException w:name="Dark List" w:semiHidden="0" w:uiPriority="70" w:unhideWhenUsed="0"/>
-    <w:lsdException w:name="Colorful Shading" w:semiHidden="0" w:uiPriority="71" w:unhideWhenUsed="0"/>
-    <w:lsdException w:name="Colorful List" w:semiHidden="0" w:uiPriority="72" w:unhideWhenUsed="0"/>
-    <w:lsdException w:name="Colorful Grid" w:semiHidden="0" w:uiPriority="73" w:unhideWhenUsed="0"/>
-    <w:lsdException w:name="Light Shading Accent 1" w:semiHidden="0" w:uiPriority="60" w:unhideWhenUsed="0"/>
-    <w:lsdException w:name="Light List Accent 1" w:semiHidden="0" w:uiPriority="61" w:unhideWhenUsed="0"/>
-    <w:lsdException w:name="Light Grid Accent 1" w:semiHidden="0" w:uiPriority="62" w:unhideWhenUsed="0"/>
-    <w:lsdException w:name="Medium Shading 1 Accent 1" w:semiHidden="0" w:uiPriority="63" w:unhideWhenUsed="0"/>
-    <w:lsdException w:name="Medium Shading 2 Accent 1" w:semiHidden="0" w:uiPriority="64" w:unhideWhenUsed="0"/>
-    <w:lsdException w:name="Medium List 1 Accent 1" w:semiHidden="0" w:uiPriority="65" w:unhideWhenUsed="0"/>
-    <w:lsdException w:name="Revision" w:unhideWhenUsed="0"/>
-    <w:lsdException w:name="List Paragraph" w:semiHidden="0" w:uiPriority="34" w:unhideWhenUsed="0" w:qFormat="1"/>
-    <w:lsdException w:name="Quote" w:semiHidden="0" w:uiPriority="29" w:unhideWhenUsed="0" w:qFormat="1"/>
-    <w:lsdException w:name="Intense Quote" w:semiHidden="0" w:uiPriority="30" w:unhideWhenUsed="0" w:qFormat="1"/>
-    <w:lsdException w:name="Medium List 2 Accent 1" w:semiHidden="0" w:uiPriority="66" w:unhideWhenUsed="0"/>
-    <w:lsdException w:name="Medium Grid 1 Accent 1" w:semiHidden="0" w:uiPriority="67" w:unhideWhenUsed="0"/>
-    <w:lsdException w:name="Medium Grid 2 Accent 1" w:semiHidden="0" w:uiPriority="68" w:unhideWhenUsed="0"/>
-    <w:lsdException w:name="Medium Grid 3 Accent 1" w:semiHidden="0" w:uiPriority="69" w:unhideWhenUsed="0"/>
-    <w:lsdException w:name="Dark List Accent 1" w:semiHidden="0" w:uiPriority="70" w:unhideWhenUsed="0"/>
-    <w:lsdException w:name="Colorful Shading Accent 1" w:semiHidden="0" w:uiPriority="71" w:unhideWhenUsed="0"/>
-    <w:lsdException w:name="Colorful List Accent 1" w:semiHidden="0" w:uiPriority="72" w:unhideWhenUsed="0"/>
-    <w:lsdException w:name="Colorful Grid Accent 1" w:semiHidden="0" w:uiPriority="73" w:unhideWhenUsed="0"/>
-    <w:lsdException w:name="Light Shading Accent 2" w:semiHidden="0" w:uiPriority="60" w:unhideWhenUsed="0"/>
-    <w:lsdException w:name="Light List Accent 2" w:semiHidden="0" w:uiPriority="61" w:unhideWhenUsed="0"/>
-    <w:lsdException w:name="Light Grid Accent 2" w:semiHidden="0" w:uiPriority="62" w:unhideWhenUsed="0"/>
-    <w:lsdException w:name="Medium Shading 1 Accent 2" w:semiHidden="0" w:uiPriority="63" w:unhideWhenUsed="0"/>
-    <w:lsdException w:name="Medium Shading 2 Accent 2" w:semiHidden="0" w:uiPriority="64" w:unhideWhenUsed="0"/>
-    <w:lsdException w:name="Medium List 1 Accent 2" w:semiHidden="0" w:uiPriority="65" w:unhideWhenUsed="0"/>
-    <w:lsdException w:name="Medium List 2 Accent 2" w:semiHidden="0" w:uiPriority="66" w:unhideWhenUsed="0"/>
-    <w:lsdException w:name="Medium Grid 1 Accent 2" w:semiHidden="0" w:uiPriority="67" w:unhideWhenUsed="0"/>
-    <w:lsdException w:name="Medium Grid 2 Accent 2" w:semiHidden="0" w:uiPriority="68" w:unhideWhenUsed="0"/>
-    <w:lsdException w:name="Medium Grid 3 Accent 2" w:semiHidden="0" w:uiPriority="69" w:unhideWhenUsed="0"/>
-    <w:lsdException w:name="Dark List Accent 2" w:semiHidden="0" w:uiPriority="70" w:unhideWhenUsed="0"/>
-    <w:lsdException w:name="Colorful Shading Accent 2" w:semiHidden="0" w:uiPriority="71" w:unhideWhenUsed="0"/>
-    <w:lsdException w:name="Colorful List Accent 2" w:semiHidden="0" w:uiPriority="72" w:unhideWhenUsed="0"/>
-    <w:lsdException w:name="Colorful Grid Accent 2" w:semiHidden="0" w:uiPriority="73" w:unhideWhenUsed="0"/>
-    <w:lsdException w:name="Light Shading Accent 3" w:semiHidden="0" w:uiPriority="60" w:unhideWhenUsed="0"/>
-    <w:lsdException w:name="Light List Accent 3" w:semiHidden="0" w:uiPriority="61" w:unhideWhenUsed="0"/>
-    <w:lsdException w:name="Light Grid Accent 3" w:semiHidden="0" w:uiPriority="62" w:unhideWhenUsed="0"/>
-    <w:lsdException w:name="Medium Shading 1 Accent 3" w:semiHidden="0" w:uiPriority="63" w:unhideWhenUsed="0"/>
-    <w:lsdException w:name="Medium Shading 2 Accent 3" w:semiHidden="0" w:uiPriority="64" w:unhideWhenUsed="0"/>
-    <w:lsdException w:name="Medium List 1 Accent 3" w:semiHidden="0" w:uiPriority="65" w:unhideWhenUsed="0"/>
-    <w:lsdException w:name="Medium List 2 Accent 3" w:semiHidden="0" w:uiPriority="66" w:unhideWhenUsed="0"/>
-    <w:lsdException w:name="Medium Grid 1 Accent 3" w:semiHidden="0" w:uiPriority="67" w:unhideWhenUsed="0"/>
-    <w:lsdException w:name="Medium Grid 2 Accent 3" w:semiHidden="0" w:uiPriority="68" w:unhideWhenUsed="0"/>
-    <w:lsdException w:name="Medium Grid 3 Accent 3" w:semiHidden="0" w:uiPriority="69" w:unhideWhenUsed="0"/>
-    <w:lsdException w:name="Dark List Accent 3" w:semiHidden="0" w:uiPriority="70" w:unhideWhenUsed="0"/>
-    <w:lsdException w:name="Colorful Shading Accent 3" w:semiHidden="0" w:uiPriority="71" w:unhideWhenUsed="0"/>
-    <w:lsdException w:name="Colorful List Accent 3" w:semiHidden="0" w:uiPriority="72" w:unhideWhenUsed="0"/>
-    <w:lsdException w:name="Colorful Grid Accent 3" w:semiHidden="0" w:uiPriority="73" w:unhideWhenUsed="0"/>
-    <w:lsdException w:name="Light Shading Accent 4" w:semiHidden="0" w:uiPriority="60" w:unhideWhenUsed="0"/>
-    <w:lsdException w:name="Light List Accent 4" w:semiHidden="0" w:uiPriority="61" w:unhideWhenUsed="0"/>
-    <w:lsdException w:name="Light Grid Accent 4" w:semiHidden="0" w:uiPriority="62" w:unhideWhenUsed="0"/>
-    <w:lsdException w:name="Medium Shading 1 Accent 4" w:semiHidden="0" w:uiPriority="63" w:unhideWhenUsed="0"/>
-    <w:lsdException w:name="Medium Shading 2 Accent 4" w:semiHidden="0" w:uiPriority="64" w:unhideWhenUsed="0"/>
-    <w:lsdException w:name="Medium List 1 Accent 4" w:semiHidden="0" w:uiPriority="65" w:unhideWhenUsed="0"/>
-    <w:lsdException w:name="Medium List 2 Accent 4" w:semiHidden="0" w:uiPriority="66" w:unhideWhenUsed="0"/>
-    <w:lsdException w:name="Medium Grid 1 Accent 4" w:semiHidden="0" w:uiPriority="67" w:unhideWhenUsed="0"/>
-    <w:lsdException w:name="Medium Grid 2 Accent 4" w:semiHidden="0" w:uiPriority="68" w:unhideWhenUsed="0"/>
-    <w:lsdException w:name="Medium Grid 3 Accent 4" w:semiHidden="0" w:uiPriority="69" w:unhideWhenUsed="0"/>
-    <w:lsdException w:name="Dark List Accent 4" w:semiHidden="0" w:uiPriority="70" w:unhideWhenUsed="0"/>
-    <w:lsdException w:name="Colorful Shading Accent 4" w:semiHidden="0" w:uiPriority="71" w:unhideWhenUsed="0"/>
-    <w:lsdException w:name="Colorful List Accent 4" w:semiHidden="0" w:uiPriority="72" w:unhideWhenUsed="0"/>
-    <w:lsdException w:name="Colorful Grid Accent 4" w:semiHidden="0" w:uiPriority="73" w:unhideWhenUsed="0"/>
-    <w:lsdException w:name="Light Shading Accent 5" w:semiHidden="0" w:uiPriority="60" w:unhideWhenUsed="0"/>
-    <w:lsdException w:name="Light List Accent 5" w:semiHidden="0" w:uiPriority="61" w:unhideWhenUsed="0"/>
-    <w:lsdException w:name="Light Grid Accent 5" w:semiHidden="0" w:uiPriority="62" w:unhideWhenUsed="0"/>
-    <w:lsdException w:name="Medium Shading 1 Accent 5" w:semiHidden="0" w:uiPriority="63" w:unhideWhenUsed="0"/>
-    <w:lsdException w:name="Medium Shading 2 Accent 5" w:semiHidden="0" w:uiPriority="64" w:unhideWhenUsed="0"/>
-    <w:lsdException w:name="Medium List 1 Accent 5" w:semiHidden="0" w:uiPriority="65" w:unhideWhenUsed="0"/>
-    <w:lsdException w:name="Medium List 2 Accent 5" w:semiHidden="0" w:uiPriority="66" w:unhideWhenUsed="0"/>
-    <w:lsdException w:name="Medium Grid 1 Accent 5" w:semiHidden="0" w:uiPriority="67" w:unhideWhenUsed="0"/>
-    <w:lsdException w:name="Medium Grid 2 Accent 5" w:semiHidden="0" w:uiPriority="68" w:unhideWhenUsed="0"/>
-    <w:lsdException w:name="Medium Grid 3 Accent 5" w:semiHidden="0" w:uiPriority="69" w:unhideWhenUsed="0"/>
-    <w:lsdException w:name="Dark List Accent 5" w:semiHidden="0" w:uiPriority="70" w:unhideWhenUsed="0"/>
-    <w:lsdException w:name="Colorful Shading Accent 5" w:semiHidden="0" w:uiPriority="71" w:unhideWhenUsed="0"/>
-    <w:lsdException w:name="Colorful List Accent 5" w:semiHidden="0" w:uiPriority="72" w:unhideWhenUsed="0"/>
-    <w:lsdException w:name="Colorful Grid Accent 5" w:semiHidden="0" w:uiPriority="73" w:unhideWhenUsed="0"/>
-    <w:lsdException w:name="Light Shading Accent 6" w:semiHidden="0" w:uiPriority="60" w:unhideWhenUsed="0"/>
-    <w:lsdException w:name="Light List Accent 6" w:semiHidden="0" w:uiPriority="61" w:unhideWhenUsed="0"/>
-    <w:lsdException w:name="Light Grid Accent 6" w:semiHidden="0" w:uiPriority="62" w:unhideWhenUsed="0"/>
-    <w:lsdException w:name="Medium Shading 1 Accent 6" w:semiHidden="0" w:uiPriority="63" w:unhideWhenUsed="0"/>
-    <w:lsdException w:name="Medium Shading 2 Accent 6" w:semiHidden="0" w:uiPriority="64" w:unhideWhenUsed="0"/>
-    <w:lsdException w:name="Medium List 1 Accent 6" w:semiHidden="0" w:uiPriority="65" w:unhideWhenUsed="0"/>
-    <w:lsdException w:name="Medium List 2 Accent 6" w:semiHidden="0" w:uiPriority="66" w:unhideWhenUsed="0"/>
-    <w:lsdException w:name="Medium Grid 1 Accent 6" w:semiHidden="0" w:uiPriority="67" w:unhideWhenUsed="0"/>
-    <w:lsdException w:name="Medium Grid 2 Accent 6" w:semiHidden="0" w:uiPriority="68" w:unhideWhenUsed="0"/>
-    <w:lsdException w:name="Medium Grid 3 Accent 6" w:semiHidden="0" w:uiPriority="69" w:unhideWhenUsed="0"/>
-    <w:lsdException w:name="Dark List Accent 6" w:semiHidden="0" w:uiPriority="70" w:unhideWhenUsed="0"/>
-    <w:lsdException w:name="Colorful Shading Accent 6" w:semiHidden="0" w:uiPriority="71" w:unhideWhenUsed="0"/>
-    <w:lsdException w:name="Colorful List Accent 6" w:semiHidden="0" w:uiPriority="72" w:unhideWhenUsed="0"/>
-    <w:lsdException w:name="Colorful Grid Accent 6" w:semiHidden="0" w:uiPriority="73" w:unhideWhenUsed="0"/>
-    <w:lsdException w:name="Subtle Emphasis" w:semiHidden="0" w:uiPriority="19" w:unhideWhenUsed="0" w:qFormat="1"/>
-    <w:lsdException w:name="Intense Emphasis" w:semiHidden="0" w:uiPriority="21" w:unhideWhenUsed="0" w:qFormat="1"/>
-    <w:lsdException w:name="Subtle Reference" w:semiHidden="0" w:uiPriority="31" w:unhideWhenUsed="0" w:qFormat="1"/>
-    <w:lsdException w:name="Intense Reference" w:semiHidden="0" w:uiPriority="32" w:unhideWhenUsed="0" w:qFormat="1"/>
-    <w:lsdException w:name="Book Title" w:semiHidden="0" w:uiPriority="33" w:unhideWhenUsed="0" w:qFormat="1"/>
-    <w:lsdException w:name="Bibliography" w:uiPriority="37"/>
-    <w:lsdException w:name="TOC Heading" w:uiPriority="39" w:qFormat="1"/>
+  <w:latentStyles w:defLockedState="0" w:defUIPriority="99" w:defSemiHidden="0" w:defUnhideWhenUsed="0" w:defQFormat="0" w:count="376">
+    <w:lsdException w:name="Normal" w:uiPriority="0" w:qFormat="1"/>
+    <w:lsdException w:name="heading 1" w:uiPriority="9" w:qFormat="1"/>
+    <w:lsdException w:name="heading 2" w:semiHidden="1" w:uiPriority="9" w:unhideWhenUsed="1" w:qFormat="1"/>
+    <w:lsdException w:name="heading 3" w:semiHidden="1" w:uiPriority="9" w:unhideWhenUsed="1" w:qFormat="1"/>
+    <w:lsdException w:name="heading 4" w:semiHidden="1" w:uiPriority="9" w:unhideWhenUsed="1" w:qFormat="1"/>
+    <w:lsdException w:name="heading 5" w:semiHidden="1" w:uiPriority="9" w:unhideWhenUsed="1" w:qFormat="1"/>
+    <w:lsdException w:name="heading 6" w:semiHidden="1" w:uiPriority="9" w:unhideWhenUsed="1" w:qFormat="1"/>
+    <w:lsdException w:name="heading 7" w:semiHidden="1" w:uiPriority="9" w:unhideWhenUsed="1" w:qFormat="1"/>
+    <w:lsdException w:name="heading 8" w:semiHidden="1" w:uiPriority="9" w:unhideWhenUsed="1" w:qFormat="1"/>
+    <w:lsdException w:name="heading 9" w:semiHidden="1" w:uiPriority="9" w:unhideWhenUsed="1" w:qFormat="1"/>
+    <w:lsdException w:name="index 1" w:semiHidden="1" w:unhideWhenUsed="1"/>
+    <w:lsdException w:name="index 2" w:semiHidden="1" w:unhideWhenUsed="1"/>
+    <w:lsdException w:name="index 3" w:semiHidden="1" w:unhideWhenUsed="1"/>
+    <w:lsdException w:name="index 4" w:semiHidden="1" w:unhideWhenUsed="1"/>
+    <w:lsdException w:name="index 5" w:semiHidden="1" w:unhideWhenUsed="1"/>
+    <w:lsdException w:name="index 6" w:semiHidden="1" w:unhideWhenUsed="1"/>
+    <w:lsdException w:name="index 7" w:semiHidden="1" w:unhideWhenUsed="1"/>
+    <w:lsdException w:name="index 8" w:semiHidden="1" w:unhideWhenUsed="1"/>
+    <w:lsdException w:name="index 9" w:semiHidden="1" w:unhideWhenUsed="1"/>
+    <w:lsdException w:name="toc 1" w:semiHidden="1" w:uiPriority="39" w:unhideWhenUsed="1"/>
+    <w:lsdException w:name="toc 2" w:semiHidden="1" w:uiPriority="39" w:unhideWhenUsed="1"/>
+    <w:lsdException w:name="toc 3" w:semiHidden="1" w:uiPriority="39" w:unhideWhenUsed="1"/>
+    <w:lsdException w:name="toc 4" w:semiHidden="1" w:uiPriority="39" w:unhideWhenUsed="1"/>
+    <w:lsdException w:name="toc 5" w:semiHidden="1" w:uiPriority="39" w:unhideWhenUsed="1"/>
+    <w:lsdException w:name="toc 6" w:semiHidden="1" w:uiPriority="39" w:unhideWhenUsed="1"/>
+    <w:lsdException w:name="toc 7" w:semiHidden="1" w:uiPriority="39" w:unhideWhenUsed="1"/>
+    <w:lsdException w:name="toc 8" w:semiHidden="1" w:uiPriority="39" w:unhideWhenUsed="1"/>
+    <w:lsdException w:name="toc 9" w:semiHidden="1" w:uiPriority="39" w:unhideWhenUsed="1"/>
+    <w:lsdException w:name="Normal Indent" w:semiHidden="1" w:unhideWhenUsed="1"/>
+    <w:lsdException w:name="footnote text" w:semiHidden="1" w:unhideWhenUsed="1"/>
+    <w:lsdException w:name="annotation text" w:semiHidden="1" w:unhideWhenUsed="1"/>
+    <w:lsdException w:name="header" w:semiHidden="1" w:unhideWhenUsed="1"/>
+    <w:lsdException w:name="footer" w:semiHidden="1" w:unhideWhenUsed="1"/>
+    <w:lsdException w:name="index heading" w:semiHidden="1" w:unhideWhenUsed="1"/>
+    <w:lsdException w:name="caption" w:semiHidden="1" w:uiPriority="35" w:unhideWhenUsed="1" w:qFormat="1"/>
+    <w:lsdException w:name="table of figures" w:semiHidden="1" w:unhideWhenUsed="1"/>
+    <w:lsdException w:name="envelope address" w:semiHidden="1" w:unhideWhenUsed="1"/>
+    <w:lsdException w:name="envelope return" w:semiHidden="1" w:unhideWhenUsed="1"/>
+    <w:lsdException w:name="footnote reference" w:semiHidden="1" w:unhideWhenUsed="1"/>
+    <w:lsdException w:name="annotation reference" w:semiHidden="1" w:unhideWhenUsed="1"/>
+    <w:lsdException w:name="line number" w:semiHidden="1" w:unhideWhenUsed="1"/>
+    <w:lsdException w:name="page number" w:semiHidden="1" w:unhideWhenUsed="1"/>
+    <w:lsdException w:name="endnote reference" w:semiHidden="1" w:unhideWhenUsed="1"/>
+    <w:lsdException w:name="endnote text" w:semiHidden="1" w:unhideWhenUsed="1"/>
+    <w:lsdException w:name="table of authorities" w:semiHidden="1" w:unhideWhenUsed="1"/>
+    <w:lsdException w:name="macro" w:semiHidden="1" w:unhideWhenUsed="1"/>
+    <w:lsdException w:name="toa heading" w:semiHidden="1" w:unhideWhenUsed="1"/>
+    <w:lsdException w:name="List" w:semiHidden="1" w:unhideWhenUsed="1"/>
+    <w:lsdException w:name="List Bullet" w:semiHidden="1" w:unhideWhenUsed="1"/>
+    <w:lsdException w:name="List Number" w:semiHidden="1" w:unhideWhenUsed="1"/>
+    <w:lsdException w:name="List 2" w:semiHidden="1" w:unhideWhenUsed="1"/>
+    <w:lsdException w:name="List 3" w:semiHidden="1" w:unhideWhenUsed="1"/>
+    <w:lsdException w:name="List 4" w:semiHidden="1" w:unhideWhenUsed="1"/>
+    <w:lsdException w:name="List 5" w:semiHidden="1" w:unhideWhenUsed="1"/>
+    <w:lsdException w:name="List Bullet 2" w:semiHidden="1" w:unhideWhenUsed="1"/>
+    <w:lsdException w:name="List Bullet 3" w:semiHidden="1" w:unhideWhenUsed="1"/>
+    <w:lsdException w:name="List Bullet 4" w:semiHidden="1" w:unhideWhenUsed="1"/>
+    <w:lsdException w:name="List Bullet 5" w:semiHidden="1" w:unhideWhenUsed="1"/>
+    <w:lsdException w:name="List Number 2" w:semiHidden="1" w:unhideWhenUsed="1"/>
+    <w:lsdException w:name="List Number 3" w:semiHidden="1" w:unhideWhenUsed="1"/>
+    <w:lsdException w:name="List Number 4" w:semiHidden="1" w:unhideWhenUsed="1"/>
+    <w:lsdException w:name="List Number 5" w:semiHidden="1" w:unhideWhenUsed="1"/>
+    <w:lsdException w:name="Title" w:uiPriority="10" w:qFormat="1"/>
+    <w:lsdException w:name="Closing" w:semiHidden="1" w:unhideWhenUsed="1"/>
+    <w:lsdException w:name="Signature" w:semiHidden="1" w:unhideWhenUsed="1"/>
+    <w:lsdException w:name="Default Paragraph Font" w:semiHidden="1" w:uiPriority="1" w:unhideWhenUsed="1"/>
+    <w:lsdException w:name="Body Text" w:semiHidden="1" w:unhideWhenUsed="1"/>
+    <w:lsdException w:name="Body Text Indent" w:semiHidden="1" w:unhideWhenUsed="1"/>
+    <w:lsdException w:name="List Continue" w:semiHidden="1" w:unhideWhenUsed="1"/>
+    <w:lsdException w:name="List Continue 2" w:semiHidden="1" w:unhideWhenUsed="1"/>
+    <w:lsdException w:name="List Continue 3" w:semiHidden="1" w:unhideWhenUsed="1"/>
+    <w:lsdException w:name="List Continue 4" w:semiHidden="1" w:unhideWhenUsed="1"/>
+    <w:lsdException w:name="List Continue 5" w:semiHidden="1" w:unhideWhenUsed="1"/>
+    <w:lsdException w:name="Message Header" w:semiHidden="1" w:unhideWhenUsed="1"/>
+    <w:lsdException w:name="Subtitle" w:uiPriority="11" w:qFormat="1"/>
+    <w:lsdException w:name="Salutation" w:semiHidden="1" w:unhideWhenUsed="1"/>
+    <w:lsdException w:name="Date" w:semiHidden="1" w:unhideWhenUsed="1"/>
+    <w:lsdException w:name="Body Text First Indent" w:semiHidden="1" w:unhideWhenUsed="1"/>
+    <w:lsdException w:name="Body Text First Indent 2" w:semiHidden="1" w:unhideWhenUsed="1"/>
+    <w:lsdException w:name="Note Heading" w:semiHidden="1" w:unhideWhenUsed="1"/>
+    <w:lsdException w:name="Body Text 2" w:semiHidden="1" w:unhideWhenUsed="1"/>
+    <w:lsdException w:name="Body Text 3" w:semiHidden="1" w:unhideWhenUsed="1"/>
+    <w:lsdException w:name="Body Text Indent 2" w:semiHidden="1" w:unhideWhenUsed="1"/>
+    <w:lsdException w:name="Body Text Indent 3" w:semiHidden="1" w:unhideWhenUsed="1"/>
+    <w:lsdException w:name="Block Text" w:semiHidden="1" w:unhideWhenUsed="1"/>
+    <w:lsdException w:name="Hyperlink" w:semiHidden="1" w:unhideWhenUsed="1"/>
+    <w:lsdException w:name="FollowedHyperlink" w:semiHidden="1" w:unhideWhenUsed="1"/>
+    <w:lsdException w:name="Strong" w:uiPriority="22" w:qFormat="1"/>
+    <w:lsdException w:name="Emphasis" w:uiPriority="20" w:qFormat="1"/>
+    <w:lsdException w:name="Document Map" w:semiHidden="1" w:unhideWhenUsed="1"/>
+    <w:lsdException w:name="Plain Text" w:semiHidden="1" w:unhideWhenUsed="1"/>
+    <w:lsdException w:name="E-mail Signature" w:semiHidden="1" w:unhideWhenUsed="1"/>
+    <w:lsdException w:name="HTML Top of Form" w:semiHidden="1" w:unhideWhenUsed="1"/>
+    <w:lsdException w:name="HTML Bottom of Form" w:semiHidden="1" w:unhideWhenUsed="1"/>
+    <w:lsdException w:name="Normal (Web)" w:semiHidden="1" w:unhideWhenUsed="1"/>
+    <w:lsdException w:name="HTML Acronym" w:semiHidden="1" w:unhideWhenUsed="1"/>
+    <w:lsdException w:name="HTML Address" w:semiHidden="1" w:unhideWhenUsed="1"/>
+    <w:lsdException w:name="HTML Cite" w:semiHidden="1" w:unhideWhenUsed="1"/>
+    <w:lsdException w:name="HTML Code" w:semiHidden="1" w:unhideWhenUsed="1"/>
+    <w:lsdException w:name="HTML Definition" w:semiHidden="1" w:unhideWhenUsed="1"/>
+    <w:lsdException w:name="HTML Keyboard" w:semiHidden="1" w:unhideWhenUsed="1"/>
+    <w:lsdException w:name="HTML Preformatted" w:semiHidden="1" w:unhideWhenUsed="1"/>
+    <w:lsdException w:name="HTML Sample" w:semiHidden="1" w:unhideWhenUsed="1"/>
+    <w:lsdException w:name="HTML Typewriter" w:semiHidden="1" w:unhideWhenUsed="1"/>
+    <w:lsdException w:name="HTML Variable" w:semiHidden="1" w:unhideWhenUsed="1"/>
+    <w:lsdException w:name="Normal Table" w:semiHidden="1" w:unhideWhenUsed="1"/>
+    <w:lsdException w:name="annotation subject" w:semiHidden="1" w:unhideWhenUsed="1"/>
+    <w:lsdException w:name="No List" w:semiHidden="1" w:unhideWhenUsed="1"/>
+    <w:lsdException w:name="Outline List 1" w:semiHidden="1" w:unhideWhenUsed="1"/>
+    <w:lsdException w:name="Outline List 2" w:semiHidden="1" w:unhideWhenUsed="1"/>
+    <w:lsdException w:name="Outline List 3" w:semiHidden="1" w:unhideWhenUsed="1"/>
+    <w:lsdException w:name="Table Simple 1" w:semiHidden="1" w:unhideWhenUsed="1"/>
+    <w:lsdException w:name="Table Simple 2" w:semiHidden="1" w:unhideWhenUsed="1"/>
+    <w:lsdException w:name="Table Simple 3" w:semiHidden="1" w:unhideWhenUsed="1"/>
+    <w:lsdException w:name="Table Classic 1" w:semiHidden="1" w:unhideWhenUsed="1"/>
+    <w:lsdException w:name="Table Classic 2" w:semiHidden="1" w:unhideWhenUsed="1"/>
+    <w:lsdException w:name="Table Classic 3" w:semiHidden="1" w:unhideWhenUsed="1"/>
+    <w:lsdException w:name="Table Classic 4" w:semiHidden="1" w:unhideWhenUsed="1"/>
+    <w:lsdException w:name="Table Colorful 1" w:semiHidden="1" w:unhideWhenUsed="1"/>
+    <w:lsdException w:name="Table Colorful 2" w:semiHidden="1" w:unhideWhenUsed="1"/>
+    <w:lsdException w:name="Table Colorful 3" w:semiHidden="1" w:unhideWhenUsed="1"/>
+    <w:lsdException w:name="Table Columns 1" w:semiHidden="1" w:unhideWhenUsed="1"/>
+    <w:lsdException w:name="Table Columns 2" w:semiHidden="1" w:unhideWhenUsed="1"/>
+    <w:lsdException w:name="Table Columns 3" w:semiHidden="1" w:unhideWhenUsed="1"/>
+    <w:lsdException w:name="Table Columns 4" w:semiHidden="1" w:unhideWhenUsed="1"/>
+    <w:lsdException w:name="Table Columns 5" w:semiHidden="1" w:unhideWhenUsed="1"/>
+    <w:lsdException w:name="Table Grid 1" w:semiHidden="1" w:unhideWhenUsed="1"/>
+    <w:lsdException w:name="Table Grid 2" w:semiHidden="1" w:unhideWhenUsed="1"/>
+    <w:lsdException w:name="Table Grid 3" w:semiHidden="1" w:unhideWhenUsed="1"/>
+    <w:lsdException w:name="Table Grid 4" w:semiHidden="1" w:unhideWhenUsed="1"/>
+    <w:lsdException w:name="Table Grid 5" w:semiHidden="1" w:unhideWhenUsed="1"/>
+    <w:lsdException w:name="Table Grid 6" w:semiHidden="1" w:unhideWhenUsed="1"/>
+    <w:lsdException w:name="Table Grid 7" w:semiHidden="1" w:unhideWhenUsed="1"/>
+    <w:lsdException w:name="Table Grid 8" w:semiHidden="1" w:unhideWhenUsed="1"/>
+    <w:lsdException w:name="Table List 1" w:semiHidden="1" w:unhideWhenUsed="1"/>
+    <w:lsdException w:name="Table List 2" w:semiHidden="1" w:unhideWhenUsed="1"/>
+    <w:lsdException w:name="Table List 3" w:semiHidden="1" w:unhideWhenUsed="1"/>
+    <w:lsdException w:name="Table List 4" w:semiHidden="1" w:unhideWhenUsed="1"/>
+    <w:lsdException w:name="Table List 5" w:semiHidden="1" w:unhideWhenUsed="1"/>
+    <w:lsdException w:name="Table List 6" w:semiHidden="1" w:unhideWhenUsed="1"/>
+    <w:lsdException w:name="Table List 7" w:semiHidden="1" w:unhideWhenUsed="1"/>
+    <w:lsdException w:name="Table List 8" w:semiHidden="1" w:unhideWhenUsed="1"/>
+    <w:lsdException w:name="Table 3D effects 1" w:semiHidden="1" w:unhideWhenUsed="1"/>
+    <w:lsdException w:name="Table 3D effects 2" w:semiHidden="1" w:unhideWhenUsed="1"/>
+    <w:lsdException w:name="Table 3D effects 3" w:semiHidden="1" w:unhideWhenUsed="1"/>
+    <w:lsdException w:name="Table Contemporary" w:semiHidden="1" w:unhideWhenUsed="1"/>
+    <w:lsdException w:name="Table Elegant" w:semiHidden="1" w:unhideWhenUsed="1"/>
+    <w:lsdException w:name="Table Professional" w:semiHidden="1" w:unhideWhenUsed="1"/>
+    <w:lsdException w:name="Table Subtle 1" w:semiHidden="1" w:unhideWhenUsed="1"/>
+    <w:lsdException w:name="Table Subtle 2" w:semiHidden="1" w:unhideWhenUsed="1"/>
+    <w:lsdException w:name="Table Web 1" w:semiHidden="1" w:unhideWhenUsed="1"/>
+    <w:lsdException w:name="Table Web 2" w:semiHidden="1" w:unhideWhenUsed="1"/>
+    <w:lsdException w:name="Table Web 3" w:semiHidden="1" w:unhideWhenUsed="1"/>
+    <w:lsdException w:name="Balloon Text" w:semiHidden="1" w:unhideWhenUsed="1"/>
+    <w:lsdException w:name="Table Grid" w:uiPriority="59"/>
+    <w:lsdException w:name="Table Theme" w:semiHidden="1" w:unhideWhenUsed="1"/>
+    <w:lsdException w:name="Placeholder Text" w:semiHidden="1"/>
+    <w:lsdException w:name="No Spacing" w:uiPriority="1" w:qFormat="1"/>
+    <w:lsdException w:name="Light Shading" w:uiPriority="60"/>
+    <w:lsdException w:name="Light List" w:uiPriority="61"/>
+    <w:lsdException w:name="Light Grid" w:uiPriority="62"/>
+    <w:lsdException w:name="Medium Shading 1" w:uiPriority="63"/>
+    <w:lsdException w:name="Medium Shading 2" w:uiPriority="64"/>
+    <w:lsdException w:name="Medium List 1" w:uiPriority="65"/>
+    <w:lsdException w:name="Medium List 2" w:uiPriority="66"/>
+    <w:lsdException w:name="Medium Grid 1" w:uiPriority="67"/>
+    <w:lsdException w:name="Medium Grid 2" w:uiPriority="68"/>
+    <w:lsdException w:name="Medium Grid 3" w:uiPriority="69"/>
+    <w:lsdException w:name="Dark List" w:uiPriority="70"/>
+    <w:lsdException w:name="Colorful Shading" w:uiPriority="71"/>
+    <w:lsdException w:name="Colorful List" w:uiPriority="72"/>
+    <w:lsdException w:name="Colorful Grid" w:uiPriority="73"/>
+    <w:lsdException w:name="Light Shading Accent 1" w:uiPriority="60"/>
+    <w:lsdException w:name="Light List Accent 1" w:uiPriority="61"/>
+    <w:lsdException w:name="Light Grid Accent 1" w:uiPriority="62"/>
+    <w:lsdException w:name="Medium Shading 1 Accent 1" w:uiPriority="63"/>
+    <w:lsdException w:name="Medium Shading 2 Accent 1" w:uiPriority="64"/>
+    <w:lsdException w:name="Medium List 1 Accent 1" w:uiPriority="65"/>
+    <w:lsdException w:name="Revision" w:semiHidden="1"/>
+    <w:lsdException w:name="List Paragraph" w:uiPriority="34" w:qFormat="1"/>
+    <w:lsdException w:name="Quote" w:uiPriority="29" w:qFormat="1"/>
+    <w:lsdException w:name="Intense Quote" w:uiPriority="30" w:qFormat="1"/>
+    <w:lsdException w:name="Medium List 2 Accent 1" w:uiPriority="66"/>
+    <w:lsdException w:name="Medium Grid 1 Accent 1" w:uiPriority="67"/>
+    <w:lsdException w:name="Medium Grid 2 Accent 1" w:uiPriority="68"/>
+    <w:lsdException w:name="Medium Grid 3 Accent 1" w:uiPriority="69"/>
+    <w:lsdException w:name="Dark List Accent 1" w:uiPriority="70"/>
+    <w:lsdException w:name="Colorful Shading Accent 1" w:uiPriority="71"/>
+    <w:lsdException w:name="Colorful List Accent 1" w:uiPriority="72"/>
+    <w:lsdException w:name="Colorful Grid Accent 1" w:uiPriority="73"/>
+    <w:lsdException w:name="Light Shading Accent 2" w:uiPriority="60"/>
+    <w:lsdException w:name="Light List Accent 2" w:uiPriority="61"/>
+    <w:lsdException w:name="Light Grid Accent 2" w:uiPriority="62"/>
+    <w:lsdException w:name="Medium Shading 1 Accent 2" w:uiPriority="63"/>
+    <w:lsdException w:name="Medium Shading 2 Accent 2" w:uiPriority="64"/>
+    <w:lsdException w:name="Medium List 1 Accent 2" w:uiPriority="65"/>
+    <w:lsdException w:name="Medium List 2 Accent 2" w:uiPriority="66"/>
+    <w:lsdException w:name="Medium Grid 1 Accent 2" w:uiPriority="67"/>
+    <w:lsdException w:name="Medium Grid 2 Accent 2" w:uiPriority="68"/>
+    <w:lsdException w:name="Medium Grid 3 Accent 2" w:uiPriority="69"/>
+    <w:lsdException w:name="Dark List Accent 2" w:uiPriority="70"/>
+    <w:lsdException w:name="Colorful Shading Accent 2" w:uiPriority="71"/>
+    <w:lsdException w:name="Colorful List Accent 2" w:uiPriority="72"/>
+    <w:lsdException w:name="Colorful Grid Accent 2" w:uiPriority="73"/>
+    <w:lsdException w:name="Light Shading Accent 3" w:uiPriority="60"/>
+    <w:lsdException w:name="Light List Accent 3" w:uiPriority="61"/>
+    <w:lsdException w:name="Light Grid Accent 3" w:uiPriority="62"/>
+    <w:lsdException w:name="Medium Shading 1 Accent 3" w:uiPriority="63"/>
+    <w:lsdException w:name="Medium Shading 2 Accent 3" w:uiPriority="64"/>
+    <w:lsdException w:name="Medium List 1 Accent 3" w:uiPriority="65"/>
+    <w:lsdException w:name="Medium List 2 Accent 3" w:uiPriority="66"/>
+    <w:lsdException w:name="Medium Grid 1 Accent 3" w:uiPriority="67"/>
+    <w:lsdException w:name="Medium Grid 2 Accent 3" w:uiPriority="68"/>
+    <w:lsdException w:name="Medium Grid 3 Accent 3" w:uiPriority="69"/>
+    <w:lsdException w:name="Dark List Accent 3" w:uiPriority="70"/>
+    <w:lsdException w:name="Colorful Shading Accent 3" w:uiPriority="71"/>
+    <w:lsdException w:name="Colorful List Accent 3" w:uiPriority="72"/>
+    <w:lsdException w:name="Colorful Grid Accent 3" w:uiPriority="73"/>
+    <w:lsdException w:name="Light Shading Accent 4" w:uiPriority="60"/>
+    <w:lsdException w:name="Light List Accent 4" w:uiPriority="61"/>
+    <w:lsdException w:name="Light Grid Accent 4" w:uiPriority="62"/>
+    <w:lsdException w:name="Medium Shading 1 Accent 4" w:uiPriority="63"/>
+    <w:lsdException w:name="Medium Shading 2 Accent 4" w:uiPriority="64"/>
+    <w:lsdException w:name="Medium List 1 Accent 4" w:uiPriority="65"/>
+    <w:lsdException w:name="Medium List 2 Accent 4" w:uiPriority="66"/>
+    <w:lsdException w:name="Medium Grid 1 Accent 4" w:uiPriority="67"/>
+    <w:lsdException w:name="Medium Grid 2 Accent 4" w:uiPriority="68"/>
+    <w:lsdException w:name="Medium Grid 3 Accent 4" w:uiPriority="69"/>
+    <w:lsdException w:name="Dark List Accent 4" w:uiPriority="70"/>
+    <w:lsdException w:name="Colorful Shading Accent 4" w:uiPriority="71"/>
+    <w:lsdException w:name="Colorful List Accent 4" w:uiPriority="72"/>
+    <w:lsdException w:name="Colorful Grid Accent 4" w:uiPriority="73"/>
+    <w:lsdException w:name="Light Shading Accent 5" w:uiPriority="60"/>
+    <w:lsdException w:name="Light List Accent 5" w:uiPriority="61"/>
+    <w:lsdException w:name="Light Grid Accent 5" w:uiPriority="62"/>
+    <w:lsdException w:name="Medium Shading 1 Accent 5" w:uiPriority="63"/>
+    <w:lsdException w:name="Medium Shading 2 Accent 5" w:uiPriority="64"/>
+    <w:lsdException w:name="Medium List 1 Accent 5" w:uiPriority="65"/>
+    <w:lsdException w:name="Medium List 2 Accent 5" w:uiPriority="66"/>
+    <w:lsdException w:name="Medium Grid 1 Accent 5" w:uiPriority="67"/>
+    <w:lsdException w:name="Medium Grid 2 Accent 5" w:uiPriority="68"/>
+    <w:lsdException w:name="Medium Grid 3 Accent 5" w:uiPriority="69"/>
+    <w:lsdException w:name="Dark List Accent 5" w:uiPriority="70"/>
+    <w:lsdException w:name="Colorful Shading Accent 5" w:uiPriority="71"/>
+    <w:lsdException w:name="Colorful List Accent 5" w:uiPriority="72"/>
+    <w:lsdException w:name="Colorful Grid Accent 5" w:uiPriority="73"/>
+    <w:lsdException w:name="Light Shading Accent 6" w:uiPriority="60"/>
+    <w:lsdException w:name="Light List Accent 6" w:uiPriority="61"/>
+    <w:lsdException w:name="Light Grid Accent 6" w:uiPriority="62"/>
+    <w:lsdException w:name="Medium Shading 1 Accent 6" w:uiPriority="63"/>
+    <w:lsdException w:name="Medium Shading 2 Accent 6" w:uiPriority="64"/>
+    <w:lsdException w:name="Medium List 1 Accent 6" w:uiPriority="65"/>
+    <w:lsdException w:name="Medium List 2 Accent 6" w:uiPriority="66"/>
+    <w:lsdException w:name="Medium Grid 1 Accent 6" w:uiPriority="67"/>
+    <w:lsdException w:name="Medium Grid 2 Accent 6" w:uiPriority="68"/>
+    <w:lsdException w:name="Medium Grid 3 Accent 6" w:uiPriority="69"/>
+    <w:lsdException w:name="Dark List Accent 6" w:uiPriority="70"/>
+    <w:lsdException w:name="Colorful Shading Accent 6" w:uiPriority="71"/>
+    <w:lsdException w:name="Colorful List Accent 6" w:uiPriority="72"/>
+    <w:lsdException w:name="Colorful Grid Accent 6" w:uiPriority="73"/>
+    <w:lsdException w:name="Subtle Emphasis" w:uiPriority="19" w:qFormat="1"/>
+    <w:lsdException w:name="Intense Emphasis" w:uiPriority="21" w:qFormat="1"/>
+    <w:lsdException w:name="Subtle Reference" w:uiPriority="31" w:qFormat="1"/>
+    <w:lsdException w:name="Intense Reference" w:uiPriority="32" w:qFormat="1"/>
+    <w:lsdException w:name="Book Title" w:uiPriority="33" w:qFormat="1"/>
+    <w:lsdException w:name="Bibliography" w:semiHidden="1" w:uiPriority="37" w:unhideWhenUsed="1"/>
+    <w:lsdException w:name="TOC Heading" w:semiHidden="1" w:uiPriority="39" w:unhideWhenUsed="1" w:qFormat="1"/>
+    <w:lsdException w:name="Plain Table 5" w:semiHidden="1" w:unhideWhenUsed="1"/>
+    <w:lsdException w:name="Grid Table Light" w:semiHidden="1" w:unhideWhenUsed="1"/>
+    <w:lsdException w:name="Grid Table 1 Light" w:semiHidden="1" w:unhideWhenUsed="1"/>
+    <w:lsdException w:name="Grid Table 2" w:semiHidden="1" w:unhideWhenUsed="1"/>
+    <w:lsdException w:name="Grid Table 3" w:semiHidden="1" w:unhideWhenUsed="1"/>
+    <w:lsdException w:name="Grid Table 4" w:uiPriority="49"/>
+    <w:lsdException w:name="Grid Table 5 Dark" w:uiPriority="50"/>
+    <w:lsdException w:name="Grid Table 6 Colorful" w:uiPriority="51"/>
+    <w:lsdException w:name="Grid Table 7 Colorful" w:uiPriority="52"/>
+    <w:lsdException w:name="Grid Table 1 Light Accent 1" w:uiPriority="46"/>
+    <w:lsdException w:name="Grid Table 2 Accent 1" w:uiPriority="47"/>
+    <w:lsdException w:name="Grid Table 3 Accent 1" w:uiPriority="48"/>
+    <w:lsdException w:name="Grid Table 4 Accent 1" w:uiPriority="49"/>
+    <w:lsdException w:name="Grid Table 5 Dark Accent 1" w:uiPriority="50"/>
+    <w:lsdException w:name="Grid Table 6 Colorful Accent 1" w:uiPriority="51"/>
+    <w:lsdException w:name="Grid Table 7 Colorful Accent 1" w:uiPriority="52"/>
+    <w:lsdException w:name="Grid Table 1 Light Accent 2" w:uiPriority="46"/>
+    <w:lsdException w:name="Grid Table 2 Accent 2" w:uiPriority="47"/>
+    <w:lsdException w:name="Grid Table 3 Accent 2" w:uiPriority="48"/>
+    <w:lsdException w:name="Grid Table 4 Accent 2" w:uiPriority="49"/>
+    <w:lsdException w:name="Grid Table 5 Dark Accent 2" w:uiPriority="50"/>
+    <w:lsdException w:name="Grid Table 6 Colorful Accent 2" w:uiPriority="51"/>
+    <w:lsdException w:name="Grid Table 7 Colorful Accent 2" w:uiPriority="52"/>
+    <w:lsdException w:name="Grid Table 1 Light Accent 3" w:uiPriority="46"/>
+    <w:lsdException w:name="Grid Table 2 Accent 3" w:uiPriority="47"/>
+    <w:lsdException w:name="Grid Table 3 Accent 3" w:uiPriority="48"/>
+    <w:lsdException w:name="Grid Table 4 Accent 3" w:uiPriority="49"/>
+    <w:lsdException w:name="Grid Table 5 Dark Accent 3" w:uiPriority="50"/>
+    <w:lsdException w:name="Grid Table 6 Colorful Accent 3" w:uiPriority="51"/>
+    <w:lsdException w:name="Grid Table 7 Colorful Accent 3" w:uiPriority="52"/>
+    <w:lsdException w:name="Grid Table 1 Light Accent 4" w:uiPriority="46"/>
+    <w:lsdException w:name="Grid Table 2 Accent 4" w:uiPriority="47"/>
+    <w:lsdException w:name="Grid Table 3 Accent 4" w:uiPriority="48"/>
+    <w:lsdException w:name="Grid Table 4 Accent 4" w:uiPriority="49"/>
+    <w:lsdException w:name="Grid Table 5 Dark Accent 4" w:uiPriority="50"/>
+    <w:lsdException w:name="Grid Table 6 Colorful Accent 4" w:uiPriority="51"/>
+    <w:lsdException w:name="Grid Table 7 Colorful Accent 4" w:uiPriority="52"/>
+    <w:lsdException w:name="Grid Table 1 Light Accent 5" w:uiPriority="46"/>
+    <w:lsdException w:name="Grid Table 2 Accent 5" w:uiPriority="47"/>
+    <w:lsdException w:name="Grid Table 3 Accent 5" w:uiPriority="48"/>
+    <w:lsdException w:name="Grid Table 4 Accent 5" w:uiPriority="49"/>
+    <w:lsdException w:name="Grid Table 5 Dark Accent 5" w:uiPriority="50"/>
+    <w:lsdException w:name="Grid Table 6 Colorful Accent 5" w:uiPriority="51"/>
+    <w:lsdException w:name="Grid Table 7 Colorful Accent 5" w:uiPriority="52"/>
+    <w:lsdException w:name="Grid Table 1 Light Accent 6" w:uiPriority="46"/>
+    <w:lsdException w:name="Grid Table 2 Accent 6" w:uiPriority="47"/>
+    <w:lsdException w:name="Grid Table 3 Accent 6" w:uiPriority="48"/>
+    <w:lsdException w:name="Grid Table 4 Accent 6" w:uiPriority="49"/>
+    <w:lsdException w:name="Grid Table 5 Dark Accent 6" w:uiPriority="50"/>
+    <w:lsdException w:name="Grid Table 6 Colorful Accent 6" w:uiPriority="51"/>
+    <w:lsdException w:name="Grid Table 7 Colorful Accent 6" w:uiPriority="52"/>
+    <w:lsdException w:name="List Table 1 Light" w:uiPriority="46"/>
+    <w:lsdException w:name="List Table 2" w:uiPriority="47"/>
+    <w:lsdException w:name="List Table 3" w:uiPriority="48"/>
+    <w:lsdException w:name="List Table 4" w:uiPriority="49"/>
+    <w:lsdException w:name="List Table 5 Dark" w:uiPriority="50"/>
+    <w:lsdException w:name="List Table 6 Colorful" w:uiPriority="51"/>
+    <w:lsdException w:name="List Table 7 Colorful" w:uiPriority="52"/>
+    <w:lsdException w:name="List Table 1 Light Accent 1" w:uiPriority="46"/>
+    <w:lsdException w:name="List Table 2 Accent 1" w:uiPriority="47"/>
+    <w:lsdException w:name="List Table 3 Accent 1" w:uiPriority="48"/>
+    <w:lsdException w:name="List Table 4 Accent 1" w:uiPriority="49"/>
+    <w:lsdException w:name="List Table 5 Dark Accent 1" w:uiPriority="50"/>
+    <w:lsdException w:name="List Table 6 Colorful Accent 1" w:uiPriority="51"/>
+    <w:lsdException w:name="List Table 7 Colorful Accent 1" w:uiPriority="52"/>
+    <w:lsdException w:name="List Table 1 Light Accent 2" w:uiPriority="46"/>
+    <w:lsdException w:name="List Table 2 Accent 2" w:uiPriority="47"/>
+    <w:lsdException w:name="List Table 3 Accent 2" w:uiPriority="48"/>
+    <w:lsdException w:name="List Table 4 Accent 2" w:uiPriority="49"/>
+    <w:lsdException w:name="List Table 5 Dark Accent 2" w:uiPriority="50"/>
+    <w:lsdException w:name="List Table 6 Colorful Accent 2" w:uiPriority="51"/>
+    <w:lsdException w:name="List Table 7 Colorful Accent 2" w:uiPriority="52"/>
+    <w:lsdException w:name="List Table 1 Light Accent 3" w:uiPriority="46"/>
+    <w:lsdException w:name="List Table 2 Accent 3" w:uiPriority="47"/>
+    <w:lsdException w:name="List Table 3 Accent 3" w:uiPriority="48"/>
+    <w:lsdException w:name="List Table 4 Accent 3" w:uiPriority="49"/>
+    <w:lsdException w:name="List Table 5 Dark Accent 3" w:uiPriority="50"/>
+    <w:lsdException w:name="List Table 6 Colorful Accent 3" w:uiPriority="51"/>
+    <w:lsdException w:name="List Table 7 Colorful Accent 3" w:uiPriority="52"/>
+    <w:lsdException w:name="List Table 1 Light Accent 4" w:uiPriority="46"/>
+    <w:lsdException w:name="List Table 2 Accent 4" w:uiPriority="47"/>
+    <w:lsdException w:name="List Table 3 Accent 4" w:uiPriority="48"/>
+    <w:lsdException w:name="List Table 4 Accent 4" w:uiPriority="49"/>
+    <w:lsdException w:name="List Table 5 Dark Accent 4" w:uiPriority="50"/>
+    <w:lsdException w:name="List Table 6 Colorful Accent 4" w:uiPriority="51"/>
+    <w:lsdException w:name="List Table 7 Colorful Accent 4" w:uiPriority="52"/>
+    <w:lsdException w:name="List Table 1 Light Accent 5" w:uiPriority="46"/>
+    <w:lsdException w:name="List Table 2 Accent 5" w:uiPriority="47"/>
+    <w:lsdException w:name="List Table 3 Accent 5" w:uiPriority="48"/>
+    <w:lsdException w:name="List Table 4 Accent 5" w:uiPriority="49"/>
+    <w:lsdException w:name="List Table 5 Dark Accent 5" w:uiPriority="50"/>
+    <w:lsdException w:name="List Table 6 Colorful Accent 5" w:uiPriority="51"/>
+    <w:lsdException w:name="List Table 7 Colorful Accent 5" w:uiPriority="52"/>
+    <w:lsdException w:name="List Table 1 Light Accent 6" w:uiPriority="46"/>
+    <w:lsdException w:name="List Table 2 Accent 6" w:uiPriority="47"/>
+    <w:lsdException w:name="List Table 3 Accent 6" w:uiPriority="48"/>
+    <w:lsdException w:name="List Table 4 Accent 6" w:uiPriority="49"/>
+    <w:lsdException w:name="List Table 5 Dark Accent 6" w:uiPriority="50"/>
+    <w:lsdException w:name="List Table 6 Colorful Accent 6" w:uiPriority="51"/>
+    <w:lsdException w:name="List Table 7 Colorful Accent 6" w:uiPriority="52"/>
+    <w:lsdException w:name="Mention" w:semiHidden="1" w:unhideWhenUsed="1"/>
+    <w:lsdException w:name="Smart Hyperlink" w:semiHidden="1" w:unhideWhenUsed="1"/>
+    <w:lsdException w:name="Hashtag" w:semiHidden="1" w:unhideWhenUsed="1"/>
+    <w:lsdException w:name="Unresolved Mention" w:semiHidden="1" w:unhideWhenUsed="1"/>
+    <w:lsdException w:name="Smart Link" w:semiHidden="1" w:unhideWhenUsed="1"/>
   </w:latentStyles>
   <w:style w:type="paragraph" w:default="1" w:styleId="Normal">
     <w:name w:val="Normal"/>
@@ -6061,7 +7781,6 @@
       <w:lang w:val="en-SG"/>
     </w:rPr>
     <w:tblPr>
-      <w:tblInd w:w="0" w:type="dxa"/>
       <w:tblBorders>
         <w:top w:val="single" w:sz="4" w:space="0" w:color="auto"/>
         <w:left w:val="single" w:sz="4" w:space="0" w:color="auto"/>
@@ -6070,360 +7789,6 @@
         <w:insideH w:val="single" w:sz="4" w:space="0" w:color="auto"/>
         <w:insideV w:val="single" w:sz="4" w:space="0" w:color="auto"/>
       </w:tblBorders>
-      <w:tblCellMar>
-        <w:top w:w="0" w:type="dxa"/>
-        <w:left w:w="108" w:type="dxa"/>
-        <w:bottom w:w="0" w:type="dxa"/>
-        <w:right w:w="108" w:type="dxa"/>
-      </w:tblCellMar>
-    </w:tblPr>
-  </w:style>
-  <w:style w:type="paragraph" w:styleId="Footer">
-    <w:name w:val="footer"/>
-    <w:basedOn w:val="Normal"/>
-    <w:link w:val="FooterChar"/>
-    <w:uiPriority w:val="99"/>
-    <w:unhideWhenUsed/>
-    <w:rsid w:val="005A0A22"/>
-    <w:pPr>
-      <w:tabs>
-        <w:tab w:val="center" w:pos="4320"/>
-        <w:tab w:val="right" w:pos="8640"/>
-      </w:tabs>
-      <w:spacing w:after="0" w:line="240" w:lineRule="auto"/>
-    </w:pPr>
-  </w:style>
-  <w:style w:type="character" w:customStyle="1" w:styleId="FooterChar">
-    <w:name w:val="Footer Char"/>
-    <w:basedOn w:val="DefaultParagraphFont"/>
-    <w:link w:val="Footer"/>
-    <w:uiPriority w:val="99"/>
-    <w:rsid w:val="005A0A22"/>
-    <w:rPr>
-      <w:rFonts w:eastAsiaTheme="minorHAnsi"/>
-      <w:sz w:val="22"/>
-      <w:szCs w:val="22"/>
-    </w:rPr>
-  </w:style>
-  <w:style w:type="character" w:styleId="PageNumber">
-    <w:name w:val="page number"/>
-    <w:basedOn w:val="DefaultParagraphFont"/>
-    <w:uiPriority w:val="99"/>
-    <w:semiHidden/>
-    <w:unhideWhenUsed/>
-    <w:rsid w:val="005A0A22"/>
-  </w:style>
-</w:styles>
-</file>
-
-<file path=word/stylesWithEffects.xml><?xml version="1.0" encoding="utf-8"?>
-<w:styles xmlns:wpc="http://schemas.microsoft.com/office/word/2010/wordprocessingCanvas" xmlns:mo="http://schemas.microsoft.com/office/mac/office/2008/main" xmlns:mc="http://schemas.openxmlformats.org/markup-compatibility/2006" xmlns:mv="urn:schemas-microsoft-com:mac:vml" xmlns:o="urn:schemas-microsoft-com:office:office" xmlns:r="http://schemas.openxmlformats.org/officeDocument/2006/relationships" xmlns:m="http://schemas.openxmlformats.org/officeDocument/2006/math" xmlns:v="urn:schemas-microsoft-com:vml" xmlns:wp14="http://schemas.microsoft.com/office/word/2010/wordprocessingDrawing" xmlns:wp="http://schemas.openxmlformats.org/drawingml/2006/wordprocessingDrawing" xmlns:w10="urn:schemas-microsoft-com:office:word" xmlns:w="http://schemas.openxmlformats.org/wordprocessingml/2006/main" xmlns:w14="http://schemas.microsoft.com/office/word/2010/wordml" xmlns:wpg="http://schemas.microsoft.com/office/word/2010/wordprocessingGroup" xmlns:wpi="http://schemas.microsoft.com/office/word/2010/wordprocessingInk" xmlns:wne="http://schemas.microsoft.com/office/word/2006/wordml" xmlns:wps="http://schemas.microsoft.com/office/word/2010/wordprocessingShape" mc:Ignorable="w14 wp14">
-  <w:docDefaults>
-    <w:rPrDefault>
-      <w:rPr>
-        <w:rFonts w:asciiTheme="minorHAnsi" w:eastAsiaTheme="minorEastAsia" w:hAnsiTheme="minorHAnsi" w:cstheme="minorBidi"/>
-        <w:sz w:val="24"/>
-        <w:szCs w:val="24"/>
-        <w:lang w:val="en-US" w:eastAsia="en-US" w:bidi="ar-SA"/>
-      </w:rPr>
-    </w:rPrDefault>
-    <w:pPrDefault/>
-  </w:docDefaults>
-  <w:latentStyles w:defLockedState="0" w:defUIPriority="99" w:defSemiHidden="1" w:defUnhideWhenUsed="1" w:defQFormat="0" w:count="276">
-    <w:lsdException w:name="Normal" w:semiHidden="0" w:uiPriority="0" w:unhideWhenUsed="0" w:qFormat="1"/>
-    <w:lsdException w:name="heading 1" w:semiHidden="0" w:uiPriority="9" w:unhideWhenUsed="0" w:qFormat="1"/>
-    <w:lsdException w:name="heading 2" w:uiPriority="9" w:qFormat="1"/>
-    <w:lsdException w:name="heading 3" w:uiPriority="9" w:qFormat="1"/>
-    <w:lsdException w:name="heading 4" w:uiPriority="9" w:qFormat="1"/>
-    <w:lsdException w:name="heading 5" w:uiPriority="9" w:qFormat="1"/>
-    <w:lsdException w:name="heading 6" w:uiPriority="9" w:qFormat="1"/>
-    <w:lsdException w:name="heading 7" w:uiPriority="9" w:qFormat="1"/>
-    <w:lsdException w:name="heading 8" w:uiPriority="9" w:qFormat="1"/>
-    <w:lsdException w:name="heading 9" w:uiPriority="9" w:qFormat="1"/>
-    <w:lsdException w:name="toc 1" w:uiPriority="39"/>
-    <w:lsdException w:name="toc 2" w:uiPriority="39"/>
-    <w:lsdException w:name="toc 3" w:uiPriority="39"/>
-    <w:lsdException w:name="toc 4" w:uiPriority="39"/>
-    <w:lsdException w:name="toc 5" w:uiPriority="39"/>
-    <w:lsdException w:name="toc 6" w:uiPriority="39"/>
-    <w:lsdException w:name="toc 7" w:uiPriority="39"/>
-    <w:lsdException w:name="toc 8" w:uiPriority="39"/>
-    <w:lsdException w:name="toc 9" w:uiPriority="39"/>
-    <w:lsdException w:name="caption" w:uiPriority="35" w:qFormat="1"/>
-    <w:lsdException w:name="Title" w:semiHidden="0" w:uiPriority="10" w:unhideWhenUsed="0" w:qFormat="1"/>
-    <w:lsdException w:name="Default Paragraph Font" w:uiPriority="1"/>
-    <w:lsdException w:name="Subtitle" w:semiHidden="0" w:uiPriority="11" w:unhideWhenUsed="0" w:qFormat="1"/>
-    <w:lsdException w:name="Strong" w:semiHidden="0" w:uiPriority="22" w:unhideWhenUsed="0" w:qFormat="1"/>
-    <w:lsdException w:name="Emphasis" w:semiHidden="0" w:uiPriority="20" w:unhideWhenUsed="0" w:qFormat="1"/>
-    <w:lsdException w:name="Table Grid" w:semiHidden="0" w:uiPriority="59" w:unhideWhenUsed="0"/>
-    <w:lsdException w:name="Placeholder Text" w:unhideWhenUsed="0"/>
-    <w:lsdException w:name="No Spacing" w:semiHidden="0" w:uiPriority="1" w:unhideWhenUsed="0" w:qFormat="1"/>
-    <w:lsdException w:name="Light Shading" w:semiHidden="0" w:uiPriority="60" w:unhideWhenUsed="0"/>
-    <w:lsdException w:name="Light List" w:semiHidden="0" w:uiPriority="61" w:unhideWhenUsed="0"/>
-    <w:lsdException w:name="Light Grid" w:semiHidden="0" w:uiPriority="62" w:unhideWhenUsed="0"/>
-    <w:lsdException w:name="Medium Shading 1" w:semiHidden="0" w:uiPriority="63" w:unhideWhenUsed="0"/>
-    <w:lsdException w:name="Medium Shading 2" w:semiHidden="0" w:uiPriority="64" w:unhideWhenUsed="0"/>
-    <w:lsdException w:name="Medium List 1" w:semiHidden="0" w:uiPriority="65" w:unhideWhenUsed="0"/>
-    <w:lsdException w:name="Medium List 2" w:semiHidden="0" w:uiPriority="66" w:unhideWhenUsed="0"/>
-    <w:lsdException w:name="Medium Grid 1" w:semiHidden="0" w:uiPriority="67" w:unhideWhenUsed="0"/>
-    <w:lsdException w:name="Medium Grid 2" w:semiHidden="0" w:uiPriority="68" w:unhideWhenUsed="0"/>
-    <w:lsdException w:name="Medium Grid 3" w:semiHidden="0" w:uiPriority="69" w:unhideWhenUsed="0"/>
-    <w:lsdException w:name="Dark List" w:semiHidden="0" w:uiPriority="70" w:unhideWhenUsed="0"/>
-    <w:lsdException w:name="Colorful Shading" w:semiHidden="0" w:uiPriority="71" w:unhideWhenUsed="0"/>
-    <w:lsdException w:name="Colorful List" w:semiHidden="0" w:uiPriority="72" w:unhideWhenUsed="0"/>
-    <w:lsdException w:name="Colorful Grid" w:semiHidden="0" w:uiPriority="73" w:unhideWhenUsed="0"/>
-    <w:lsdException w:name="Light Shading Accent 1" w:semiHidden="0" w:uiPriority="60" w:unhideWhenUsed="0"/>
-    <w:lsdException w:name="Light List Accent 1" w:semiHidden="0" w:uiPriority="61" w:unhideWhenUsed="0"/>
-    <w:lsdException w:name="Light Grid Accent 1" w:semiHidden="0" w:uiPriority="62" w:unhideWhenUsed="0"/>
-    <w:lsdException w:name="Medium Shading 1 Accent 1" w:semiHidden="0" w:uiPriority="63" w:unhideWhenUsed="0"/>
-    <w:lsdException w:name="Medium Shading 2 Accent 1" w:semiHidden="0" w:uiPriority="64" w:unhideWhenUsed="0"/>
-    <w:lsdException w:name="Medium List 1 Accent 1" w:semiHidden="0" w:uiPriority="65" w:unhideWhenUsed="0"/>
-    <w:lsdException w:name="Revision" w:unhideWhenUsed="0"/>
-    <w:lsdException w:name="List Paragraph" w:semiHidden="0" w:uiPriority="34" w:unhideWhenUsed="0" w:qFormat="1"/>
-    <w:lsdException w:name="Quote" w:semiHidden="0" w:uiPriority="29" w:unhideWhenUsed="0" w:qFormat="1"/>
-    <w:lsdException w:name="Intense Quote" w:semiHidden="0" w:uiPriority="30" w:unhideWhenUsed="0" w:qFormat="1"/>
-    <w:lsdException w:name="Medium List 2 Accent 1" w:semiHidden="0" w:uiPriority="66" w:unhideWhenUsed="0"/>
-    <w:lsdException w:name="Medium Grid 1 Accent 1" w:semiHidden="0" w:uiPriority="67" w:unhideWhenUsed="0"/>
-    <w:lsdException w:name="Medium Grid 2 Accent 1" w:semiHidden="0" w:uiPriority="68" w:unhideWhenUsed="0"/>
-    <w:lsdException w:name="Medium Grid 3 Accent 1" w:semiHidden="0" w:uiPriority="69" w:unhideWhenUsed="0"/>
-    <w:lsdException w:name="Dark List Accent 1" w:semiHidden="0" w:uiPriority="70" w:unhideWhenUsed="0"/>
-    <w:lsdException w:name="Colorful Shading Accent 1" w:semiHidden="0" w:uiPriority="71" w:unhideWhenUsed="0"/>
-    <w:lsdException w:name="Colorful List Accent 1" w:semiHidden="0" w:uiPriority="72" w:unhideWhenUsed="0"/>
-    <w:lsdException w:name="Colorful Grid Accent 1" w:semiHidden="0" w:uiPriority="73" w:unhideWhenUsed="0"/>
-    <w:lsdException w:name="Light Shading Accent 2" w:semiHidden="0" w:uiPriority="60" w:unhideWhenUsed="0"/>
-    <w:lsdException w:name="Light List Accent 2" w:semiHidden="0" w:uiPriority="61" w:unhideWhenUsed="0"/>
-    <w:lsdException w:name="Light Grid Accent 2" w:semiHidden="0" w:uiPriority="62" w:unhideWhenUsed="0"/>
-    <w:lsdException w:name="Medium Shading 1 Accent 2" w:semiHidden="0" w:uiPriority="63" w:unhideWhenUsed="0"/>
-    <w:lsdException w:name="Medium Shading 2 Accent 2" w:semiHidden="0" w:uiPriority="64" w:unhideWhenUsed="0"/>
-    <w:lsdException w:name="Medium List 1 Accent 2" w:semiHidden="0" w:uiPriority="65" w:unhideWhenUsed="0"/>
-    <w:lsdException w:name="Medium List 2 Accent 2" w:semiHidden="0" w:uiPriority="66" w:unhideWhenUsed="0"/>
-    <w:lsdException w:name="Medium Grid 1 Accent 2" w:semiHidden="0" w:uiPriority="67" w:unhideWhenUsed="0"/>
-    <w:lsdException w:name="Medium Grid 2 Accent 2" w:semiHidden="0" w:uiPriority="68" w:unhideWhenUsed="0"/>
-    <w:lsdException w:name="Medium Grid 3 Accent 2" w:semiHidden="0" w:uiPriority="69" w:unhideWhenUsed="0"/>
-    <w:lsdException w:name="Dark List Accent 2" w:semiHidden="0" w:uiPriority="70" w:unhideWhenUsed="0"/>
-    <w:lsdException w:name="Colorful Shading Accent 2" w:semiHidden="0" w:uiPriority="71" w:unhideWhenUsed="0"/>
-    <w:lsdException w:name="Colorful List Accent 2" w:semiHidden="0" w:uiPriority="72" w:unhideWhenUsed="0"/>
-    <w:lsdException w:name="Colorful Grid Accent 2" w:semiHidden="0" w:uiPriority="73" w:unhideWhenUsed="0"/>
-    <w:lsdException w:name="Light Shading Accent 3" w:semiHidden="0" w:uiPriority="60" w:unhideWhenUsed="0"/>
-    <w:lsdException w:name="Light List Accent 3" w:semiHidden="0" w:uiPriority="61" w:unhideWhenUsed="0"/>
-    <w:lsdException w:name="Light Grid Accent 3" w:semiHidden="0" w:uiPriority="62" w:unhideWhenUsed="0"/>
-    <w:lsdException w:name="Medium Shading 1 Accent 3" w:semiHidden="0" w:uiPriority="63" w:unhideWhenUsed="0"/>
-    <w:lsdException w:name="Medium Shading 2 Accent 3" w:semiHidden="0" w:uiPriority="64" w:unhideWhenUsed="0"/>
-    <w:lsdException w:name="Medium List 1 Accent 3" w:semiHidden="0" w:uiPriority="65" w:unhideWhenUsed="0"/>
-    <w:lsdException w:name="Medium List 2 Accent 3" w:semiHidden="0" w:uiPriority="66" w:unhideWhenUsed="0"/>
-    <w:lsdException w:name="Medium Grid 1 Accent 3" w:semiHidden="0" w:uiPriority="67" w:unhideWhenUsed="0"/>
-    <w:lsdException w:name="Medium Grid 2 Accent 3" w:semiHidden="0" w:uiPriority="68" w:unhideWhenUsed="0"/>
-    <w:lsdException w:name="Medium Grid 3 Accent 3" w:semiHidden="0" w:uiPriority="69" w:unhideWhenUsed="0"/>
-    <w:lsdException w:name="Dark List Accent 3" w:semiHidden="0" w:uiPriority="70" w:unhideWhenUsed="0"/>
-    <w:lsdException w:name="Colorful Shading Accent 3" w:semiHidden="0" w:uiPriority="71" w:unhideWhenUsed="0"/>
-    <w:lsdException w:name="Colorful List Accent 3" w:semiHidden="0" w:uiPriority="72" w:unhideWhenUsed="0"/>
-    <w:lsdException w:name="Colorful Grid Accent 3" w:semiHidden="0" w:uiPriority="73" w:unhideWhenUsed="0"/>
-    <w:lsdException w:name="Light Shading Accent 4" w:semiHidden="0" w:uiPriority="60" w:unhideWhenUsed="0"/>
-    <w:lsdException w:name="Light List Accent 4" w:semiHidden="0" w:uiPriority="61" w:unhideWhenUsed="0"/>
-    <w:lsdException w:name="Light Grid Accent 4" w:semiHidden="0" w:uiPriority="62" w:unhideWhenUsed="0"/>
-    <w:lsdException w:name="Medium Shading 1 Accent 4" w:semiHidden="0" w:uiPriority="63" w:unhideWhenUsed="0"/>
-    <w:lsdException w:name="Medium Shading 2 Accent 4" w:semiHidden="0" w:uiPriority="64" w:unhideWhenUsed="0"/>
-    <w:lsdException w:name="Medium List 1 Accent 4" w:semiHidden="0" w:uiPriority="65" w:unhideWhenUsed="0"/>
-    <w:lsdException w:name="Medium List 2 Accent 4" w:semiHidden="0" w:uiPriority="66" w:unhideWhenUsed="0"/>
-    <w:lsdException w:name="Medium Grid 1 Accent 4" w:semiHidden="0" w:uiPriority="67" w:unhideWhenUsed="0"/>
-    <w:lsdException w:name="Medium Grid 2 Accent 4" w:semiHidden="0" w:uiPriority="68" w:unhideWhenUsed="0"/>
-    <w:lsdException w:name="Medium Grid 3 Accent 4" w:semiHidden="0" w:uiPriority="69" w:unhideWhenUsed="0"/>
-    <w:lsdException w:name="Dark List Accent 4" w:semiHidden="0" w:uiPriority="70" w:unhideWhenUsed="0"/>
-    <w:lsdException w:name="Colorful Shading Accent 4" w:semiHidden="0" w:uiPriority="71" w:unhideWhenUsed="0"/>
-    <w:lsdException w:name="Colorful List Accent 4" w:semiHidden="0" w:uiPriority="72" w:unhideWhenUsed="0"/>
-    <w:lsdException w:name="Colorful Grid Accent 4" w:semiHidden="0" w:uiPriority="73" w:unhideWhenUsed="0"/>
-    <w:lsdException w:name="Light Shading Accent 5" w:semiHidden="0" w:uiPriority="60" w:unhideWhenUsed="0"/>
-    <w:lsdException w:name="Light List Accent 5" w:semiHidden="0" w:uiPriority="61" w:unhideWhenUsed="0"/>
-    <w:lsdException w:name="Light Grid Accent 5" w:semiHidden="0" w:uiPriority="62" w:unhideWhenUsed="0"/>
-    <w:lsdException w:name="Medium Shading 1 Accent 5" w:semiHidden="0" w:uiPriority="63" w:unhideWhenUsed="0"/>
-    <w:lsdException w:name="Medium Shading 2 Accent 5" w:semiHidden="0" w:uiPriority="64" w:unhideWhenUsed="0"/>
-    <w:lsdException w:name="Medium List 1 Accent 5" w:semiHidden="0" w:uiPriority="65" w:unhideWhenUsed="0"/>
-    <w:lsdException w:name="Medium List 2 Accent 5" w:semiHidden="0" w:uiPriority="66" w:unhideWhenUsed="0"/>
-    <w:lsdException w:name="Medium Grid 1 Accent 5" w:semiHidden="0" w:uiPriority="67" w:unhideWhenUsed="0"/>
-    <w:lsdException w:name="Medium Grid 2 Accent 5" w:semiHidden="0" w:uiPriority="68" w:unhideWhenUsed="0"/>
-    <w:lsdException w:name="Medium Grid 3 Accent 5" w:semiHidden="0" w:uiPriority="69" w:unhideWhenUsed="0"/>
-    <w:lsdException w:name="Dark List Accent 5" w:semiHidden="0" w:uiPriority="70" w:unhideWhenUsed="0"/>
-    <w:lsdException w:name="Colorful Shading Accent 5" w:semiHidden="0" w:uiPriority="71" w:unhideWhenUsed="0"/>
-    <w:lsdException w:name="Colorful List Accent 5" w:semiHidden="0" w:uiPriority="72" w:unhideWhenUsed="0"/>
-    <w:lsdException w:name="Colorful Grid Accent 5" w:semiHidden="0" w:uiPriority="73" w:unhideWhenUsed="0"/>
-    <w:lsdException w:name="Light Shading Accent 6" w:semiHidden="0" w:uiPriority="60" w:unhideWhenUsed="0"/>
-    <w:lsdException w:name="Light List Accent 6" w:semiHidden="0" w:uiPriority="61" w:unhideWhenUsed="0"/>
-    <w:lsdException w:name="Light Grid Accent 6" w:semiHidden="0" w:uiPriority="62" w:unhideWhenUsed="0"/>
-    <w:lsdException w:name="Medium Shading 1 Accent 6" w:semiHidden="0" w:uiPriority="63" w:unhideWhenUsed="0"/>
-    <w:lsdException w:name="Medium Shading 2 Accent 6" w:semiHidden="0" w:uiPriority="64" w:unhideWhenUsed="0"/>
-    <w:lsdException w:name="Medium List 1 Accent 6" w:semiHidden="0" w:uiPriority="65" w:unhideWhenUsed="0"/>
-    <w:lsdException w:name="Medium List 2 Accent 6" w:semiHidden="0" w:uiPriority="66" w:unhideWhenUsed="0"/>
-    <w:lsdException w:name="Medium Grid 1 Accent 6" w:semiHidden="0" w:uiPriority="67" w:unhideWhenUsed="0"/>
-    <w:lsdException w:name="Medium Grid 2 Accent 6" w:semiHidden="0" w:uiPriority="68" w:unhideWhenUsed="0"/>
-    <w:lsdException w:name="Medium Grid 3 Accent 6" w:semiHidden="0" w:uiPriority="69" w:unhideWhenUsed="0"/>
-    <w:lsdException w:name="Dark List Accent 6" w:semiHidden="0" w:uiPriority="70" w:unhideWhenUsed="0"/>
-    <w:lsdException w:name="Colorful Shading Accent 6" w:semiHidden="0" w:uiPriority="71" w:unhideWhenUsed="0"/>
-    <w:lsdException w:name="Colorful List Accent 6" w:semiHidden="0" w:uiPriority="72" w:unhideWhenUsed="0"/>
-    <w:lsdException w:name="Colorful Grid Accent 6" w:semiHidden="0" w:uiPriority="73" w:unhideWhenUsed="0"/>
-    <w:lsdException w:name="Subtle Emphasis" w:semiHidden="0" w:uiPriority="19" w:unhideWhenUsed="0" w:qFormat="1"/>
-    <w:lsdException w:name="Intense Emphasis" w:semiHidden="0" w:uiPriority="21" w:unhideWhenUsed="0" w:qFormat="1"/>
-    <w:lsdException w:name="Subtle Reference" w:semiHidden="0" w:uiPriority="31" w:unhideWhenUsed="0" w:qFormat="1"/>
-    <w:lsdException w:name="Intense Reference" w:semiHidden="0" w:uiPriority="32" w:unhideWhenUsed="0" w:qFormat="1"/>
-    <w:lsdException w:name="Book Title" w:semiHidden="0" w:uiPriority="33" w:unhideWhenUsed="0" w:qFormat="1"/>
-    <w:lsdException w:name="Bibliography" w:uiPriority="37"/>
-    <w:lsdException w:name="TOC Heading" w:uiPriority="39" w:qFormat="1"/>
-  </w:latentStyles>
-  <w:style w:type="paragraph" w:default="1" w:styleId="Normal">
-    <w:name w:val="Normal"/>
-    <w:qFormat/>
-    <w:rsid w:val="009E643C"/>
-    <w:pPr>
-      <w:spacing w:after="200" w:line="276" w:lineRule="auto"/>
-    </w:pPr>
-    <w:rPr>
-      <w:rFonts w:eastAsiaTheme="minorHAnsi"/>
-      <w:sz w:val="22"/>
-      <w:szCs w:val="22"/>
-    </w:rPr>
-  </w:style>
-  <w:style w:type="character" w:default="1" w:styleId="DefaultParagraphFont">
-    <w:name w:val="Default Paragraph Font"/>
-    <w:uiPriority w:val="1"/>
-    <w:semiHidden/>
-    <w:unhideWhenUsed/>
-  </w:style>
-  <w:style w:type="table" w:default="1" w:styleId="TableNormal">
-    <w:name w:val="Normal Table"/>
-    <w:uiPriority w:val="99"/>
-    <w:semiHidden/>
-    <w:unhideWhenUsed/>
-    <w:tblPr>
-      <w:tblInd w:w="0" w:type="dxa"/>
-      <w:tblCellMar>
-        <w:top w:w="0" w:type="dxa"/>
-        <w:left w:w="108" w:type="dxa"/>
-        <w:bottom w:w="0" w:type="dxa"/>
-        <w:right w:w="108" w:type="dxa"/>
-      </w:tblCellMar>
-    </w:tblPr>
-  </w:style>
-  <w:style w:type="numbering" w:default="1" w:styleId="NoList">
-    <w:name w:val="No List"/>
-    <w:uiPriority w:val="99"/>
-    <w:semiHidden/>
-    <w:unhideWhenUsed/>
-  </w:style>
-  <w:style w:type="paragraph" w:styleId="ListParagraph">
-    <w:name w:val="List Paragraph"/>
-    <w:basedOn w:val="Normal"/>
-    <w:uiPriority w:val="34"/>
-    <w:qFormat/>
-    <w:rsid w:val="009E643C"/>
-    <w:pPr>
-      <w:ind w:left="720"/>
-      <w:contextualSpacing/>
-    </w:pPr>
-  </w:style>
-  <w:style w:type="paragraph" w:styleId="BalloonText">
-    <w:name w:val="Balloon Text"/>
-    <w:basedOn w:val="Normal"/>
-    <w:link w:val="BalloonTextChar"/>
-    <w:uiPriority w:val="99"/>
-    <w:semiHidden/>
-    <w:unhideWhenUsed/>
-    <w:rsid w:val="009E643C"/>
-    <w:pPr>
-      <w:spacing w:after="0" w:line="240" w:lineRule="auto"/>
-    </w:pPr>
-    <w:rPr>
-      <w:rFonts w:ascii="Lucida Grande" w:hAnsi="Lucida Grande" w:cs="Lucida Grande"/>
-      <w:sz w:val="18"/>
-      <w:szCs w:val="18"/>
-    </w:rPr>
-  </w:style>
-  <w:style w:type="character" w:customStyle="1" w:styleId="BalloonTextChar">
-    <w:name w:val="Balloon Text Char"/>
-    <w:basedOn w:val="DefaultParagraphFont"/>
-    <w:link w:val="BalloonText"/>
-    <w:uiPriority w:val="99"/>
-    <w:semiHidden/>
-    <w:rsid w:val="009E643C"/>
-    <w:rPr>
-      <w:rFonts w:ascii="Lucida Grande" w:eastAsiaTheme="minorHAnsi" w:hAnsi="Lucida Grande" w:cs="Lucida Grande"/>
-      <w:sz w:val="18"/>
-      <w:szCs w:val="18"/>
-    </w:rPr>
-  </w:style>
-  <w:style w:type="paragraph" w:styleId="HTMLPreformatted">
-    <w:name w:val="HTML Preformatted"/>
-    <w:basedOn w:val="Normal"/>
-    <w:link w:val="HTMLPreformattedChar"/>
-    <w:uiPriority w:val="99"/>
-    <w:semiHidden/>
-    <w:unhideWhenUsed/>
-    <w:rsid w:val="00136BC0"/>
-    <w:pPr>
-      <w:tabs>
-        <w:tab w:val="left" w:pos="916"/>
-        <w:tab w:val="left" w:pos="1832"/>
-        <w:tab w:val="left" w:pos="2748"/>
-        <w:tab w:val="left" w:pos="3664"/>
-        <w:tab w:val="left" w:pos="4580"/>
-        <w:tab w:val="left" w:pos="5496"/>
-        <w:tab w:val="left" w:pos="6412"/>
-        <w:tab w:val="left" w:pos="7328"/>
-        <w:tab w:val="left" w:pos="8244"/>
-        <w:tab w:val="left" w:pos="9160"/>
-        <w:tab w:val="left" w:pos="10076"/>
-        <w:tab w:val="left" w:pos="10992"/>
-        <w:tab w:val="left" w:pos="11908"/>
-        <w:tab w:val="left" w:pos="12824"/>
-        <w:tab w:val="left" w:pos="13740"/>
-        <w:tab w:val="left" w:pos="14656"/>
-      </w:tabs>
-      <w:spacing w:after="0" w:line="240" w:lineRule="auto"/>
-    </w:pPr>
-    <w:rPr>
-      <w:rFonts w:ascii="Courier" w:eastAsiaTheme="minorEastAsia" w:hAnsi="Courier" w:cs="Courier"/>
-      <w:sz w:val="20"/>
-      <w:szCs w:val="20"/>
-    </w:rPr>
-  </w:style>
-  <w:style w:type="character" w:customStyle="1" w:styleId="HTMLPreformattedChar">
-    <w:name w:val="HTML Preformatted Char"/>
-    <w:basedOn w:val="DefaultParagraphFont"/>
-    <w:link w:val="HTMLPreformatted"/>
-    <w:uiPriority w:val="99"/>
-    <w:semiHidden/>
-    <w:rsid w:val="00136BC0"/>
-    <w:rPr>
-      <w:rFonts w:ascii="Courier" w:hAnsi="Courier" w:cs="Courier"/>
-      <w:sz w:val="20"/>
-      <w:szCs w:val="20"/>
-    </w:rPr>
-  </w:style>
-  <w:style w:type="table" w:styleId="TableGrid">
-    <w:name w:val="Table Grid"/>
-    <w:basedOn w:val="TableNormal"/>
-    <w:uiPriority w:val="59"/>
-    <w:rsid w:val="00A8045D"/>
-    <w:rPr>
-      <w:rFonts w:eastAsia="PMingLiU"/>
-      <w:sz w:val="22"/>
-      <w:szCs w:val="22"/>
-      <w:lang w:val="en-SG"/>
-    </w:rPr>
-    <w:tblPr>
-      <w:tblInd w:w="0" w:type="dxa"/>
-      <w:tblBorders>
-        <w:top w:val="single" w:sz="4" w:space="0" w:color="auto"/>
-        <w:left w:val="single" w:sz="4" w:space="0" w:color="auto"/>
-        <w:bottom w:val="single" w:sz="4" w:space="0" w:color="auto"/>
-        <w:right w:val="single" w:sz="4" w:space="0" w:color="auto"/>
-        <w:insideH w:val="single" w:sz="4" w:space="0" w:color="auto"/>
-        <w:insideV w:val="single" w:sz="4" w:space="0" w:color="auto"/>
-      </w:tblBorders>
-      <w:tblCellMar>
-        <w:top w:w="0" w:type="dxa"/>
-        <w:left w:w="108" w:type="dxa"/>
-        <w:bottom w:w="0" w:type="dxa"/>
-        <w:right w:w="108" w:type="dxa"/>
-      </w:tblCellMar>
     </w:tblPr>
   </w:style>
   <w:style w:type="paragraph" w:styleId="Footer">

</xml_diff>